<commit_message>
Cleaned up party_types.py to delete unused code.
</commit_message>
<xml_diff>
--- a/resources/Saved/21CRB01597_Crim_Traffic Judgment Entry.docx
+++ b/resources/Saved/21CRB01597_Crim_Traffic Judgment Entry.docx
@@ -484,7 +484,6 @@
         <w:jc w:val="center"/>
         <w:rPr>
           <w:rFonts w:ascii="Palatino Linotype" w:hAnsi="Palatino Linotype"/>
-          <w:bCs/>
           <w:sz w:val="20"/>
           <w:szCs w:val="20"/>
         </w:rPr>
@@ -498,40 +497,7 @@
           <w:szCs w:val="20"/>
           <w:u w:val="single"/>
         </w:rPr>
-        <w:t>MAGISTRATE</w:t>
-      </w:r>
-      <w:r>
-        <w:rPr>
-          <w:rFonts w:ascii="Palatino Linotype" w:hAnsi="Palatino Linotype"/>
-          <w:b/>
-          <w:bCs/>
-          <w:sz w:val="20"/>
-          <w:szCs w:val="20"/>
-          <w:u w:val="single"/>
-        </w:rPr>
-        <w:t>’S</w:t>
-      </w:r>
-      <w:r>
-        <w:rPr>
-          <w:rFonts w:ascii="Palatino Linotype" w:hAnsi="Palatino Linotype"/>
-          <w:b/>
-          <w:bCs/>
-          <w:sz w:val="20"/>
-          <w:szCs w:val="20"/>
-          <w:u w:val="single"/>
-        </w:rPr>
-        <w:t xml:space="preserve"> </w:t>
-      </w:r>
-      <w:r>
-        <w:rPr>
-          <w:rFonts w:ascii="Palatino Linotype" w:hAnsi="Palatino Linotype"/>
-          <w:b/>
-          <w:bCs/>
-          <w:sz w:val="20"/>
-          <w:szCs w:val="20"/>
-          <w:u w:val="single"/>
-        </w:rPr>
-        <w:t xml:space="preserve">DECISION</w:t>
+        <w:t>FINAL JUDGMENT ENTRY</w:t>
       </w:r>
     </w:p>
     <w:p>
@@ -1849,7 +1815,7 @@
           <w:sz w:val="20"/>
           <w:szCs w:val="20"/>
         </w:rPr>
-        <w:t xml:space="preserve">Magistrate</w:t>
+        <w:t xml:space="preserve">Judge</w:t>
       </w:r>
       <w:r>
         <w:rPr>
@@ -1865,7 +1831,7 @@
           <w:sz w:val="20"/>
           <w:szCs w:val="20"/>
         </w:rPr>
-        <w:t xml:space="preserve">Amanda</w:t>
+        <w:t xml:space="preserve">Marianne</w:t>
       </w:r>
       <w:r>
         <w:rPr>
@@ -1881,7 +1847,7 @@
           <w:sz w:val="20"/>
           <w:szCs w:val="20"/>
         </w:rPr>
-        <w:t xml:space="preserve">Bunner</w:t>
+        <w:t xml:space="preserve">Hemmeter</w:t>
       </w:r>
     </w:p>
     <w:p>
@@ -1901,106 +1867,6 @@
         <w:rPr>
           <w:rFonts w:ascii="Palatino Linotype" w:hAnsi="Palatino Linotype"/>
           <w:bCs/>
-          <w:sz w:val="20"/>
-          <w:szCs w:val="20"/>
-        </w:rPr>
-      </w:pPr>
-      <w:r>
-        <w:rPr>
-          <w:rFonts w:ascii="Palatino Linotype" w:hAnsi="Palatino Linotype"/>
-          <w:sz w:val="20"/>
-          <w:szCs w:val="20"/>
-        </w:rPr>
-        <w:t xml:space="preserve"/>
-      </w:r>
-    </w:p>
-    <w:p>
-      <w:pPr>
-        <w:tabs>
-          <w:tab w:val="center" w:pos="4680"/>
-        </w:tabs>
-        <w:jc w:val="both"/>
-        <w:rPr>
-          <w:rFonts w:ascii="Palatino Linotype" w:hAnsi="Palatino Linotype"/>
-          <w:b/>
-          <w:bCs/>
-          <w:i/>
-          <w:sz w:val="19"/>
-          <w:szCs w:val="19"/>
-        </w:rPr>
-      </w:pPr>
-      <w:r>
-        <w:rPr>
-          <w:rFonts w:ascii="Palatino Linotype" w:hAnsi="Palatino Linotype"/>
-          <w:b/>
-          <w:bCs/>
-          <w:i/>
-          <w:sz w:val="19"/>
-          <w:szCs w:val="19"/>
-        </w:rPr>
-        <w:t xml:space="preserve">Pursuant to Criminal Rule 19(D) and Traffic Rule 14, written objections to this magistrate’s decision must be filed within </w:t>
-      </w:r>
-      <w:r>
-        <w:rPr>
-          <w:rFonts w:ascii="Palatino Linotype" w:hAnsi="Palatino Linotype"/>
-          <w:b/>
-          <w:bCs/>
-          <w:i/>
-          <w:sz w:val="19"/>
-          <w:szCs w:val="19"/>
-        </w:rPr>
-        <w:t>14</w:t>
-      </w:r>
-      <w:r>
-        <w:rPr>
-          <w:rFonts w:ascii="Palatino Linotype" w:hAnsi="Palatino Linotype"/>
-          <w:b/>
-          <w:bCs/>
-          <w:i/>
-          <w:sz w:val="19"/>
-          <w:szCs w:val="19"/>
-        </w:rPr>
-        <w:t xml:space="preserve"> days of the filing of this decision. Any objections must state with specificity the grounds of the objections. </w:t>
-      </w:r>
-      <w:r>
-        <w:rPr>
-          <w:rFonts w:ascii="Palatino Linotype" w:hAnsi="Palatino Linotype"/>
-          <w:b/>
-          <w:bCs/>
-          <w:i/>
-          <w:sz w:val="19"/>
-          <w:szCs w:val="19"/>
-        </w:rPr>
-        <w:t xml:space="preserve">A party shall not assign as error on appeal the court’s adoption of this decision unless the party timely </w:t>
-      </w:r>
-      <w:r>
-        <w:rPr>
-          <w:rFonts w:ascii="Palatino Linotype" w:hAnsi="Palatino Linotype"/>
-          <w:b/>
-          <w:bCs/>
-          <w:i/>
-          <w:sz w:val="19"/>
-          <w:szCs w:val="19"/>
-        </w:rPr>
-        <w:t>files objections.</w:t>
-      </w:r>
-    </w:p>
-    <w:p>
-      <w:pPr>
-        <w:tabs>
-          <w:tab w:val="left" w:pos="-1080"/>
-          <w:tab w:val="left" w:pos="-720"/>
-          <w:tab w:val="left" w:pos="0"/>
-          <w:tab w:val="left" w:pos="720"/>
-          <w:tab w:val="left" w:pos="1440"/>
-          <w:tab w:val="left" w:pos="2160"/>
-          <w:tab w:val="left" w:pos="2880"/>
-          <w:tab w:val="left" w:pos="3600"/>
-          <w:tab w:val="left" w:pos="4320"/>
-          <w:tab w:val="left" w:pos="4680"/>
-        </w:tabs>
-        <w:rPr>
-          <w:rFonts w:ascii="Palatino Linotype" w:hAnsi="Palatino Linotype"/>
           <w:sz w:val="20"/>
           <w:szCs w:val="20"/>
         </w:rPr>
@@ -2356,15 +2222,7 @@
                 <w:sz w:val="20"/>
                 <w:szCs w:val="20"/>
               </w:rPr>
-              <w:t xml:space="preserve">Magistrate Decision</w:t>
-            </w:r>
-            <w:r>
-              <w:rPr>
-                <w:rFonts w:ascii="Palatino Linotype" w:hAnsi="Palatino Linotype"/>
-                <w:sz w:val="20"/>
-                <w:szCs w:val="20"/>
-              </w:rPr>
-              <w:t xml:space="preserve"> 21CRB01597</w:t>
+              <w:t xml:space="preserve">Final Judgment Entry 21CRB01597</w:t>
             </w:r>
           </w:p>
           <w:p>

</xml_diff>

<commit_message>
Ran pylint and Black on conditions_dialogs.py.
</commit_message>
<xml_diff>
--- a/resources/Saved/21CRB01597_Crim_Traffic Judgment Entry.docx
+++ b/resources/Saved/21CRB01597_Crim_Traffic Judgment Entry.docx
@@ -484,6 +484,7 @@
         <w:jc w:val="center"/>
         <w:rPr>
           <w:rFonts w:ascii="Palatino Linotype" w:hAnsi="Palatino Linotype"/>
+          <w:bCs/>
           <w:sz w:val="20"/>
           <w:szCs w:val="20"/>
         </w:rPr>
@@ -497,7 +498,40 @@
           <w:szCs w:val="20"/>
           <w:u w:val="single"/>
         </w:rPr>
-        <w:t>FINAL JUDGMENT ENTRY</w:t>
+        <w:t>MAGISTRATE</w:t>
+      </w:r>
+      <w:r>
+        <w:rPr>
+          <w:rFonts w:ascii="Palatino Linotype" w:hAnsi="Palatino Linotype"/>
+          <w:b/>
+          <w:bCs/>
+          <w:sz w:val="20"/>
+          <w:szCs w:val="20"/>
+          <w:u w:val="single"/>
+        </w:rPr>
+        <w:t>’S</w:t>
+      </w:r>
+      <w:r>
+        <w:rPr>
+          <w:rFonts w:ascii="Palatino Linotype" w:hAnsi="Palatino Linotype"/>
+          <w:b/>
+          <w:bCs/>
+          <w:sz w:val="20"/>
+          <w:szCs w:val="20"/>
+          <w:u w:val="single"/>
+        </w:rPr>
+        <w:t xml:space="preserve"> </w:t>
+      </w:r>
+      <w:r>
+        <w:rPr>
+          <w:rFonts w:ascii="Palatino Linotype" w:hAnsi="Palatino Linotype"/>
+          <w:b/>
+          <w:bCs/>
+          <w:sz w:val="20"/>
+          <w:szCs w:val="20"/>
+          <w:u w:val="single"/>
+        </w:rPr>
+        <w:t xml:space="preserve">DECISION</w:t>
       </w:r>
     </w:p>
     <w:p>
@@ -643,6 +677,159 @@
           <w:szCs w:val="20"/>
         </w:rPr>
         <w:t xml:space="preserve"> </w:t>
+      </w:r>
+      <w:r>
+        <w:rPr>
+          <w:rFonts w:ascii="Palatino Linotype" w:hAnsi="Palatino Linotype"/>
+          <w:bCs/>
+          <w:sz w:val="20"/>
+          <w:szCs w:val="20"/>
+        </w:rPr>
+        <w:t xml:space="preserve"/>
+      </w:r>
+      <w:r>
+        <w:rPr>
+          <w:rFonts w:ascii="Palatino Linotype" w:hAnsi="Palatino Linotype"/>
+          <w:bCs/>
+          <w:sz w:val="20"/>
+          <w:szCs w:val="20"/>
+        </w:rPr>
+        <w:t xml:space="preserve"/>
+      </w:r>
+      <w:r>
+        <w:rPr>
+          <w:rFonts w:ascii="Palatino Linotype" w:hAnsi="Palatino Linotype"/>
+          <w:bCs/>
+          <w:sz w:val="20"/>
+          <w:szCs w:val="20"/>
+        </w:rPr>
+        <w:t>Counsel for the State of Ohio made a motion to amend the cha</w:t>
+      </w:r>
+      <w:r>
+        <w:rPr>
+          <w:rFonts w:ascii="Palatino Linotype" w:hAnsi="Palatino Linotype"/>
+          <w:bCs/>
+          <w:sz w:val="20"/>
+          <w:szCs w:val="20"/>
+        </w:rPr>
+        <w:t>rge(s) in the case.</w:t>
+      </w:r>
+      <w:r>
+        <w:rPr>
+          <w:rFonts w:ascii="Palatino Linotype" w:hAnsi="Palatino Linotype"/>
+          <w:bCs/>
+          <w:sz w:val="20"/>
+          <w:szCs w:val="20"/>
+        </w:rPr>
+        <w:t xml:space="preserve"/>
+      </w:r>
+      <w:r>
+        <w:rPr>
+          <w:rFonts w:ascii="Palatino Linotype" w:hAnsi="Palatino Linotype"/>
+          <w:bCs/>
+          <w:sz w:val="20"/>
+          <w:szCs w:val="20"/>
+        </w:rPr>
+        <w:t xml:space="preserve"> The Court found the amendment did not alter the name or identi</w:t>
+      </w:r>
+      <w:r>
+        <w:rPr>
+          <w:rFonts w:ascii="Palatino Linotype" w:hAnsi="Palatino Linotype"/>
+          <w:bCs/>
+          <w:sz w:val="20"/>
+          <w:szCs w:val="20"/>
+        </w:rPr>
+        <w:t>t</w:t>
+      </w:r>
+      <w:r>
+        <w:rPr>
+          <w:rFonts w:ascii="Palatino Linotype" w:hAnsi="Palatino Linotype"/>
+          <w:bCs/>
+          <w:sz w:val="20"/>
+          <w:szCs w:val="20"/>
+        </w:rPr>
+        <w:t xml:space="preserve">y of the offense and the motion is</w:t>
+      </w:r>
+      <w:r>
+        <w:rPr>
+          <w:rFonts w:ascii="Palatino Linotype" w:hAnsi="Palatino Linotype"/>
+          <w:bCs/>
+          <w:sz w:val="20"/>
+          <w:szCs w:val="20"/>
+        </w:rPr>
+        <w:t xml:space="preserve"> Granted.</w:t>
+      </w:r>
+      <w:r>
+        <w:rPr>
+          <w:rFonts w:ascii="Palatino Linotype" w:hAnsi="Palatino Linotype"/>
+          <w:bCs/>
+          <w:sz w:val="20"/>
+          <w:szCs w:val="20"/>
+        </w:rPr>
+        <w:t xml:space="preserve"> </w:t>
+      </w:r>
+      <w:r>
+        <w:rPr>
+          <w:rFonts w:ascii="Palatino Linotype" w:hAnsi="Palatino Linotype"/>
+          <w:bCs/>
+          <w:sz w:val="20"/>
+          <w:szCs w:val="20"/>
+        </w:rPr>
+        <w:t xml:space="preserve">The charge(s) of </w:t>
+      </w:r>
+      <w:r>
+        <w:rPr>
+          <w:rFonts w:ascii="Palatino Linotype" w:hAnsi="Palatino Linotype"/>
+          <w:bCs/>
+          <w:sz w:val="20"/>
+          <w:szCs w:val="20"/>
+        </w:rPr>
+        <w:t xml:space="preserve"/>
+      </w:r>
+      <w:r>
+        <w:rPr>
+          <w:rFonts w:ascii="Palatino Linotype" w:hAnsi="Palatino Linotype"/>
+          <w:bCs/>
+          <w:sz w:val="20"/>
+          <w:szCs w:val="20"/>
+        </w:rPr>
+        <w:t xml:space="preserve"/>
+      </w:r>
+      <w:r>
+        <w:rPr>
+          <w:rFonts w:ascii="Palatino Linotype" w:hAnsi="Palatino Linotype"/>
+          <w:bCs/>
+          <w:sz w:val="20"/>
+          <w:szCs w:val="20"/>
+        </w:rPr>
+        <w:t xml:space="preserve">Disorderly Conduct</w:t>
+      </w:r>
+      <w:r>
+        <w:rPr>
+          <w:rFonts w:ascii="Palatino Linotype" w:hAnsi="Palatino Linotype"/>
+          <w:bCs/>
+          <w:sz w:val="20"/>
+          <w:szCs w:val="20"/>
+        </w:rPr>
+        <w:t xml:space="preserve"> </w:t>
+      </w:r>
+      <w:r>
+        <w:rPr>
+          <w:rFonts w:ascii="Palatino Linotype" w:hAnsi="Palatino Linotype"/>
+          <w:bCs/>
+          <w:sz w:val="20"/>
+          <w:szCs w:val="20"/>
+        </w:rPr>
+        <w:t xml:space="preserve">is amended to Disorderly Conduct</w:t>
+      </w:r>
+      <w:r>
+        <w:rPr>
+          <w:rFonts w:ascii="Palatino Linotype" w:hAnsi="Palatino Linotype"/>
+          <w:bCs/>
+          <w:sz w:val="20"/>
+          <w:szCs w:val="20"/>
+        </w:rPr>
+        <w:t xml:space="preserve">.</w:t>
       </w:r>
       <w:r>
         <w:rPr>
@@ -831,8 +1018,9 @@
         <w:tblLook w:val="04A0" w:firstRow="1" w:lastRow="0" w:firstColumn="1" w:lastColumn="0" w:noHBand="0" w:noVBand="1"/>
       </w:tblPr>
       <w:tblGrid>
-        <w:gridCol w:w="4261"/>
-        <w:gridCol w:w="4019"/>
+        <w:gridCol w:w="2345"/>
+        <w:gridCol w:w="2103"/>
+        <w:gridCol w:w="3833"/>
       </w:tblGrid>
       <w:tr>
         <w:trPr>
@@ -911,6 +1099,44 @@
                 <w:szCs w:val="20"/>
               </w:rPr>
               <w:t xml:space="preserve">Possession Of Marihuana</w:t>
+            </w:r>
+          </w:p>
+        </w:tc>
+        <w:tc>
+          <w:tcPr>
+            <w:tcW w:w="3289" w:type="dxa"/>
+          </w:tcPr>
+          <w:p>
+            <w:pPr>
+              <w:tabs>
+                <w:tab w:val="left" w:pos="-1080"/>
+                <w:tab w:val="left" w:pos="-720"/>
+                <w:tab w:val="left" w:pos="0"/>
+                <w:tab w:val="left" w:pos="720"/>
+                <w:tab w:val="left" w:pos="1440"/>
+                <w:tab w:val="left" w:pos="2160"/>
+                <w:tab w:val="left" w:pos="2880"/>
+                <w:tab w:val="left" w:pos="3600"/>
+                <w:tab w:val="left" w:pos="4320"/>
+                <w:tab w:val="left" w:pos="4680"/>
+              </w:tabs>
+              <w:rPr>
+                <w:rFonts w:ascii="Palatino Linotype" w:hAnsi="Palatino Linotype"/>
+                <w:b/>
+                <w:bCs/>
+                <w:sz w:val="20"/>
+                <w:szCs w:val="20"/>
+              </w:rPr>
+            </w:pPr>
+            <w:r>
+              <w:rPr>
+                <w:rFonts w:ascii="Palatino Linotype" w:hAnsi="Palatino Linotype"/>
+                <w:b/>
+                <w:bCs/>
+                <w:sz w:val="20"/>
+                <w:szCs w:val="20"/>
+              </w:rPr>
+              <w:t xml:space="preserve">Possession of Marijuana less than 100 grams</w:t>
             </w:r>
           </w:p>
         </w:tc>
@@ -996,6 +1222,44 @@
             </w:r>
           </w:p>
         </w:tc>
+        <w:tc>
+          <w:tcPr>
+            <w:tcW w:w="3289" w:type="dxa"/>
+          </w:tcPr>
+          <w:p>
+            <w:pPr>
+              <w:tabs>
+                <w:tab w:val="left" w:pos="-1080"/>
+                <w:tab w:val="left" w:pos="-720"/>
+                <w:tab w:val="left" w:pos="0"/>
+                <w:tab w:val="left" w:pos="720"/>
+                <w:tab w:val="left" w:pos="1440"/>
+                <w:tab w:val="left" w:pos="2160"/>
+                <w:tab w:val="left" w:pos="2880"/>
+                <w:tab w:val="left" w:pos="3600"/>
+                <w:tab w:val="left" w:pos="4320"/>
+                <w:tab w:val="left" w:pos="4680"/>
+              </w:tabs>
+              <w:rPr>
+                <w:rFonts w:ascii="Palatino Linotype" w:hAnsi="Palatino Linotype"/>
+                <w:b/>
+                <w:bCs/>
+                <w:sz w:val="20"/>
+                <w:szCs w:val="20"/>
+              </w:rPr>
+            </w:pPr>
+            <w:r>
+              <w:rPr>
+                <w:rFonts w:ascii="Palatino Linotype" w:hAnsi="Palatino Linotype"/>
+                <w:b/>
+                <w:bCs/>
+                <w:sz w:val="20"/>
+                <w:szCs w:val="20"/>
+              </w:rPr>
+              <w:t xml:space="preserve">2925.11(C)(3)(a)</w:t>
+            </w:r>
+          </w:p>
+        </w:tc>
       </w:tr>
       <w:tr>
         <w:trPr>
@@ -1036,6 +1300,44 @@
                 <w:szCs w:val="20"/>
               </w:rPr>
               <w:t>Degree</w:t>
+            </w:r>
+          </w:p>
+        </w:tc>
+        <w:tc>
+          <w:tcPr>
+            <w:tcW w:w="3289" w:type="dxa"/>
+          </w:tcPr>
+          <w:p>
+            <w:pPr>
+              <w:tabs>
+                <w:tab w:val="left" w:pos="-1080"/>
+                <w:tab w:val="left" w:pos="-720"/>
+                <w:tab w:val="left" w:pos="0"/>
+                <w:tab w:val="left" w:pos="720"/>
+                <w:tab w:val="left" w:pos="1440"/>
+                <w:tab w:val="left" w:pos="2160"/>
+                <w:tab w:val="left" w:pos="2880"/>
+                <w:tab w:val="left" w:pos="3600"/>
+                <w:tab w:val="left" w:pos="4320"/>
+                <w:tab w:val="left" w:pos="4680"/>
+              </w:tabs>
+              <w:rPr>
+                <w:rFonts w:ascii="Palatino Linotype" w:hAnsi="Palatino Linotype"/>
+                <w:b/>
+                <w:bCs/>
+                <w:sz w:val="20"/>
+                <w:szCs w:val="20"/>
+              </w:rPr>
+            </w:pPr>
+            <w:r>
+              <w:rPr>
+                <w:rFonts w:ascii="Palatino Linotype" w:hAnsi="Palatino Linotype"/>
+                <w:b/>
+                <w:bCs/>
+                <w:sz w:val="20"/>
+                <w:szCs w:val="20"/>
+              </w:rPr>
+              <w:t xml:space="preserve">MM</w:t>
             </w:r>
           </w:p>
         </w:tc>
@@ -1158,6 +1460,44 @@
             </w:r>
           </w:p>
         </w:tc>
+        <w:tc>
+          <w:tcPr>
+            <w:tcW w:w="3289" w:type="dxa"/>
+          </w:tcPr>
+          <w:p>
+            <w:pPr>
+              <w:tabs>
+                <w:tab w:val="left" w:pos="-1080"/>
+                <w:tab w:val="left" w:pos="-720"/>
+                <w:tab w:val="left" w:pos="0"/>
+                <w:tab w:val="left" w:pos="720"/>
+                <w:tab w:val="left" w:pos="1440"/>
+                <w:tab w:val="left" w:pos="2160"/>
+                <w:tab w:val="left" w:pos="2880"/>
+                <w:tab w:val="left" w:pos="3600"/>
+                <w:tab w:val="left" w:pos="4320"/>
+                <w:tab w:val="left" w:pos="4680"/>
+              </w:tabs>
+              <w:rPr>
+                <w:rFonts w:ascii="Palatino Linotype" w:hAnsi="Palatino Linotype"/>
+                <w:b/>
+                <w:bCs/>
+                <w:sz w:val="20"/>
+                <w:szCs w:val="20"/>
+              </w:rPr>
+            </w:pPr>
+            <w:r>
+              <w:rPr>
+                <w:rFonts w:ascii="Palatino Linotype" w:hAnsi="Palatino Linotype"/>
+                <w:b/>
+                <w:bCs/>
+                <w:sz w:val="20"/>
+                <w:szCs w:val="20"/>
+              </w:rPr>
+              <w:t xml:space="preserve">No Contest</w:t>
+            </w:r>
+          </w:p>
+        </w:tc>
       </w:tr>
       <w:tr>
         <w:trPr>
@@ -1198,6 +1538,44 @@
                 <w:szCs w:val="20"/>
               </w:rPr>
               <w:t>Finding</w:t>
+            </w:r>
+          </w:p>
+        </w:tc>
+        <w:tc>
+          <w:tcPr>
+            <w:tcW w:w="3289" w:type="dxa"/>
+          </w:tcPr>
+          <w:p>
+            <w:pPr>
+              <w:tabs>
+                <w:tab w:val="left" w:pos="-1080"/>
+                <w:tab w:val="left" w:pos="-720"/>
+                <w:tab w:val="left" w:pos="0"/>
+                <w:tab w:val="left" w:pos="720"/>
+                <w:tab w:val="left" w:pos="1440"/>
+                <w:tab w:val="left" w:pos="2160"/>
+                <w:tab w:val="left" w:pos="2880"/>
+                <w:tab w:val="left" w:pos="3600"/>
+                <w:tab w:val="left" w:pos="4320"/>
+                <w:tab w:val="left" w:pos="4680"/>
+              </w:tabs>
+              <w:rPr>
+                <w:rFonts w:ascii="Palatino Linotype" w:hAnsi="Palatino Linotype"/>
+                <w:b/>
+                <w:bCs/>
+                <w:sz w:val="20"/>
+                <w:szCs w:val="20"/>
+              </w:rPr>
+            </w:pPr>
+            <w:r>
+              <w:rPr>
+                <w:rFonts w:ascii="Palatino Linotype" w:hAnsi="Palatino Linotype"/>
+                <w:b/>
+                <w:bCs/>
+                <w:sz w:val="20"/>
+                <w:szCs w:val="20"/>
+              </w:rPr>
+              <w:t xml:space="preserve">Guilty</w:t>
             </w:r>
           </w:p>
         </w:tc>
@@ -1316,7 +1694,45 @@
                 <w:sz w:val="20"/>
                 <w:szCs w:val="20"/>
               </w:rPr>
-              <w:t xml:space="preserve">$ 0</w:t>
+              <w:t xml:space="preserve">$ 45</w:t>
+            </w:r>
+          </w:p>
+        </w:tc>
+        <w:tc>
+          <w:tcPr>
+            <w:tcW w:w="3289" w:type="dxa"/>
+          </w:tcPr>
+          <w:p>
+            <w:pPr>
+              <w:tabs>
+                <w:tab w:val="left" w:pos="-1080"/>
+                <w:tab w:val="left" w:pos="-720"/>
+                <w:tab w:val="left" w:pos="0"/>
+                <w:tab w:val="left" w:pos="720"/>
+                <w:tab w:val="left" w:pos="1440"/>
+                <w:tab w:val="left" w:pos="2160"/>
+                <w:tab w:val="left" w:pos="2880"/>
+                <w:tab w:val="left" w:pos="3600"/>
+                <w:tab w:val="left" w:pos="4320"/>
+                <w:tab w:val="left" w:pos="4680"/>
+              </w:tabs>
+              <w:rPr>
+                <w:rFonts w:ascii="Palatino Linotype" w:hAnsi="Palatino Linotype"/>
+                <w:b/>
+                <w:bCs/>
+                <w:sz w:val="20"/>
+                <w:szCs w:val="20"/>
+              </w:rPr>
+            </w:pPr>
+            <w:r>
+              <w:rPr>
+                <w:rFonts w:ascii="Palatino Linotype" w:hAnsi="Palatino Linotype"/>
+                <w:b/>
+                <w:bCs/>
+                <w:sz w:val="20"/>
+                <w:szCs w:val="20"/>
+              </w:rPr>
+              <w:t xml:space="preserve">$ 54</w:t>
             </w:r>
           </w:p>
         </w:tc>
@@ -1417,7 +1833,45 @@
                 <w:sz w:val="20"/>
                 <w:szCs w:val="20"/>
               </w:rPr>
-              <w:t xml:space="preserve">$ 0</w:t>
+              <w:t xml:space="preserve">$ 3</w:t>
+            </w:r>
+          </w:p>
+        </w:tc>
+        <w:tc>
+          <w:tcPr>
+            <w:tcW w:w="3289" w:type="dxa"/>
+          </w:tcPr>
+          <w:p>
+            <w:pPr>
+              <w:tabs>
+                <w:tab w:val="left" w:pos="-1080"/>
+                <w:tab w:val="left" w:pos="-720"/>
+                <w:tab w:val="left" w:pos="0"/>
+                <w:tab w:val="left" w:pos="720"/>
+                <w:tab w:val="left" w:pos="1440"/>
+                <w:tab w:val="left" w:pos="2160"/>
+                <w:tab w:val="left" w:pos="2880"/>
+                <w:tab w:val="left" w:pos="3600"/>
+                <w:tab w:val="left" w:pos="4320"/>
+                <w:tab w:val="left" w:pos="4680"/>
+              </w:tabs>
+              <w:rPr>
+                <w:rFonts w:ascii="Palatino Linotype" w:hAnsi="Palatino Linotype"/>
+                <w:b/>
+                <w:bCs/>
+                <w:sz w:val="20"/>
+                <w:szCs w:val="20"/>
+              </w:rPr>
+            </w:pPr>
+            <w:r>
+              <w:rPr>
+                <w:rFonts w:ascii="Palatino Linotype" w:hAnsi="Palatino Linotype"/>
+                <w:b/>
+                <w:bCs/>
+                <w:sz w:val="20"/>
+                <w:szCs w:val="20"/>
+              </w:rPr>
+              <w:t xml:space="preserve">$ 3</w:t>
             </w:r>
           </w:p>
         </w:tc>
@@ -1638,6 +2092,50 @@
           <w:sz w:val="20"/>
           <w:szCs w:val="20"/>
         </w:rPr>
+        <w:t xml:space="preserve">Defendant shall receive credit at $50/day for </w:t>
+      </w:r>
+      <w:r>
+        <w:rPr>
+          <w:rFonts w:ascii="Palatino Linotype" w:hAnsi="Palatino Linotype"/>
+          <w:b/>
+          <w:bCs/>
+          <w:sz w:val="20"/>
+          <w:szCs w:val="20"/>
+        </w:rPr>
+        <w:t xml:space="preserve">4 </w:t>
+      </w:r>
+      <w:r>
+        <w:rPr>
+          <w:rFonts w:ascii="Palatino Linotype" w:hAnsi="Palatino Linotype"/>
+          <w:b/>
+          <w:bCs/>
+          <w:sz w:val="20"/>
+          <w:szCs w:val="20"/>
+        </w:rPr>
+        <w:t>jail day(s)</w:t>
+      </w:r>
+      <w:r>
+        <w:rPr>
+          <w:rFonts w:ascii="Palatino Linotype" w:hAnsi="Palatino Linotype"/>
+          <w:sz w:val="20"/>
+          <w:szCs w:val="20"/>
+        </w:rPr>
+        <w:t xml:space="preserve"> served for a non-jailable offense.</w:t>
+      </w:r>
+      <w:r>
+        <w:rPr>
+          <w:rFonts w:ascii="Palatino Linotype" w:hAnsi="Palatino Linotype"/>
+          <w:sz w:val="20"/>
+          <w:szCs w:val="20"/>
+        </w:rPr>
+        <w:t xml:space="preserve"> </w:t>
+      </w:r>
+      <w:r>
+        <w:rPr>
+          <w:rFonts w:ascii="Palatino Linotype" w:hAnsi="Palatino Linotype"/>
+          <w:sz w:val="20"/>
+          <w:szCs w:val="20"/>
+        </w:rPr>
         <w:t xml:space="preserve"/>
       </w:r>
       <w:r>
@@ -1663,6 +2161,362 @@
           <w:szCs w:val="20"/>
         </w:rPr>
         <w:t xml:space="preserve"/>
+        <w:br/>
+        <w:t xml:space="preserve"/>
+      </w:r>
+    </w:p>
+    <w:p>
+      <w:pPr>
+        <w:jc w:val="both"/>
+        <w:rPr>
+          <w:rFonts w:ascii="Palatino Linotype" w:hAnsi="Palatino Linotype"/>
+          <w:sz w:val="20"/>
+          <w:szCs w:val="20"/>
+        </w:rPr>
+      </w:pPr>
+      <w:r>
+        <w:rPr>
+          <w:rFonts w:ascii="Palatino Linotype" w:hAnsi="Palatino Linotype"/>
+          <w:b/>
+          <w:bCs/>
+          <w:sz w:val="20"/>
+          <w:szCs w:val="20"/>
+        </w:rPr>
+        <w:t xml:space="preserve">Community Service.  </w:t>
+      </w:r>
+      <w:r>
+        <w:rPr>
+          <w:rFonts w:ascii="Palatino Linotype" w:hAnsi="Palatino Linotype"/>
+          <w:sz w:val="20"/>
+          <w:szCs w:val="20"/>
+        </w:rPr>
+        <w:t xml:space="preserve">Defendant </w:t>
+      </w:r>
+      <w:r>
+        <w:rPr>
+          <w:rFonts w:ascii="Palatino Linotype" w:hAnsi="Palatino Linotype"/>
+          <w:sz w:val="20"/>
+          <w:szCs w:val="20"/>
+        </w:rPr>
+        <w:t xml:space="preserve">shall </w:t>
+      </w:r>
+      <w:r>
+        <w:rPr>
+          <w:rFonts w:ascii="Palatino Linotype" w:hAnsi="Palatino Linotype"/>
+          <w:sz w:val="20"/>
+          <w:szCs w:val="20"/>
+        </w:rPr>
+        <w:t xml:space="preserve">complete </w:t>
+      </w:r>
+      <w:r>
+        <w:rPr>
+          <w:rFonts w:ascii="Palatino Linotype" w:hAnsi="Palatino Linotype"/>
+          <w:sz w:val="20"/>
+          <w:szCs w:val="20"/>
+        </w:rPr>
+        <w:t xml:space="preserve">100</w:t>
+      </w:r>
+      <w:r>
+        <w:rPr>
+          <w:rFonts w:ascii="Palatino Linotype" w:hAnsi="Palatino Linotype"/>
+          <w:sz w:val="20"/>
+          <w:szCs w:val="20"/>
+        </w:rPr>
+        <w:t xml:space="preserve"> hours of community service within </w:t>
+      </w:r>
+      <w:r>
+        <w:rPr>
+          <w:rFonts w:ascii="Palatino Linotype" w:hAnsi="Palatino Linotype"/>
+          <w:sz w:val="20"/>
+          <w:szCs w:val="20"/>
+        </w:rPr>
+        <w:t xml:space="preserve">30</w:t>
+      </w:r>
+      <w:r>
+        <w:rPr>
+          <w:rFonts w:ascii="Palatino Linotype" w:hAnsi="Palatino Linotype"/>
+          <w:sz w:val="20"/>
+          <w:szCs w:val="20"/>
+        </w:rPr>
+        <w:t xml:space="preserve"> days. Defendant shall show proof of completion of all completed hours to the Office of Community Control on or before </w:t>
+      </w:r>
+      <w:r>
+        <w:rPr>
+          <w:rFonts w:ascii="Palatino Linotype" w:hAnsi="Palatino Linotype"/>
+          <w:sz w:val="20"/>
+          <w:szCs w:val="20"/>
+        </w:rPr>
+        <w:t xml:space="preserve">April 19, 2022</w:t>
+      </w:r>
+      <w:r>
+        <w:rPr>
+          <w:rFonts w:ascii="Palatino Linotype" w:hAnsi="Palatino Linotype"/>
+          <w:sz w:val="20"/>
+          <w:szCs w:val="20"/>
+        </w:rPr>
+        <w:t xml:space="preserve">.  </w:t>
+      </w:r>
+      <w:r>
+        <w:rPr>
+          <w:rFonts w:ascii="Palatino Linotype" w:hAnsi="Palatino Linotype"/>
+          <w:sz w:val="20"/>
+          <w:szCs w:val="20"/>
+        </w:rPr>
+        <w:t xml:space="preserve"/>
+      </w:r>
+      <w:r>
+        <w:rPr>
+          <w:rFonts w:ascii="Palatino Linotype" w:hAnsi="Palatino Linotype"/>
+          <w:sz w:val="20"/>
+          <w:szCs w:val="20"/>
+        </w:rPr>
+        <w:t xml:space="preserve"/>
+      </w:r>
+      <w:r>
+        <w:rPr>
+          <w:rFonts w:ascii="Palatino Linotype" w:hAnsi="Palatino Linotype"/>
+          <w:sz w:val="20"/>
+          <w:szCs w:val="20"/>
+        </w:rPr>
+        <w:t xml:space="preserve"/>
+      </w:r>
+      <w:r>
+        <w:rPr>
+          <w:rFonts w:ascii="Palatino Linotype" w:hAnsi="Palatino Linotype"/>
+          <w:sz w:val="20"/>
+          <w:szCs w:val="20"/>
+        </w:rPr>
+        <w:t xml:space="preserve"/>
+        <w:br/>
+        <w:t xml:space="preserve"/>
+      </w:r>
+    </w:p>
+    <w:p>
+      <w:pPr>
+        <w:jc w:val="both"/>
+        <w:rPr>
+          <w:rFonts w:ascii="Palatino Linotype" w:hAnsi="Palatino Linotype"/>
+          <w:sz w:val="20"/>
+          <w:szCs w:val="20"/>
+        </w:rPr>
+      </w:pPr>
+      <w:r>
+        <w:rPr>
+          <w:rFonts w:ascii="Palatino Linotype" w:hAnsi="Palatino Linotype"/>
+          <w:b/>
+          <w:sz w:val="20"/>
+          <w:szCs w:val="20"/>
+        </w:rPr>
+        <w:t xml:space="preserve">License Suspension.</w:t>
+      </w:r>
+      <w:r>
+        <w:rPr>
+          <w:rFonts w:ascii="Palatino Linotype" w:hAnsi="Palatino Linotype"/>
+          <w:b/>
+          <w:sz w:val="20"/>
+          <w:szCs w:val="20"/>
+        </w:rPr>
+        <w:t xml:space="preserve"> </w:t>
+      </w:r>
+      <w:r>
+        <w:rPr>
+          <w:rFonts w:ascii="Palatino Linotype" w:hAnsi="Palatino Linotype"/>
+          <w:b/>
+          <w:sz w:val="20"/>
+          <w:szCs w:val="20"/>
+        </w:rPr>
+        <w:t xml:space="preserve"> </w:t>
+      </w:r>
+      <w:r>
+        <w:rPr>
+          <w:rFonts w:ascii="Palatino Linotype" w:hAnsi="Palatino Linotype"/>
+          <w:sz w:val="20"/>
+          <w:szCs w:val="20"/>
+        </w:rPr>
+        <w:t xml:space="preserve">Defendant’s </w:t>
+      </w:r>
+      <w:r>
+        <w:rPr>
+          <w:rFonts w:ascii="Palatino Linotype" w:hAnsi="Palatino Linotype"/>
+          <w:sz w:val="20"/>
+          <w:szCs w:val="20"/>
+        </w:rPr>
+        <w:t xml:space="preserve">hunting</w:t>
+      </w:r>
+      <w:r>
+        <w:rPr>
+          <w:rFonts w:ascii="Palatino Linotype" w:hAnsi="Palatino Linotype"/>
+          <w:sz w:val="20"/>
+          <w:szCs w:val="20"/>
+        </w:rPr>
+        <w:t xml:space="preserve"> license is suspended from March 20, 2022</w:t>
+      </w:r>
+      <w:r>
+        <w:rPr>
+          <w:rFonts w:ascii="Palatino Linotype" w:hAnsi="Palatino Linotype"/>
+          <w:sz w:val="20"/>
+          <w:szCs w:val="20"/>
+        </w:rPr>
+        <w:t xml:space="preserve">,</w:t>
+      </w:r>
+      <w:r>
+        <w:rPr>
+          <w:rFonts w:ascii="Palatino Linotype" w:hAnsi="Palatino Linotype"/>
+          <w:sz w:val="20"/>
+          <w:szCs w:val="20"/>
+        </w:rPr>
+        <w:t xml:space="preserve"> for a term of 6 months. </w:t>
+      </w:r>
+      <w:r>
+        <w:rPr>
+          <w:rFonts w:ascii="Palatino Linotype" w:hAnsi="Palatino Linotype"/>
+          <w:sz w:val="20"/>
+          <w:szCs w:val="20"/>
+        </w:rPr>
+        <w:t xml:space="preserve">The </w:t>
+      </w:r>
+      <w:r>
+        <w:rPr>
+          <w:rFonts w:ascii="Palatino Linotype" w:hAnsi="Palatino Linotype"/>
+          <w:sz w:val="20"/>
+          <w:szCs w:val="20"/>
+        </w:rPr>
+        <w:t>Administrative License Suspension is terminated and the OBMV form 2261 shall issue</w:t>
+      </w:r>
+      <w:r>
+        <w:rPr>
+          <w:rFonts w:ascii="Palatino Linotype" w:hAnsi="Palatino Linotype"/>
+          <w:sz w:val="20"/>
+          <w:szCs w:val="20"/>
+        </w:rPr>
+        <w:t>.</w:t>
+      </w:r>
+      <w:r>
+        <w:rPr>
+          <w:rFonts w:ascii="Palatino Linotype" w:hAnsi="Palatino Linotype"/>
+          <w:sz w:val="20"/>
+          <w:szCs w:val="20"/>
+        </w:rPr>
+        <w:t xml:space="preserve"> </w:t>
+      </w:r>
+      <w:r>
+        <w:rPr>
+          <w:rFonts w:ascii="Palatino Linotype" w:hAnsi="Palatino Linotype"/>
+          <w:sz w:val="20"/>
+          <w:szCs w:val="20"/>
+        </w:rPr>
+        <w:t xml:space="preserve"/>
+      </w:r>
+      <w:r>
+        <w:rPr>
+          <w:rFonts w:ascii="Palatino Linotype" w:hAnsi="Palatino Linotype"/>
+          <w:sz w:val="20"/>
+          <w:szCs w:val="20"/>
+        </w:rPr>
+        <w:t xml:space="preserve">The </w:t>
+      </w:r>
+      <w:r>
+        <w:rPr>
+          <w:rFonts w:ascii="Palatino Linotype" w:hAnsi="Palatino Linotype"/>
+          <w:sz w:val="20"/>
+          <w:szCs w:val="20"/>
+        </w:rPr>
+        <w:t>D</w:t>
+      </w:r>
+      <w:r>
+        <w:rPr>
+          <w:rFonts w:ascii="Palatino Linotype" w:hAnsi="Palatino Linotype"/>
+          <w:sz w:val="20"/>
+          <w:szCs w:val="20"/>
+        </w:rPr>
+        <w:t xml:space="preserve">efendant is required to complete a remedial driving class before </w:t>
+      </w:r>
+      <w:r>
+        <w:rPr>
+          <w:rFonts w:ascii="Palatino Linotype" w:hAnsi="Palatino Linotype"/>
+          <w:sz w:val="20"/>
+          <w:szCs w:val="20"/>
+        </w:rPr>
+        <w:t xml:space="preserve">the Defendant’s</w:t>
+      </w:r>
+      <w:r>
+        <w:rPr>
+          <w:rFonts w:ascii="Palatino Linotype" w:hAnsi="Palatino Linotype"/>
+          <w:sz w:val="20"/>
+          <w:szCs w:val="20"/>
+        </w:rPr>
+        <w:t xml:space="preserve"> operator’s license may be reinstated.</w:t>
+      </w:r>
+      <w:r>
+        <w:rPr>
+          <w:rFonts w:ascii="Palatino Linotype" w:hAnsi="Palatino Linotype"/>
+          <w:sz w:val="20"/>
+          <w:szCs w:val="20"/>
+        </w:rPr>
+        <w:t xml:space="preserve"/>
+      </w:r>
+      <w:r>
+        <w:rPr>
+          <w:rFonts w:ascii="Palatino Linotype" w:hAnsi="Palatino Linotype"/>
+          <w:sz w:val="20"/>
+          <w:szCs w:val="20"/>
+        </w:rPr>
+        <w:t xml:space="preserve"/>
+        <w:br/>
+        <w:t xml:space="preserve"/>
+      </w:r>
+    </w:p>
+    <w:p>
+      <w:pPr>
+        <w:jc w:val="both"/>
+        <w:rPr>
+          <w:rFonts w:ascii="Palatino Linotype" w:hAnsi="Palatino Linotype"/>
+          <w:sz w:val="20"/>
+          <w:szCs w:val="20"/>
+        </w:rPr>
+      </w:pPr>
+      <w:r>
+        <w:rPr>
+          <w:rFonts w:ascii="Palatino Linotype" w:hAnsi="Palatino Linotype"/>
+          <w:b/>
+          <w:sz w:val="20"/>
+          <w:szCs w:val="20"/>
+        </w:rPr>
+        <w:t xml:space="preserve">Other Conditions.</w:t>
+      </w:r>
+      <w:r>
+        <w:rPr>
+          <w:rFonts w:ascii="Palatino Linotype" w:hAnsi="Palatino Linotype"/>
+          <w:b/>
+          <w:sz w:val="20"/>
+          <w:szCs w:val="20"/>
+        </w:rPr>
+        <w:t xml:space="preserve"> </w:t>
+      </w:r>
+      <w:r>
+        <w:rPr>
+          <w:rFonts w:ascii="Palatino Linotype" w:hAnsi="Palatino Linotype"/>
+          <w:b/>
+          <w:sz w:val="20"/>
+          <w:szCs w:val="20"/>
+        </w:rPr>
+        <w:t xml:space="preserve"> </w:t>
+      </w:r>
+      <w:r>
+        <w:rPr>
+          <w:rFonts w:ascii="Palatino Linotype" w:hAnsi="Palatino Linotype"/>
+          <w:sz w:val="20"/>
+          <w:szCs w:val="20"/>
+        </w:rPr>
+        <w:t xml:space="preserve">Test</w:t>
+      </w:r>
+      <w:r>
+        <w:rPr>
+          <w:rFonts w:ascii="Palatino Linotype" w:hAnsi="Palatino Linotype"/>
+          <w:sz w:val="20"/>
+          <w:szCs w:val="20"/>
+        </w:rPr>
+        <w:t>.</w:t>
       </w:r>
       <w:r>
         <w:rPr>
@@ -1815,7 +2669,7 @@
           <w:sz w:val="20"/>
           <w:szCs w:val="20"/>
         </w:rPr>
-        <w:t xml:space="preserve">Judge</w:t>
+        <w:t xml:space="preserve">Magistrate</w:t>
       </w:r>
       <w:r>
         <w:rPr>
@@ -1831,7 +2685,7 @@
           <w:sz w:val="20"/>
           <w:szCs w:val="20"/>
         </w:rPr>
-        <w:t xml:space="preserve">Marianne</w:t>
+        <w:t xml:space="preserve">Amanda</w:t>
       </w:r>
       <w:r>
         <w:rPr>
@@ -1847,7 +2701,7 @@
           <w:sz w:val="20"/>
           <w:szCs w:val="20"/>
         </w:rPr>
-        <w:t xml:space="preserve">Hemmeter</w:t>
+        <w:t xml:space="preserve">Bunner</w:t>
       </w:r>
     </w:p>
     <w:p>
@@ -1867,6 +2721,106 @@
         <w:rPr>
           <w:rFonts w:ascii="Palatino Linotype" w:hAnsi="Palatino Linotype"/>
           <w:bCs/>
+          <w:sz w:val="20"/>
+          <w:szCs w:val="20"/>
+        </w:rPr>
+      </w:pPr>
+      <w:r>
+        <w:rPr>
+          <w:rFonts w:ascii="Palatino Linotype" w:hAnsi="Palatino Linotype"/>
+          <w:sz w:val="20"/>
+          <w:szCs w:val="20"/>
+        </w:rPr>
+        <w:t xml:space="preserve"/>
+      </w:r>
+    </w:p>
+    <w:p>
+      <w:pPr>
+        <w:tabs>
+          <w:tab w:val="center" w:pos="4680"/>
+        </w:tabs>
+        <w:jc w:val="both"/>
+        <w:rPr>
+          <w:rFonts w:ascii="Palatino Linotype" w:hAnsi="Palatino Linotype"/>
+          <w:b/>
+          <w:bCs/>
+          <w:i/>
+          <w:sz w:val="19"/>
+          <w:szCs w:val="19"/>
+        </w:rPr>
+      </w:pPr>
+      <w:r>
+        <w:rPr>
+          <w:rFonts w:ascii="Palatino Linotype" w:hAnsi="Palatino Linotype"/>
+          <w:b/>
+          <w:bCs/>
+          <w:i/>
+          <w:sz w:val="19"/>
+          <w:szCs w:val="19"/>
+        </w:rPr>
+        <w:t xml:space="preserve">Pursuant to Criminal Rule 19(D) and Traffic Rule 14, written objections to this magistrate’s decision must be filed within </w:t>
+      </w:r>
+      <w:r>
+        <w:rPr>
+          <w:rFonts w:ascii="Palatino Linotype" w:hAnsi="Palatino Linotype"/>
+          <w:b/>
+          <w:bCs/>
+          <w:i/>
+          <w:sz w:val="19"/>
+          <w:szCs w:val="19"/>
+        </w:rPr>
+        <w:t>14</w:t>
+      </w:r>
+      <w:r>
+        <w:rPr>
+          <w:rFonts w:ascii="Palatino Linotype" w:hAnsi="Palatino Linotype"/>
+          <w:b/>
+          <w:bCs/>
+          <w:i/>
+          <w:sz w:val="19"/>
+          <w:szCs w:val="19"/>
+        </w:rPr>
+        <w:t xml:space="preserve"> days of the filing of this decision. Any objections must state with specificity the grounds of the objections. </w:t>
+      </w:r>
+      <w:r>
+        <w:rPr>
+          <w:rFonts w:ascii="Palatino Linotype" w:hAnsi="Palatino Linotype"/>
+          <w:b/>
+          <w:bCs/>
+          <w:i/>
+          <w:sz w:val="19"/>
+          <w:szCs w:val="19"/>
+        </w:rPr>
+        <w:t xml:space="preserve">A party shall not assign as error on appeal the court’s adoption of this decision unless the party timely </w:t>
+      </w:r>
+      <w:r>
+        <w:rPr>
+          <w:rFonts w:ascii="Palatino Linotype" w:hAnsi="Palatino Linotype"/>
+          <w:b/>
+          <w:bCs/>
+          <w:i/>
+          <w:sz w:val="19"/>
+          <w:szCs w:val="19"/>
+        </w:rPr>
+        <w:t>files objections.</w:t>
+      </w:r>
+    </w:p>
+    <w:p>
+      <w:pPr>
+        <w:tabs>
+          <w:tab w:val="left" w:pos="-1080"/>
+          <w:tab w:val="left" w:pos="-720"/>
+          <w:tab w:val="left" w:pos="0"/>
+          <w:tab w:val="left" w:pos="720"/>
+          <w:tab w:val="left" w:pos="1440"/>
+          <w:tab w:val="left" w:pos="2160"/>
+          <w:tab w:val="left" w:pos="2880"/>
+          <w:tab w:val="left" w:pos="3600"/>
+          <w:tab w:val="left" w:pos="4320"/>
+          <w:tab w:val="left" w:pos="4680"/>
+        </w:tabs>
+        <w:rPr>
+          <w:rFonts w:ascii="Palatino Linotype" w:hAnsi="Palatino Linotype"/>
           <w:sz w:val="20"/>
           <w:szCs w:val="20"/>
         </w:rPr>
@@ -2222,7 +3176,15 @@
                 <w:sz w:val="20"/>
                 <w:szCs w:val="20"/>
               </w:rPr>
-              <w:t xml:space="preserve">Final Judgment Entry 21CRB01597</w:t>
+              <w:t xml:space="preserve">Magistrate Decision</w:t>
+            </w:r>
+            <w:r>
+              <w:rPr>
+                <w:rFonts w:ascii="Palatino Linotype" w:hAnsi="Palatino Linotype"/>
+                <w:sz w:val="20"/>
+                <w:szCs w:val="20"/>
+              </w:rPr>
+              <w:t xml:space="preserve"> 21CRB01597</w:t>
             </w:r>
           </w:p>
           <w:p>

</xml_diff>

<commit_message>
Updated Not Guilty check to just check plea not finding.
</commit_message>
<xml_diff>
--- a/resources/Saved/21CRB01597_Crim_Traffic Judgment Entry.docx
+++ b/resources/Saved/21CRB01597_Crim_Traffic Judgment Entry.docx
@@ -598,7 +598,7 @@
           <w:sz w:val="20"/>
           <w:szCs w:val="20"/>
         </w:rPr>
-        <w:t xml:space="preserve"> on March 20, 2022.</w:t>
+        <w:t xml:space="preserve"> on March 21, 2022.</w:t>
       </w:r>
       <w:r>
         <w:rPr>
@@ -1586,7 +1586,7 @@
           <w:sz w:val="20"/>
           <w:szCs w:val="20"/>
         </w:rPr>
-        <w:t xml:space="preserve">March 20, 2022</w:t>
+        <w:t xml:space="preserve">March 21, 2022</w:t>
       </w:r>
       <w:r>
         <w:rPr>
@@ -1627,298 +1627,6 @@
           <w:szCs w:val="20"/>
         </w:rPr>
         <w:t xml:space="preserve"/>
-        <w:br/>
-        <w:t xml:space="preserve"/>
-      </w:r>
-    </w:p>
-    <w:p>
-      <w:pPr>
-        <w:jc w:val="both"/>
-        <w:rPr>
-          <w:rFonts w:ascii="Palatino Linotype" w:hAnsi="Palatino Linotype"/>
-          <w:sz w:val="20"/>
-          <w:szCs w:val="20"/>
-        </w:rPr>
-      </w:pPr>
-      <w:r>
-        <w:rPr>
-          <w:rFonts w:ascii="Palatino Linotype" w:hAnsi="Palatino Linotype"/>
-          <w:b/>
-          <w:bCs/>
-          <w:sz w:val="20"/>
-          <w:szCs w:val="20"/>
-        </w:rPr>
-        <w:t xml:space="preserve">Community Service.  </w:t>
-      </w:r>
-      <w:r>
-        <w:rPr>
-          <w:rFonts w:ascii="Palatino Linotype" w:hAnsi="Palatino Linotype"/>
-          <w:sz w:val="20"/>
-          <w:szCs w:val="20"/>
-        </w:rPr>
-        <w:t xml:space="preserve">Defendant </w:t>
-      </w:r>
-      <w:r>
-        <w:rPr>
-          <w:rFonts w:ascii="Palatino Linotype" w:hAnsi="Palatino Linotype"/>
-          <w:sz w:val="20"/>
-          <w:szCs w:val="20"/>
-        </w:rPr>
-        <w:t xml:space="preserve">shall </w:t>
-      </w:r>
-      <w:r>
-        <w:rPr>
-          <w:rFonts w:ascii="Palatino Linotype" w:hAnsi="Palatino Linotype"/>
-          <w:sz w:val="20"/>
-          <w:szCs w:val="20"/>
-        </w:rPr>
-        <w:t xml:space="preserve">complete </w:t>
-      </w:r>
-      <w:r>
-        <w:rPr>
-          <w:rFonts w:ascii="Palatino Linotype" w:hAnsi="Palatino Linotype"/>
-          <w:sz w:val="20"/>
-          <w:szCs w:val="20"/>
-        </w:rPr>
-        <w:t xml:space="preserve">50</w:t>
-      </w:r>
-      <w:r>
-        <w:rPr>
-          <w:rFonts w:ascii="Palatino Linotype" w:hAnsi="Palatino Linotype"/>
-          <w:sz w:val="20"/>
-          <w:szCs w:val="20"/>
-        </w:rPr>
-        <w:t xml:space="preserve"> hours of community service within </w:t>
-      </w:r>
-      <w:r>
-        <w:rPr>
-          <w:rFonts w:ascii="Palatino Linotype" w:hAnsi="Palatino Linotype"/>
-          <w:sz w:val="20"/>
-          <w:szCs w:val="20"/>
-        </w:rPr>
-        <w:t xml:space="preserve">30</w:t>
-      </w:r>
-      <w:r>
-        <w:rPr>
-          <w:rFonts w:ascii="Palatino Linotype" w:hAnsi="Palatino Linotype"/>
-          <w:sz w:val="20"/>
-          <w:szCs w:val="20"/>
-        </w:rPr>
-        <w:t xml:space="preserve"> days. Defendant shall show proof of completion of all completed hours to the Office of Community Control on or before </w:t>
-      </w:r>
-      <w:r>
-        <w:rPr>
-          <w:rFonts w:ascii="Palatino Linotype" w:hAnsi="Palatino Linotype"/>
-          <w:sz w:val="20"/>
-          <w:szCs w:val="20"/>
-        </w:rPr>
-        <w:t xml:space="preserve">April 19, 2022</w:t>
-      </w:r>
-      <w:r>
-        <w:rPr>
-          <w:rFonts w:ascii="Palatino Linotype" w:hAnsi="Palatino Linotype"/>
-          <w:sz w:val="20"/>
-          <w:szCs w:val="20"/>
-        </w:rPr>
-        <w:t xml:space="preserve">.  </w:t>
-      </w:r>
-      <w:r>
-        <w:rPr>
-          <w:rFonts w:ascii="Palatino Linotype" w:hAnsi="Palatino Linotype"/>
-          <w:sz w:val="20"/>
-          <w:szCs w:val="20"/>
-        </w:rPr>
-        <w:t xml:space="preserve"/>
-      </w:r>
-      <w:r>
-        <w:rPr>
-          <w:rFonts w:ascii="Palatino Linotype" w:hAnsi="Palatino Linotype"/>
-          <w:sz w:val="20"/>
-          <w:szCs w:val="20"/>
-        </w:rPr>
-        <w:t xml:space="preserve"/>
-      </w:r>
-      <w:r>
-        <w:rPr>
-          <w:rFonts w:ascii="Palatino Linotype" w:hAnsi="Palatino Linotype"/>
-          <w:sz w:val="20"/>
-          <w:szCs w:val="20"/>
-        </w:rPr>
-        <w:t xml:space="preserve"/>
-      </w:r>
-      <w:r>
-        <w:rPr>
-          <w:rFonts w:ascii="Palatino Linotype" w:hAnsi="Palatino Linotype"/>
-          <w:sz w:val="20"/>
-          <w:szCs w:val="20"/>
-        </w:rPr>
-        <w:t xml:space="preserve"/>
-        <w:br/>
-        <w:t xml:space="preserve"/>
-      </w:r>
-    </w:p>
-    <w:p>
-      <w:pPr>
-        <w:jc w:val="both"/>
-        <w:rPr>
-          <w:rFonts w:ascii="Palatino Linotype" w:hAnsi="Palatino Linotype"/>
-          <w:sz w:val="20"/>
-          <w:szCs w:val="20"/>
-        </w:rPr>
-      </w:pPr>
-      <w:r>
-        <w:rPr>
-          <w:rFonts w:ascii="Palatino Linotype" w:hAnsi="Palatino Linotype"/>
-          <w:b/>
-          <w:sz w:val="20"/>
-          <w:szCs w:val="20"/>
-        </w:rPr>
-        <w:t xml:space="preserve">License Suspension.</w:t>
-      </w:r>
-      <w:r>
-        <w:rPr>
-          <w:rFonts w:ascii="Palatino Linotype" w:hAnsi="Palatino Linotype"/>
-          <w:b/>
-          <w:sz w:val="20"/>
-          <w:szCs w:val="20"/>
-        </w:rPr>
-        <w:t xml:space="preserve"> </w:t>
-      </w:r>
-      <w:r>
-        <w:rPr>
-          <w:rFonts w:ascii="Palatino Linotype" w:hAnsi="Palatino Linotype"/>
-          <w:b/>
-          <w:sz w:val="20"/>
-          <w:szCs w:val="20"/>
-        </w:rPr>
-        <w:t xml:space="preserve"> </w:t>
-      </w:r>
-      <w:r>
-        <w:rPr>
-          <w:rFonts w:ascii="Palatino Linotype" w:hAnsi="Palatino Linotype"/>
-          <w:sz w:val="20"/>
-          <w:szCs w:val="20"/>
-        </w:rPr>
-        <w:t xml:space="preserve">Defendant’s </w:t>
-      </w:r>
-      <w:r>
-        <w:rPr>
-          <w:rFonts w:ascii="Palatino Linotype" w:hAnsi="Palatino Linotype"/>
-          <w:sz w:val="20"/>
-          <w:szCs w:val="20"/>
-        </w:rPr>
-        <w:t xml:space="preserve">driving</w:t>
-      </w:r>
-      <w:r>
-        <w:rPr>
-          <w:rFonts w:ascii="Palatino Linotype" w:hAnsi="Palatino Linotype"/>
-          <w:sz w:val="20"/>
-          <w:szCs w:val="20"/>
-        </w:rPr>
-        <w:t xml:space="preserve"> license is suspended from March 20, 2022</w:t>
-      </w:r>
-      <w:r>
-        <w:rPr>
-          <w:rFonts w:ascii="Palatino Linotype" w:hAnsi="Palatino Linotype"/>
-          <w:sz w:val="20"/>
-          <w:szCs w:val="20"/>
-        </w:rPr>
-        <w:t xml:space="preserve">,</w:t>
-      </w:r>
-      <w:r>
-        <w:rPr>
-          <w:rFonts w:ascii="Palatino Linotype" w:hAnsi="Palatino Linotype"/>
-          <w:sz w:val="20"/>
-          <w:szCs w:val="20"/>
-        </w:rPr>
-        <w:t xml:space="preserve"> for a term of 6 months. </w:t>
-      </w:r>
-      <w:r>
-        <w:rPr>
-          <w:rFonts w:ascii="Palatino Linotype" w:hAnsi="Palatino Linotype"/>
-          <w:sz w:val="20"/>
-          <w:szCs w:val="20"/>
-        </w:rPr>
-        <w:t xml:space="preserve"/>
-      </w:r>
-      <w:r>
-        <w:rPr>
-          <w:rFonts w:ascii="Palatino Linotype" w:hAnsi="Palatino Linotype"/>
-          <w:sz w:val="20"/>
-          <w:szCs w:val="20"/>
-        </w:rPr>
-        <w:t xml:space="preserve"/>
-      </w:r>
-      <w:r>
-        <w:rPr>
-          <w:rFonts w:ascii="Palatino Linotype" w:hAnsi="Palatino Linotype"/>
-          <w:sz w:val="20"/>
-          <w:szCs w:val="20"/>
-        </w:rPr>
-        <w:t xml:space="preserve"/>
-      </w:r>
-      <w:r>
-        <w:rPr>
-          <w:rFonts w:ascii="Palatino Linotype" w:hAnsi="Palatino Linotype"/>
-          <w:sz w:val="20"/>
-          <w:szCs w:val="20"/>
-        </w:rPr>
-        <w:t xml:space="preserve"/>
-        <w:br/>
-        <w:t xml:space="preserve"/>
-      </w:r>
-    </w:p>
-    <w:p>
-      <w:pPr>
-        <w:jc w:val="both"/>
-        <w:rPr>
-          <w:rFonts w:ascii="Palatino Linotype" w:hAnsi="Palatino Linotype"/>
-          <w:sz w:val="20"/>
-          <w:szCs w:val="20"/>
-        </w:rPr>
-      </w:pPr>
-      <w:r>
-        <w:rPr>
-          <w:rFonts w:ascii="Palatino Linotype" w:hAnsi="Palatino Linotype"/>
-          <w:b/>
-          <w:sz w:val="20"/>
-          <w:szCs w:val="20"/>
-        </w:rPr>
-        <w:t xml:space="preserve">Other Conditions.</w:t>
-      </w:r>
-      <w:r>
-        <w:rPr>
-          <w:rFonts w:ascii="Palatino Linotype" w:hAnsi="Palatino Linotype"/>
-          <w:b/>
-          <w:sz w:val="20"/>
-          <w:szCs w:val="20"/>
-        </w:rPr>
-        <w:t xml:space="preserve"> </w:t>
-      </w:r>
-      <w:r>
-        <w:rPr>
-          <w:rFonts w:ascii="Palatino Linotype" w:hAnsi="Palatino Linotype"/>
-          <w:b/>
-          <w:sz w:val="20"/>
-          <w:szCs w:val="20"/>
-        </w:rPr>
-        <w:t xml:space="preserve"> </w:t>
-      </w:r>
-      <w:r>
-        <w:rPr>
-          <w:rFonts w:ascii="Palatino Linotype" w:hAnsi="Palatino Linotype"/>
-          <w:sz w:val="20"/>
-          <w:szCs w:val="20"/>
-        </w:rPr>
-        <w:t xml:space="preserve">Test</w:t>
-      </w:r>
-      <w:r>
-        <w:rPr>
-          <w:rFonts w:ascii="Palatino Linotype" w:hAnsi="Palatino Linotype"/>
-          <w:sz w:val="20"/>
-          <w:szCs w:val="20"/>
-        </w:rPr>
-        <w:t>.</w:t>
       </w:r>
       <w:r>
         <w:rPr>

</xml_diff>

<commit_message>
Working on jail time calcs in case_updaters and info_checkers.
</commit_message>
<xml_diff>
--- a/resources/Saved/21CRB01597_Crim_Traffic Judgment Entry.docx
+++ b/resources/Saved/21CRB01597_Crim_Traffic Judgment Entry.docx
@@ -239,7 +239,7 @@
           <w:sz w:val="20"/>
           <w:szCs w:val="20"/>
         </w:rPr>
-        <w:t>o</w:t>
+        <w:t xml:space="preserve">o</w:t>
       </w:r>
       <w:r>
         <w:rPr>
@@ -249,6 +249,7 @@
         </w:rPr>
         <w:t xml:space="preserve">.  </w:t>
       </w:r>
+      <w:proofErr w:type="gramStart"/>
       <w:r>
         <w:rPr>
           <w:rFonts w:ascii="Palatino Linotype" w:hAnsi="Palatino Linotype"/>
@@ -328,6 +329,7 @@
           <w:szCs w:val="20"/>
         </w:rPr>
       </w:pPr>
+      <w:proofErr w:type="gramStart"/>
       <w:r>
         <w:rPr>
           <w:rFonts w:ascii="Palatino Linotype" w:hAnsi="Palatino Linotype"/>
@@ -519,6 +521,14 @@
         </w:rPr>
         <w:t xml:space="preserve"/>
       </w:r>
+      <w:r>
+        <w:rPr>
+          <w:rFonts w:ascii="Palatino Linotype" w:hAnsi="Palatino Linotype"/>
+          <w:sz w:val="20"/>
+          <w:szCs w:val="20"/>
+        </w:rPr>
+        <w:tab/>
+      </w:r>
     </w:p>
     <w:p>
       <w:pPr>
@@ -574,7 +584,7 @@
           <w:szCs w:val="20"/>
           <w:lang w:val="en-CA"/>
         </w:rPr>
-        <w:t>Defendant appeared in Court</w:t>
+        <w:t xml:space="preserve">Defendant appeared in Court</w:t>
       </w:r>
       <w:r>
         <w:rPr>
@@ -584,6 +594,7 @@
         </w:rPr>
         <w:t xml:space="preserve"> for </w:t>
       </w:r>
+      <w:proofErr w:type="gramStart"/>
       <w:r>
         <w:rPr>
           <w:rFonts w:ascii="Palatino Linotype" w:hAnsi="Palatino Linotype"/>
@@ -598,7 +609,7 @@
           <w:sz w:val="20"/>
           <w:szCs w:val="20"/>
         </w:rPr>
-        <w:t xml:space="preserve"> on March 21, 2022.</w:t>
+        <w:t xml:space="preserve"> on March 22, 2022.</w:t>
       </w:r>
       <w:r>
         <w:rPr>
@@ -615,7 +626,17 @@
           <w:sz w:val="20"/>
           <w:szCs w:val="20"/>
         </w:rPr>
-        <w:t xml:space="preserve">Defendant was represented by Chase Mallory, Private Counsel. </w:t>
+        <w:t xml:space="preserve">Defendant</w:t>
+      </w:r>
+      <w:proofErr w:type="gramEnd"/>
+      <w:r>
+        <w:rPr>
+          <w:rFonts w:ascii="Palatino Linotype" w:hAnsi="Palatino Linotype"/>
+          <w:bCs/>
+          <w:sz w:val="20"/>
+          <w:szCs w:val="20"/>
+        </w:rPr>
+        <w:t xml:space="preserve"> was represented by Chase Mallory, Private Counsel. </w:t>
       </w:r>
       <w:r>
         <w:rPr>
@@ -777,9 +798,18 @@
         </w:rPr>
         <w:t xml:space="preserve"/>
       </w:r>
+      <w:r>
+        <w:rPr>
+          <w:rFonts w:ascii="Palatino Linotype" w:hAnsi="Palatino Linotype"/>
+          <w:sz w:val="20"/>
+          <w:szCs w:val="20"/>
+        </w:rPr>
+        <w:t xml:space="preserve"/>
+      </w:r>
     </w:p>
     <w:p>
       <w:pPr>
+        <w:jc w:val="both"/>
         <w:rPr>
           <w:rFonts w:ascii="Palatino Linotype" w:hAnsi="Palatino Linotype"/>
           <w:sz w:val="20"/>
@@ -795,7 +825,7 @@
         <w:tblLook w:val="04A0" w:firstRow="1" w:lastRow="0" w:firstColumn="1" w:lastColumn="0" w:noHBand="0" w:noVBand="1"/>
       </w:tblPr>
       <w:tblGrid>
-        <w:gridCol w:w="4261"/>
+        <w:gridCol w:w="4642"/>
         <w:gridCol w:w="4019"/>
       </w:tblGrid>
       <w:tr>
@@ -804,7 +834,7 @@
         </w:trPr>
         <w:tc>
           <w:tcPr>
-            <w:tcW w:w="1801" w:type="dxa"/>
+            <w:tcW w:w="2182" w:type="dxa"/>
           </w:tcPr>
           <w:p>
             <w:pPr>
@@ -836,7 +866,7 @@
                 <w:sz w:val="20"/>
                 <w:szCs w:val="20"/>
               </w:rPr>
-              <w:t xml:space="preserve">Offense</w:t>
+              <w:t>Offense</w:t>
             </w:r>
           </w:p>
         </w:tc>
@@ -866,6 +896,7 @@
                 <w:szCs w:val="20"/>
               </w:rPr>
             </w:pPr>
+            <w:proofErr w:type="gramStart"/>
             <w:r>
               <w:rPr>
                 <w:rFonts w:ascii="Palatino Linotype" w:hAnsi="Palatino Linotype"/>
@@ -886,7 +917,7 @@
         </w:trPr>
         <w:tc>
           <w:tcPr>
-            <w:tcW w:w="1801" w:type="dxa"/>
+            <w:tcW w:w="2182" w:type="dxa"/>
           </w:tcPr>
           <w:p>
             <w:pPr>
@@ -948,6 +979,7 @@
                 <w:szCs w:val="20"/>
               </w:rPr>
             </w:pPr>
+            <w:proofErr w:type="gramStart"/>
             <w:r>
               <w:rPr>
                 <w:rFonts w:ascii="Palatino Linotype" w:hAnsi="Palatino Linotype"/>
@@ -967,7 +999,7 @@
         </w:trPr>
         <w:tc>
           <w:tcPr>
-            <w:tcW w:w="1801" w:type="dxa"/>
+            <w:tcW w:w="2182" w:type="dxa"/>
           </w:tcPr>
           <w:p>
             <w:pPr>
@@ -1029,6 +1061,7 @@
                 <w:szCs w:val="20"/>
               </w:rPr>
             </w:pPr>
+            <w:proofErr w:type="gramStart"/>
             <w:r>
               <w:rPr>
                 <w:rFonts w:ascii="Palatino Linotype" w:hAnsi="Palatino Linotype"/>
@@ -1048,7 +1081,7 @@
         </w:trPr>
         <w:tc>
           <w:tcPr>
-            <w:tcW w:w="1801" w:type="dxa"/>
+            <w:tcW w:w="2182" w:type="dxa"/>
           </w:tcPr>
           <w:p>
             <w:pPr>
@@ -1110,6 +1143,7 @@
                 <w:szCs w:val="20"/>
               </w:rPr>
             </w:pPr>
+            <w:proofErr w:type="gramStart"/>
             <w:r>
               <w:rPr>
                 <w:rFonts w:ascii="Palatino Linotype" w:hAnsi="Palatino Linotype"/>
@@ -1129,7 +1163,7 @@
         </w:trPr>
         <w:tc>
           <w:tcPr>
-            <w:tcW w:w="1801" w:type="dxa"/>
+            <w:tcW w:w="2182" w:type="dxa"/>
           </w:tcPr>
           <w:p>
             <w:pPr>
@@ -1191,6 +1225,7 @@
                 <w:szCs w:val="20"/>
               </w:rPr>
             </w:pPr>
+            <w:proofErr w:type="gramStart"/>
             <w:r>
               <w:rPr>
                 <w:rFonts w:ascii="Palatino Linotype" w:hAnsi="Palatino Linotype"/>
@@ -1210,7 +1245,7 @@
         </w:trPr>
         <w:tc>
           <w:tcPr>
-            <w:tcW w:w="1801" w:type="dxa"/>
+            <w:tcW w:w="2182" w:type="dxa"/>
           </w:tcPr>
           <w:p>
             <w:pPr>
@@ -1272,6 +1307,7 @@
                 <w:szCs w:val="20"/>
               </w:rPr>
             </w:pPr>
+            <w:proofErr w:type="gramStart"/>
             <w:r>
               <w:rPr>
                 <w:rFonts w:ascii="Palatino Linotype" w:hAnsi="Palatino Linotype"/>
@@ -1280,7 +1316,7 @@
                 <w:sz w:val="20"/>
                 <w:szCs w:val="20"/>
               </w:rPr>
-              <w:t xml:space="preserve">$ 0</w:t>
+              <w:t xml:space="preserve">$ 150</w:t>
             </w:r>
           </w:p>
         </w:tc>
@@ -1291,7 +1327,7 @@
         </w:trPr>
         <w:tc>
           <w:tcPr>
-            <w:tcW w:w="1801" w:type="dxa"/>
+            <w:tcW w:w="2182" w:type="dxa"/>
           </w:tcPr>
           <w:p>
             <w:pPr>
@@ -1373,6 +1409,7 @@
                 <w:szCs w:val="20"/>
               </w:rPr>
             </w:pPr>
+            <w:proofErr w:type="gramStart"/>
             <w:r>
               <w:rPr>
                 <w:rFonts w:ascii="Palatino Linotype" w:hAnsi="Palatino Linotype"/>
@@ -1382,6 +1419,190 @@
                 <w:szCs w:val="20"/>
               </w:rPr>
               <w:t xml:space="preserve">$ 0</w:t>
+            </w:r>
+          </w:p>
+        </w:tc>
+      </w:tr>
+      <w:tr>
+        <w:trPr>
+          <w:jc w:val="center"/>
+        </w:trPr>
+        <w:tc>
+          <w:tcPr>
+            <w:tcW w:w="2182" w:type="dxa"/>
+          </w:tcPr>
+          <w:p>
+            <w:pPr>
+              <w:tabs>
+                <w:tab w:val="left" w:pos="-1080"/>
+                <w:tab w:val="left" w:pos="-720"/>
+                <w:tab w:val="left" w:pos="0"/>
+                <w:tab w:val="left" w:pos="720"/>
+                <w:tab w:val="left" w:pos="1440"/>
+                <w:tab w:val="left" w:pos="2160"/>
+                <w:tab w:val="left" w:pos="2880"/>
+                <w:tab w:val="left" w:pos="3600"/>
+                <w:tab w:val="left" w:pos="4320"/>
+                <w:tab w:val="left" w:pos="4680"/>
+              </w:tabs>
+              <w:rPr>
+                <w:rFonts w:ascii="Palatino Linotype" w:hAnsi="Palatino Linotype"/>
+                <w:b/>
+                <w:bCs/>
+                <w:sz w:val="20"/>
+                <w:szCs w:val="20"/>
+              </w:rPr>
+            </w:pPr>
+            <w:r>
+              <w:rPr>
+                <w:rFonts w:ascii="Palatino Linotype" w:hAnsi="Palatino Linotype"/>
+                <w:b/>
+                <w:bCs/>
+                <w:sz w:val="20"/>
+                <w:szCs w:val="20"/>
+              </w:rPr>
+              <w:t>Jail Days</w:t>
+            </w:r>
+          </w:p>
+        </w:tc>
+        <w:tc>
+          <w:tcPr>
+            <w:tcW w:w="3289" w:type="dxa"/>
+          </w:tcPr>
+          <w:p>
+            <w:pPr>
+              <w:tabs>
+                <w:tab w:val="left" w:pos="-1080"/>
+                <w:tab w:val="left" w:pos="-720"/>
+                <w:tab w:val="left" w:pos="0"/>
+                <w:tab w:val="left" w:pos="720"/>
+                <w:tab w:val="left" w:pos="1440"/>
+                <w:tab w:val="left" w:pos="2160"/>
+                <w:tab w:val="left" w:pos="2880"/>
+                <w:tab w:val="left" w:pos="3600"/>
+                <w:tab w:val="left" w:pos="4320"/>
+                <w:tab w:val="left" w:pos="4680"/>
+              </w:tabs>
+              <w:rPr>
+                <w:rFonts w:ascii="Palatino Linotype" w:hAnsi="Palatino Linotype"/>
+                <w:b/>
+                <w:bCs/>
+                <w:sz w:val="20"/>
+                <w:szCs w:val="20"/>
+              </w:rPr>
+            </w:pPr>
+            <w:proofErr w:type="gramStart"/>
+            <w:r>
+              <w:rPr>
+                <w:rFonts w:ascii="Palatino Linotype" w:hAnsi="Palatino Linotype"/>
+                <w:b/>
+                <w:bCs/>
+                <w:sz w:val="20"/>
+                <w:szCs w:val="20"/>
+              </w:rPr>
+              <w:t xml:space="preserve">10</w:t>
+            </w:r>
+          </w:p>
+        </w:tc>
+      </w:tr>
+      <w:tr>
+        <w:trPr>
+          <w:jc w:val="center"/>
+        </w:trPr>
+        <w:tc>
+          <w:tcPr>
+            <w:tcW w:w="2182" w:type="dxa"/>
+          </w:tcPr>
+          <w:p>
+            <w:pPr>
+              <w:tabs>
+                <w:tab w:val="left" w:pos="-1080"/>
+                <w:tab w:val="left" w:pos="-720"/>
+                <w:tab w:val="left" w:pos="0"/>
+                <w:tab w:val="left" w:pos="720"/>
+                <w:tab w:val="left" w:pos="1440"/>
+                <w:tab w:val="left" w:pos="2160"/>
+                <w:tab w:val="left" w:pos="2880"/>
+                <w:tab w:val="left" w:pos="3600"/>
+                <w:tab w:val="left" w:pos="4320"/>
+                <w:tab w:val="left" w:pos="4680"/>
+              </w:tabs>
+              <w:rPr>
+                <w:rFonts w:ascii="Palatino Linotype" w:hAnsi="Palatino Linotype"/>
+                <w:b/>
+                <w:bCs/>
+                <w:sz w:val="20"/>
+                <w:szCs w:val="20"/>
+              </w:rPr>
+            </w:pPr>
+            <w:r>
+              <w:rPr>
+                <w:rFonts w:ascii="Palatino Linotype" w:hAnsi="Palatino Linotype"/>
+                <w:b/>
+                <w:bCs/>
+                <w:sz w:val="20"/>
+                <w:szCs w:val="20"/>
+              </w:rPr>
+              <w:t>Jail Days</w:t>
+            </w:r>
+            <w:r>
+              <w:rPr>
+                <w:rFonts w:ascii="Palatino Linotype" w:hAnsi="Palatino Linotype"/>
+                <w:b/>
+                <w:bCs/>
+                <w:sz w:val="20"/>
+                <w:szCs w:val="20"/>
+              </w:rPr>
+              <w:t xml:space="preserve"> </w:t>
+            </w:r>
+            <w:r>
+              <w:rPr>
+                <w:rFonts w:ascii="Palatino Linotype" w:hAnsi="Palatino Linotype"/>
+                <w:b/>
+                <w:bCs/>
+                <w:sz w:val="20"/>
+                <w:szCs w:val="20"/>
+              </w:rPr>
+              <w:t>Suspended</w:t>
+            </w:r>
+          </w:p>
+        </w:tc>
+        <w:tc>
+          <w:tcPr>
+            <w:tcW w:w="3289" w:type="dxa"/>
+          </w:tcPr>
+          <w:p>
+            <w:pPr>
+              <w:tabs>
+                <w:tab w:val="left" w:pos="-1080"/>
+                <w:tab w:val="left" w:pos="-720"/>
+                <w:tab w:val="left" w:pos="0"/>
+                <w:tab w:val="left" w:pos="720"/>
+                <w:tab w:val="left" w:pos="1440"/>
+                <w:tab w:val="left" w:pos="2160"/>
+                <w:tab w:val="left" w:pos="2880"/>
+                <w:tab w:val="left" w:pos="3600"/>
+                <w:tab w:val="left" w:pos="4320"/>
+                <w:tab w:val="left" w:pos="4680"/>
+              </w:tabs>
+              <w:rPr>
+                <w:rFonts w:ascii="Palatino Linotype" w:hAnsi="Palatino Linotype"/>
+                <w:b/>
+                <w:bCs/>
+                <w:sz w:val="20"/>
+                <w:szCs w:val="20"/>
+              </w:rPr>
+            </w:pPr>
+            <w:proofErr w:type="gramStart"/>
+            <w:r>
+              <w:rPr>
+                <w:rFonts w:ascii="Palatino Linotype" w:hAnsi="Palatino Linotype"/>
+                <w:b/>
+                <w:bCs/>
+                <w:sz w:val="20"/>
+                <w:szCs w:val="20"/>
+              </w:rPr>
+              <w:t xml:space="preserve">5</w:t>
             </w:r>
           </w:p>
         </w:tc>
@@ -1389,8 +1610,64 @@
     </w:tbl>
     <w:p>
       <w:pPr>
-        <w:spacing w:line="276" w:lineRule="auto"/>
         <w:jc w:val="both"/>
+        <w:rPr>
+          <w:rFonts w:ascii="Palatino Linotype" w:hAnsi="Palatino Linotype"/>
+          <w:sz w:val="20"/>
+          <w:szCs w:val="20"/>
+        </w:rPr>
+      </w:pPr>
+      <w:r>
+        <w:rPr>
+          <w:rFonts w:ascii="Palatino Linotype" w:hAnsi="Palatino Linotype"/>
+          <w:sz w:val="20"/>
+          <w:szCs w:val="20"/>
+        </w:rPr>
+        <w:t xml:space="preserve"/>
+      </w:r>
+      <w:r>
+        <w:rPr>
+          <w:rFonts w:ascii="Palatino Linotype" w:hAnsi="Palatino Linotype"/>
+          <w:sz w:val="20"/>
+          <w:szCs w:val="20"/>
+        </w:rPr>
+        <w:t xml:space="preserve"/>
+      </w:r>
+      <w:r>
+        <w:rPr>
+          <w:rFonts w:ascii="Palatino Linotype" w:hAnsi="Palatino Linotype"/>
+          <w:sz w:val="20"/>
+          <w:szCs w:val="20"/>
+        </w:rPr>
+        <w:t xml:space="preserve"/>
+      </w:r>
+      <w:r>
+        <w:rPr>
+          <w:rFonts w:ascii="Palatino Linotype" w:hAnsi="Palatino Linotype"/>
+          <w:sz w:val="20"/>
+          <w:szCs w:val="20"/>
+        </w:rPr>
+        <w:t xml:space="preserve"/>
+      </w:r>
+      <w:r>
+        <w:rPr>
+          <w:rFonts w:ascii="Palatino Linotype" w:hAnsi="Palatino Linotype"/>
+          <w:sz w:val="20"/>
+          <w:szCs w:val="20"/>
+        </w:rPr>
+        <w:t xml:space="preserve"/>
+      </w:r>
+      <w:r>
+        <w:rPr>
+          <w:rFonts w:ascii="Palatino Linotype" w:hAnsi="Palatino Linotype"/>
+          <w:sz w:val="20"/>
+          <w:szCs w:val="20"/>
+        </w:rPr>
+        <w:t xml:space="preserve"/>
+        <w:br/>
+        <w:t xml:space="preserve"/>
+      </w:r>
+      <w:r>
         <w:rPr>
           <w:rFonts w:ascii="Palatino Linotype" w:hAnsi="Palatino Linotype"/>
           <w:b/>
@@ -1398,10 +1675,325 @@
           <w:sz w:val="20"/>
           <w:szCs w:val="20"/>
         </w:rPr>
-      </w:pPr>
+        <w:t xml:space="preserve">Jail.</w:t>
+      </w:r>
+      <w:r>
+        <w:rPr>
+          <w:rFonts w:ascii="Palatino Linotype" w:hAnsi="Palatino Linotype"/>
+          <w:sz w:val="20"/>
+          <w:szCs w:val="20"/>
+        </w:rPr>
+        <w:t xml:space="preserve"> </w:t>
+      </w:r>
+      <w:r>
+        <w:rPr>
+          <w:rFonts w:ascii="Palatino Linotype" w:hAnsi="Palatino Linotype"/>
+          <w:bCs/>
+          <w:sz w:val="20"/>
+          <w:szCs w:val="20"/>
+        </w:rPr>
+        <w:t xml:space="preserve">Defendant is to </w:t>
+      </w:r>
+      <w:r>
+        <w:rPr>
+          <w:rFonts w:ascii="Palatino Linotype" w:hAnsi="Palatino Linotype"/>
+          <w:b/>
+          <w:sz w:val="20"/>
+          <w:szCs w:val="20"/>
+        </w:rPr>
+        <w:t xml:space="preserve">serve </w:t>
+      </w:r>
+      <w:proofErr w:type="gramStart"/>
+      <w:r>
+        <w:rPr>
+          <w:rFonts w:ascii="Palatino Linotype" w:hAnsi="Palatino Linotype"/>
+          <w:b/>
+          <w:sz w:val="20"/>
+          <w:szCs w:val="20"/>
+        </w:rPr>
+        <w:t xml:space="preserve">5 days</w:t>
+      </w:r>
+      <w:r>
+        <w:rPr>
+          <w:rFonts w:ascii="Palatino Linotype" w:hAnsi="Palatino Linotype"/>
+          <w:bCs/>
+          <w:sz w:val="20"/>
+          <w:szCs w:val="20"/>
+        </w:rPr>
+        <w:t xml:space="preserve"> in jail</w:t>
+      </w:r>
+      <w:r>
+        <w:rPr>
+          <w:rFonts w:ascii="Palatino Linotype" w:hAnsi="Palatino Linotype"/>
+          <w:sz w:val="20"/>
+          <w:szCs w:val="20"/>
+        </w:rPr>
+        <w:t xml:space="preserve">. </w:t>
+        <w:br/>
+        <w:t xml:space="preserve"/>
+        <w:br/>
+        <w:t xml:space="preserve"/>
+      </w:r>
+      <w:r>
+        <w:rPr>
+          <w:rFonts w:ascii="Palatino Linotype" w:hAnsi="Palatino Linotype"/>
+          <w:b/>
+          <w:sz w:val="20"/>
+          <w:szCs w:val="20"/>
+        </w:rPr>
+        <w:t>Jail</w:t>
+      </w:r>
+      <w:proofErr w:type="gramEnd"/>
+      <w:r>
+        <w:rPr>
+          <w:rFonts w:ascii="Palatino Linotype" w:hAnsi="Palatino Linotype"/>
+          <w:b/>
+          <w:sz w:val="20"/>
+          <w:szCs w:val="20"/>
+        </w:rPr>
+        <w:t xml:space="preserve"> </w:t>
+      </w:r>
+      <w:r>
+        <w:rPr>
+          <w:rFonts w:ascii="Palatino Linotype" w:hAnsi="Palatino Linotype"/>
+          <w:b/>
+          <w:sz w:val="20"/>
+          <w:szCs w:val="20"/>
+        </w:rPr>
+        <w:t xml:space="preserve">Reporting</w:t>
+      </w:r>
+      <w:r>
+        <w:rPr>
+          <w:rFonts w:ascii="Palatino Linotype" w:hAnsi="Palatino Linotype"/>
+          <w:b/>
+          <w:sz w:val="20"/>
+          <w:szCs w:val="20"/>
+        </w:rPr>
+        <w:t xml:space="preserve"> Terms. </w:t>
+      </w:r>
+      <w:r>
+        <w:rPr>
+          <w:rFonts w:ascii="Palatino Linotype" w:hAnsi="Palatino Linotype"/>
+          <w:sz w:val="20"/>
+          <w:szCs w:val="20"/>
+        </w:rPr>
+        <w:t xml:space="preserve"/>
+      </w:r>
+      <w:r>
+        <w:rPr>
+          <w:rFonts w:ascii="Palatino Linotype" w:hAnsi="Palatino Linotype"/>
+          <w:sz w:val="20"/>
+          <w:szCs w:val="20"/>
+        </w:rPr>
+        <w:t xml:space="preserve">Defendant shall report to jail forthwith.</w:t>
+      </w:r>
+      <w:r>
+        <w:rPr>
+          <w:rFonts w:ascii="Palatino Linotype" w:hAnsi="Palatino Linotype"/>
+          <w:sz w:val="20"/>
+          <w:szCs w:val="20"/>
+        </w:rPr>
+        <w:t xml:space="preserve"> </w:t>
+      </w:r>
+      <w:r>
+        <w:rPr>
+          <w:rFonts w:ascii="Palatino Linotype" w:hAnsi="Palatino Linotype"/>
+          <w:sz w:val="20"/>
+          <w:szCs w:val="20"/>
+        </w:rPr>
+        <w:t xml:space="preserve"/>
+      </w:r>
+      <w:r>
+        <w:rPr>
+          <w:rFonts w:ascii="Palatino Linotype" w:hAnsi="Palatino Linotype"/>
+          <w:sz w:val="20"/>
+          <w:szCs w:val="20"/>
+        </w:rPr>
+        <w:t>Defendant</w:t>
+      </w:r>
+      <w:proofErr w:type="gramEnd"/>
+      <w:r>
+        <w:rPr>
+          <w:rFonts w:ascii="Palatino Linotype" w:hAnsi="Palatino Linotype"/>
+          <w:sz w:val="20"/>
+          <w:szCs w:val="20"/>
+        </w:rPr>
+        <w:t xml:space="preserve"> shall report to jail timely and sober.</w:t>
+      </w:r>
     </w:p>
     <w:p>
       <w:pPr>
+        <w:pStyle w:val="ListParagraph"/>
+        <w:numPr>
+          <w:ilvl w:val="0"/>
+          <w:numId w:val="3"/>
+        </w:numPr>
+        <w:jc w:val="both"/>
+        <w:rPr>
+          <w:rFonts w:ascii="Palatino Linotype" w:hAnsi="Palatino Linotype"/>
+          <w:sz w:val="20"/>
+          <w:szCs w:val="20"/>
+        </w:rPr>
+      </w:pPr>
+      <w:r>
+        <w:rPr>
+          <w:rFonts w:ascii="Palatino Linotype" w:hAnsi="Palatino Linotype"/>
+          <w:sz w:val="20"/>
+          <w:szCs w:val="20"/>
+        </w:rPr>
+        <w:t xml:space="preserve">The jail days imposed shall be served</w:t>
+      </w:r>
+      <w:r>
+        <w:rPr>
+          <w:rFonts w:ascii="Palatino Linotype" w:hAnsi="Palatino Linotype"/>
+          <w:sz w:val="20"/>
+          <w:szCs w:val="20"/>
+        </w:rPr>
+        <w:t xml:space="preserve"> as</w:t>
+      </w:r>
+      <w:r>
+        <w:rPr>
+          <w:rFonts w:ascii="Palatino Linotype" w:hAnsi="Palatino Linotype"/>
+          <w:sz w:val="20"/>
+          <w:szCs w:val="20"/>
+        </w:rPr>
+        <w:t xml:space="preserve"> </w:t>
+      </w:r>
+      <w:proofErr w:type="gramStart"/>
+      <w:r>
+        <w:rPr>
+          <w:rFonts w:ascii="Palatino Linotype" w:hAnsi="Palatino Linotype"/>
+          <w:sz w:val="20"/>
+          <w:szCs w:val="20"/>
+        </w:rPr>
+        <w:t xml:space="preserve">consecutive days. </w:t>
+      </w:r>
+      <w:r>
+        <w:rPr>
+          <w:rFonts w:ascii="Palatino Linotype" w:hAnsi="Palatino Linotype"/>
+          <w:sz w:val="20"/>
+          <w:szCs w:val="20"/>
+        </w:rPr>
+        <w:t xml:space="preserve"/>
+      </w:r>
+      <w:r>
+        <w:rPr>
+          <w:rFonts w:ascii="Palatino Linotype" w:hAnsi="Palatino Linotype"/>
+          <w:sz w:val="20"/>
+          <w:szCs w:val="20"/>
+        </w:rPr>
+        <w:t xml:space="preserve"/>
+      </w:r>
+    </w:p>
+    <w:p>
+      <w:pPr>
+        <w:pStyle w:val="ListParagraph"/>
+        <w:numPr>
+          <w:ilvl w:val="0"/>
+          <w:numId w:val="3"/>
+        </w:numPr>
+        <w:jc w:val="both"/>
+        <w:rPr>
+          <w:rFonts w:ascii="Palatino Linotype" w:hAnsi="Palatino Linotype"/>
+          <w:sz w:val="20"/>
+          <w:szCs w:val="20"/>
+        </w:rPr>
+      </w:pPr>
+      <w:r>
+        <w:rPr>
+          <w:rFonts w:ascii="Palatino Linotype" w:hAnsi="Palatino Linotype"/>
+          <w:sz w:val="20"/>
+          <w:szCs w:val="20"/>
+        </w:rPr>
+        <w:t xml:space="preserve">Defendant is granted </w:t>
+      </w:r>
+      <w:r>
+        <w:rPr>
+          <w:rFonts w:ascii="Palatino Linotype" w:hAnsi="Palatino Linotype"/>
+          <w:b/>
+          <w:sz w:val="20"/>
+          <w:szCs w:val="20"/>
+        </w:rPr>
+        <w:t xml:space="preserve">credit for </w:t>
+      </w:r>
+      <w:proofErr w:type="gramStart"/>
+      <w:r>
+        <w:rPr>
+          <w:rFonts w:ascii="Palatino Linotype" w:hAnsi="Palatino Linotype"/>
+          <w:b/>
+          <w:sz w:val="20"/>
+          <w:szCs w:val="20"/>
+        </w:rPr>
+        <w:t xml:space="preserve">2 days</w:t>
+      </w:r>
+      <w:r>
+        <w:rPr>
+          <w:rFonts w:ascii="Palatino Linotype" w:hAnsi="Palatino Linotype"/>
+          <w:sz w:val="20"/>
+          <w:szCs w:val="20"/>
+        </w:rPr>
+        <w:t xml:space="preserve"> already served in jail.</w:t>
+      </w:r>
+      <w:r>
+        <w:rPr>
+          <w:rFonts w:ascii="Palatino Linotype" w:hAnsi="Palatino Linotype"/>
+          <w:sz w:val="20"/>
+          <w:szCs w:val="20"/>
+        </w:rPr>
+        <w:t xml:space="preserve"/>
+      </w:r>
+    </w:p>
+    <w:p>
+      <w:pPr>
+        <w:pStyle w:val="ListParagraph"/>
+        <w:numPr>
+          <w:ilvl w:val="0"/>
+          <w:numId w:val="3"/>
+        </w:numPr>
+        <w:jc w:val="both"/>
+        <w:rPr>
+          <w:rFonts w:ascii="Palatino Linotype" w:hAnsi="Palatino Linotype"/>
+          <w:sz w:val="20"/>
+          <w:szCs w:val="20"/>
+        </w:rPr>
+      </w:pPr>
+      <w:r>
+        <w:rPr>
+          <w:rFonts w:ascii="Palatino Linotype" w:hAnsi="Palatino Linotype"/>
+          <w:sz w:val="20"/>
+          <w:szCs w:val="20"/>
+        </w:rPr>
+        <w:t>Defendant shall timely pay, or dispute, confinement costs billed pursuant to R.C. 2929.37 or be subject to certificate of judgment by the Clerk.</w:t>
+      </w:r>
+      <w:r>
+        <w:rPr>
+          <w:rFonts w:ascii="Palatino Linotype" w:hAnsi="Palatino Linotype"/>
+          <w:sz w:val="20"/>
+          <w:szCs w:val="20"/>
+        </w:rPr>
+        <w:t xml:space="preserve"> </w:t>
+      </w:r>
+      <w:r>
+        <w:rPr>
+          <w:rFonts w:ascii="Palatino Linotype" w:hAnsi="Palatino Linotype"/>
+          <w:sz w:val="20"/>
+          <w:szCs w:val="20"/>
+        </w:rPr>
+        <w:t xml:space="preserve"/>
+        <w:br/>
+        <w:t xml:space="preserve"/>
+      </w:r>
+      <w:r>
+        <w:rPr>
+          <w:rFonts w:ascii="Palatino Linotype" w:hAnsi="Palatino Linotype"/>
+          <w:sz w:val="20"/>
+          <w:szCs w:val="20"/>
+        </w:rPr>
+        <w:t xml:space="preserve"/>
+      </w:r>
+    </w:p>
+    <w:p>
+      <w:pPr>
         <w:jc w:val="both"/>
         <w:rPr>
           <w:rFonts w:ascii="Palatino Linotype" w:hAnsi="Palatino Linotype"/>
@@ -1437,7 +2029,7 @@
           <w:szCs w:val="20"/>
           <w:u w:val="single"/>
         </w:rPr>
-        <w:t>Court costs are assessed for the highest degree charge in this</w:t>
+        <w:t xml:space="preserve">Court costs are assessed for the highest degree charge in this</w:t>
       </w:r>
       <w:r>
         <w:rPr>
@@ -1457,6 +2049,31 @@
           <w:szCs w:val="20"/>
         </w:rPr>
         <w:t xml:space="preserve">. </w:t>
+      </w:r>
+      <w:r>
+        <w:rPr>
+          <w:rFonts w:ascii="Palatino Linotype" w:hAnsi="Palatino Linotype"/>
+          <w:sz w:val="20"/>
+          <w:szCs w:val="20"/>
+        </w:rPr>
+        <w:t xml:space="preserve"/>
+      </w:r>
+      <w:r>
+        <w:rPr>
+          <w:rFonts w:ascii="Palatino Linotype" w:hAnsi="Palatino Linotype"/>
+          <w:bCs/>
+          <w:sz w:val="20"/>
+          <w:szCs w:val="20"/>
+        </w:rPr>
+        <w:t xml:space="preserve"/>
+      </w:r>
+      <w:r>
+        <w:rPr>
+          <w:rFonts w:ascii="Palatino Linotype" w:hAnsi="Palatino Linotype"/>
+          <w:sz w:val="20"/>
+          <w:szCs w:val="20"/>
+        </w:rPr>
+        <w:t xml:space="preserve"/>
       </w:r>
       <w:r>
         <w:rPr>
@@ -1586,15 +2203,55 @@
           <w:sz w:val="20"/>
           <w:szCs w:val="20"/>
         </w:rPr>
-        <w:t xml:space="preserve">March 21, 2022</w:t>
-      </w:r>
-      <w:r>
-        <w:rPr>
-          <w:rFonts w:ascii="Palatino Linotype" w:hAnsi="Palatino Linotype"/>
-          <w:sz w:val="20"/>
-          <w:szCs w:val="20"/>
-        </w:rPr>
-        <w:t xml:space="preserve">. </w:t>
+        <w:t xml:space="preserve">March 22, 2022</w:t>
+      </w:r>
+      <w:r>
+        <w:rPr>
+          <w:rFonts w:ascii="Palatino Linotype" w:hAnsi="Palatino Linotype"/>
+          <w:sz w:val="20"/>
+          <w:szCs w:val="20"/>
+        </w:rPr>
+        <w:t xml:space="preserve">.</w:t>
+      </w:r>
+      <w:r>
+        <w:rPr>
+          <w:rFonts w:ascii="Palatino Linotype" w:hAnsi="Palatino Linotype"/>
+          <w:sz w:val="20"/>
+          <w:szCs w:val="20"/>
+        </w:rPr>
+        <w:t xml:space="preserve"> </w:t>
+      </w:r>
+      <w:r>
+        <w:rPr>
+          <w:rFonts w:ascii="Palatino Linotype" w:hAnsi="Palatino Linotype"/>
+          <w:sz w:val="20"/>
+          <w:szCs w:val="20"/>
+        </w:rPr>
+        <w:t xml:space="preserve"/>
+      </w:r>
+      <w:r>
+        <w:rPr>
+          <w:rFonts w:ascii="Palatino Linotype" w:hAnsi="Palatino Linotype"/>
+          <w:sz w:val="20"/>
+          <w:szCs w:val="20"/>
+        </w:rPr>
+        <w:t xml:space="preserve"/>
+      </w:r>
+      <w:r>
+        <w:rPr>
+          <w:rFonts w:ascii="Palatino Linotype" w:hAnsi="Palatino Linotype"/>
+          <w:sz w:val="20"/>
+          <w:szCs w:val="20"/>
+        </w:rPr>
+        <w:t xml:space="preserve"/>
+      </w:r>
+      <w:r>
+        <w:rPr>
+          <w:rFonts w:ascii="Palatino Linotype" w:hAnsi="Palatino Linotype"/>
+          <w:sz w:val="20"/>
+          <w:szCs w:val="20"/>
+        </w:rPr>
+        <w:t xml:space="preserve"/>
       </w:r>
       <w:r>
         <w:rPr>
@@ -1740,7 +2397,7 @@
           <w:sz w:val="20"/>
           <w:szCs w:val="20"/>
         </w:rPr>
-        <w:t>____________________________________</w:t>
+        <w:t xml:space="preserve">____________________________________</w:t>
       </w:r>
     </w:p>
     <w:p>
@@ -1773,6 +2430,7 @@
         </w:rPr>
         <w:tab/>
       </w:r>
+      <w:proofErr w:type="gramStart"/>
       <w:r>
         <w:rPr>
           <w:rFonts w:ascii="Palatino Linotype" w:hAnsi="Palatino Linotype"/>
@@ -1870,7 +2528,39 @@
           <w:sz w:val="16"/>
           <w:szCs w:val="16"/>
         </w:rPr>
-        <w:t>Copies served by Dep. Clerk ___________________________ on the following date ____________________ to:</w:t>
+        <w:t>Copies served by Dep. Clerk ___________</w:t>
+      </w:r>
+      <w:r>
+        <w:rPr>
+          <w:rFonts w:ascii="Palatino Linotype" w:hAnsi="Palatino Linotype"/>
+          <w:sz w:val="16"/>
+          <w:szCs w:val="16"/>
+        </w:rPr>
+        <w:t>________________</w:t>
+      </w:r>
+      <w:r>
+        <w:rPr>
+          <w:rFonts w:ascii="Palatino Linotype" w:hAnsi="Palatino Linotype"/>
+          <w:sz w:val="16"/>
+          <w:szCs w:val="16"/>
+        </w:rPr>
+        <w:t xml:space="preserve"> on the following date ___________</w:t>
+      </w:r>
+      <w:r>
+        <w:rPr>
+          <w:rFonts w:ascii="Palatino Linotype" w:hAnsi="Palatino Linotype"/>
+          <w:sz w:val="16"/>
+          <w:szCs w:val="16"/>
+        </w:rPr>
+        <w:t xml:space="preserve">_________</w:t>
+      </w:r>
+      <w:r>
+        <w:rPr>
+          <w:rFonts w:ascii="Palatino Linotype" w:hAnsi="Palatino Linotype"/>
+          <w:sz w:val="16"/>
+          <w:szCs w:val="16"/>
+        </w:rPr>
+        <w:t xml:space="preserve"> to:</w:t>
       </w:r>
     </w:p>
     <w:p>
@@ -1899,7 +2589,24 @@
           <w:sz w:val="16"/>
           <w:szCs w:val="16"/>
         </w:rPr>
-        <w:t xml:space="preserve">Prosecutor’s Office: PS    OM     EM; Defendant’s Attorney: PS     OM     EM; Jacob Ansley: PS     OM     EM;</w:t>
+        <w:t xml:space="preserve">Prosecutor’s Office: PS    </w:t>
+      </w:r>
+      <w:r>
+        <w:rPr>
+          <w:rFonts w:ascii="Palatino Linotype" w:hAnsi="Palatino Linotype"/>
+          <w:sz w:val="16"/>
+          <w:szCs w:val="16"/>
+        </w:rPr>
+        <w:t xml:space="preserve">OM     EM; Defendant’s Attorney: PS     OM     EM; </w:t>
+      </w:r>
+      <w:proofErr w:type="gramStart"/>
+      <w:r>
+        <w:rPr>
+          <w:rFonts w:ascii="Palatino Linotype" w:hAnsi="Palatino Linotype"/>
+          <w:sz w:val="16"/>
+          <w:szCs w:val="16"/>
+        </w:rPr>
+        <w:t xml:space="preserve">Jacob Ansley: PS     OM     EM;</w:t>
       </w:r>
     </w:p>
     <w:p>
@@ -1929,6 +2636,14 @@
           <w:szCs w:val="16"/>
         </w:rPr>
         <w:t xml:space="preserve"/>
+      </w:r>
+      <w:r>
+        <w:rPr>
+          <w:rFonts w:ascii="Palatino Linotype" w:hAnsi="Palatino Linotype"/>
+          <w:sz w:val="16"/>
+          <w:szCs w:val="16"/>
+        </w:rPr>
+        <w:t xml:space="preserve">County Jail: PS   EM;</w:t>
       </w:r>
     </w:p>
     <w:p>
@@ -2002,7 +2717,12 @@
 <w:ftr xmlns:wpc="http://schemas.microsoft.com/office/word/2010/wordprocessingCanvas" xmlns:cx="http://schemas.microsoft.com/office/drawing/2014/chartex" xmlns:cx1="http://schemas.microsoft.com/office/drawing/2015/9/8/chartex" xmlns:cx2="http://schemas.microsoft.com/office/drawing/2015/10/21/chartex" xmlns:cx3="http://schemas.microsoft.com/office/drawing/2016/5/9/chartex" xmlns:cx4="http://schemas.microsoft.com/office/drawing/2016/5/10/chartex" xmlns:cx5="http://schemas.microsoft.com/office/drawing/2016/5/11/chartex" xmlns:cx6="http://schemas.microsoft.com/office/drawing/2016/5/12/chartex" xmlns:cx7="http://schemas.microsoft.com/office/drawing/2016/5/13/chartex" xmlns:cx8="http://schemas.microsoft.com/office/drawing/2016/5/14/chartex" xmlns:mc="http://schemas.openxmlformats.org/markup-compatibility/2006" xmlns:aink="http://schemas.microsoft.com/office/drawing/2016/ink" xmlns:am3d="http://schemas.microsoft.com/office/drawing/2017/model3d" xmlns:o="urn:schemas-microsoft-com:office:office" xmlns:r="http://schemas.openxmlformats.org/officeDocument/2006/relationships" xmlns:m="http://schemas.openxmlformats.org/officeDocument/2006/math" xmlns:v="urn:schemas-microsoft-com:vml" xmlns:wp14="http://schemas.microsoft.com/office/word/2010/wordprocessingDrawing" xmlns:wp="http://schemas.openxmlformats.org/drawingml/2006/wordprocessingDrawing" xmlns:w10="urn:schemas-microsoft-com:office:word" xmlns:w="http://schemas.openxmlformats.org/wordprocessingml/2006/main" xmlns:w14="http://schemas.microsoft.com/office/word/2010/wordml" xmlns:w15="http://schemas.microsoft.com/office/word/2012/wordml" xmlns:w16cex="http://schemas.microsoft.com/office/word/2018/wordml/cex" xmlns:w16cid="http://schemas.microsoft.com/office/word/2016/wordml/cid" xmlns:w16="http://schemas.microsoft.com/office/word/2018/wordml" xmlns:w16sdtdh="http://schemas.microsoft.com/office/word/2020/wordml/sdtdatahash" xmlns:w16se="http://schemas.microsoft.com/office/word/2015/wordml/symex" xmlns:wpg="http://schemas.microsoft.com/office/word/2010/wordprocessingGroup" xmlns:wpi="http://schemas.microsoft.com/office/word/2010/wordprocessingInk" xmlns:wne="http://schemas.microsoft.com/office/word/2006/wordml" xmlns:wps="http://schemas.microsoft.com/office/word/2010/wordprocessingShape" mc:Ignorable="w14 w15 w16se w16cid w16 w16cex w16sdtdh wp14">
   <w:sdt>
     <w:sdtPr>
-      <w:id w:val="-1309706245"/>
+      <w:rPr>
+        <w:rFonts w:ascii="Palatino Linotype" w:hAnsi="Palatino Linotype"/>
+        <w:sz w:val="20"/>
+        <w:szCs w:val="20"/>
+      </w:rPr>
+      <w:id w:val="-2099861789"/>
       <w:docPartObj>
         <w:docPartGallery w:val="Page Numbers (Bottom of Page)"/>
         <w:docPartUnique/>
@@ -2017,19 +2737,13 @@
             <w:sz w:val="20"/>
             <w:szCs w:val="20"/>
           </w:rPr>
-          <w:id w:val="98381352"/>
+          <w:id w:val="860082579"/>
           <w:docPartObj>
             <w:docPartGallery w:val="Page Numbers (Top of Page)"/>
             <w:docPartUnique/>
           </w:docPartObj>
         </w:sdtPr>
-        <w:sdtEndPr>
-          <w:rPr>
-            <w:rFonts w:ascii="Times New Roman" w:hAnsi="Times New Roman"/>
-            <w:sz w:val="24"/>
-            <w:szCs w:val="24"/>
-          </w:rPr>
-        </w:sdtEndPr>
+        <w:sdtEndPr/>
         <w:sdtContent>
           <w:p>
             <w:pPr>
@@ -2158,7 +2872,7 @@
                 <w:sz w:val="20"/>
                 <w:szCs w:val="20"/>
               </w:rPr>
-              <w:t>3</w:t>
+              <w:t>5</w:t>
             </w:r>
             <w:r>
               <w:rPr>
@@ -2188,39 +2902,11 @@
               </w:rPr>
               <w:t xml:space="preserve">Final Judgment Entry 21CRB01597</w:t>
             </w:r>
-          </w:p>
-          <w:p>
-            <w:pPr>
-              <w:pStyle w:val="Footer"/>
-              <w:jc w:val="right"/>
-            </w:pPr>
           </w:p>
         </w:sdtContent>
       </w:sdt>
     </w:sdtContent>
   </w:sdt>
-  <w:p>
-    <w:pPr>
-      <w:tabs>
-        <w:tab w:val="left" w:pos="-1080"/>
-        <w:tab w:val="left" w:pos="-720"/>
-        <w:tab w:val="left" w:pos="0"/>
-        <w:tab w:val="left" w:pos="720"/>
-        <w:tab w:val="left" w:pos="1440"/>
-        <w:tab w:val="left" w:pos="2160"/>
-        <w:tab w:val="left" w:pos="2880"/>
-        <w:tab w:val="left" w:pos="3600"/>
-        <w:tab w:val="left" w:pos="4320"/>
-        <w:tab w:val="left" w:pos="4680"/>
-      </w:tabs>
-      <w:jc w:val="right"/>
-      <w:rPr>
-        <w:rFonts w:ascii="Palatino Linotype" w:hAnsi="Palatino Linotype"/>
-        <w:sz w:val="20"/>
-        <w:szCs w:val="20"/>
-      </w:rPr>
-    </w:pPr>
-  </w:p>
 </w:ftr>
 </file>
 
@@ -2412,8 +3098,240 @@
       </w:rPr>
     </w:lvl>
   </w:abstractNum>
+  <w:abstractNum w:abstractNumId="1" w15:restartNumberingAfterBreak="0">
+    <w:nsid w:val="279660C9"/>
+    <w:multiLevelType w:val="hybridMultilevel"/>
+    <w:tmpl w:val="05247724"/>
+    <w:lvl w:ilvl="0" w:tplc="04090001">
+      <w:start w:val="1"/>
+      <w:numFmt w:val="bullet"/>
+      <w:lvlText w:val=""/>
+      <w:lvlJc w:val="left"/>
+      <w:pPr>
+        <w:ind w:left="720" w:hanging="360"/>
+      </w:pPr>
+      <w:rPr>
+        <w:rFonts w:ascii="Symbol" w:hAnsi="Symbol" w:hint="default"/>
+      </w:rPr>
+    </w:lvl>
+    <w:lvl w:ilvl="1" w:tplc="04090003" w:tentative="1">
+      <w:start w:val="1"/>
+      <w:numFmt w:val="bullet"/>
+      <w:lvlText w:val="o"/>
+      <w:lvlJc w:val="left"/>
+      <w:pPr>
+        <w:ind w:left="1440" w:hanging="360"/>
+      </w:pPr>
+      <w:rPr>
+        <w:rFonts w:ascii="Courier New" w:hAnsi="Courier New" w:cs="Courier New" w:hint="default"/>
+      </w:rPr>
+    </w:lvl>
+    <w:lvl w:ilvl="2" w:tplc="04090005" w:tentative="1">
+      <w:start w:val="1"/>
+      <w:numFmt w:val="bullet"/>
+      <w:lvlText w:val=""/>
+      <w:lvlJc w:val="left"/>
+      <w:pPr>
+        <w:ind w:left="2160" w:hanging="360"/>
+      </w:pPr>
+      <w:rPr>
+        <w:rFonts w:ascii="Wingdings" w:hAnsi="Wingdings" w:hint="default"/>
+      </w:rPr>
+    </w:lvl>
+    <w:lvl w:ilvl="3" w:tplc="04090001" w:tentative="1">
+      <w:start w:val="1"/>
+      <w:numFmt w:val="bullet"/>
+      <w:lvlText w:val=""/>
+      <w:lvlJc w:val="left"/>
+      <w:pPr>
+        <w:ind w:left="2880" w:hanging="360"/>
+      </w:pPr>
+      <w:rPr>
+        <w:rFonts w:ascii="Symbol" w:hAnsi="Symbol" w:hint="default"/>
+      </w:rPr>
+    </w:lvl>
+    <w:lvl w:ilvl="4" w:tplc="04090003" w:tentative="1">
+      <w:start w:val="1"/>
+      <w:numFmt w:val="bullet"/>
+      <w:lvlText w:val="o"/>
+      <w:lvlJc w:val="left"/>
+      <w:pPr>
+        <w:ind w:left="3600" w:hanging="360"/>
+      </w:pPr>
+      <w:rPr>
+        <w:rFonts w:ascii="Courier New" w:hAnsi="Courier New" w:cs="Courier New" w:hint="default"/>
+      </w:rPr>
+    </w:lvl>
+    <w:lvl w:ilvl="5" w:tplc="04090005" w:tentative="1">
+      <w:start w:val="1"/>
+      <w:numFmt w:val="bullet"/>
+      <w:lvlText w:val=""/>
+      <w:lvlJc w:val="left"/>
+      <w:pPr>
+        <w:ind w:left="4320" w:hanging="360"/>
+      </w:pPr>
+      <w:rPr>
+        <w:rFonts w:ascii="Wingdings" w:hAnsi="Wingdings" w:hint="default"/>
+      </w:rPr>
+    </w:lvl>
+    <w:lvl w:ilvl="6" w:tplc="04090001" w:tentative="1">
+      <w:start w:val="1"/>
+      <w:numFmt w:val="bullet"/>
+      <w:lvlText w:val=""/>
+      <w:lvlJc w:val="left"/>
+      <w:pPr>
+        <w:ind w:left="5040" w:hanging="360"/>
+      </w:pPr>
+      <w:rPr>
+        <w:rFonts w:ascii="Symbol" w:hAnsi="Symbol" w:hint="default"/>
+      </w:rPr>
+    </w:lvl>
+    <w:lvl w:ilvl="7" w:tplc="04090003" w:tentative="1">
+      <w:start w:val="1"/>
+      <w:numFmt w:val="bullet"/>
+      <w:lvlText w:val="o"/>
+      <w:lvlJc w:val="left"/>
+      <w:pPr>
+        <w:ind w:left="5760" w:hanging="360"/>
+      </w:pPr>
+      <w:rPr>
+        <w:rFonts w:ascii="Courier New" w:hAnsi="Courier New" w:cs="Courier New" w:hint="default"/>
+      </w:rPr>
+    </w:lvl>
+    <w:lvl w:ilvl="8" w:tplc="04090005" w:tentative="1">
+      <w:start w:val="1"/>
+      <w:numFmt w:val="bullet"/>
+      <w:lvlText w:val=""/>
+      <w:lvlJc w:val="left"/>
+      <w:pPr>
+        <w:ind w:left="6480" w:hanging="360"/>
+      </w:pPr>
+      <w:rPr>
+        <w:rFonts w:ascii="Wingdings" w:hAnsi="Wingdings" w:hint="default"/>
+      </w:rPr>
+    </w:lvl>
+  </w:abstractNum>
+  <w:abstractNum w:abstractNumId="2" w15:restartNumberingAfterBreak="0">
+    <w:nsid w:val="2E17566E"/>
+    <w:multiLevelType w:val="hybridMultilevel"/>
+    <w:tmpl w:val="00866CE6"/>
+    <w:lvl w:ilvl="0" w:tplc="04090001">
+      <w:start w:val="1"/>
+      <w:numFmt w:val="bullet"/>
+      <w:lvlText w:val=""/>
+      <w:lvlJc w:val="left"/>
+      <w:pPr>
+        <w:ind w:left="779" w:hanging="360"/>
+      </w:pPr>
+      <w:rPr>
+        <w:rFonts w:ascii="Symbol" w:hAnsi="Symbol" w:hint="default"/>
+      </w:rPr>
+    </w:lvl>
+    <w:lvl w:ilvl="1" w:tplc="04090003">
+      <w:start w:val="1"/>
+      <w:numFmt w:val="bullet"/>
+      <w:lvlText w:val="o"/>
+      <w:lvlJc w:val="left"/>
+      <w:pPr>
+        <w:ind w:left="1499" w:hanging="360"/>
+      </w:pPr>
+      <w:rPr>
+        <w:rFonts w:ascii="Courier New" w:hAnsi="Courier New" w:cs="Courier New" w:hint="default"/>
+      </w:rPr>
+    </w:lvl>
+    <w:lvl w:ilvl="2" w:tplc="04090005" w:tentative="1">
+      <w:start w:val="1"/>
+      <w:numFmt w:val="bullet"/>
+      <w:lvlText w:val=""/>
+      <w:lvlJc w:val="left"/>
+      <w:pPr>
+        <w:ind w:left="2219" w:hanging="360"/>
+      </w:pPr>
+      <w:rPr>
+        <w:rFonts w:ascii="Wingdings" w:hAnsi="Wingdings" w:hint="default"/>
+      </w:rPr>
+    </w:lvl>
+    <w:lvl w:ilvl="3" w:tplc="04090001" w:tentative="1">
+      <w:start w:val="1"/>
+      <w:numFmt w:val="bullet"/>
+      <w:lvlText w:val=""/>
+      <w:lvlJc w:val="left"/>
+      <w:pPr>
+        <w:ind w:left="2939" w:hanging="360"/>
+      </w:pPr>
+      <w:rPr>
+        <w:rFonts w:ascii="Symbol" w:hAnsi="Symbol" w:hint="default"/>
+      </w:rPr>
+    </w:lvl>
+    <w:lvl w:ilvl="4" w:tplc="04090003" w:tentative="1">
+      <w:start w:val="1"/>
+      <w:numFmt w:val="bullet"/>
+      <w:lvlText w:val="o"/>
+      <w:lvlJc w:val="left"/>
+      <w:pPr>
+        <w:ind w:left="3659" w:hanging="360"/>
+      </w:pPr>
+      <w:rPr>
+        <w:rFonts w:ascii="Courier New" w:hAnsi="Courier New" w:cs="Courier New" w:hint="default"/>
+      </w:rPr>
+    </w:lvl>
+    <w:lvl w:ilvl="5" w:tplc="04090005" w:tentative="1">
+      <w:start w:val="1"/>
+      <w:numFmt w:val="bullet"/>
+      <w:lvlText w:val=""/>
+      <w:lvlJc w:val="left"/>
+      <w:pPr>
+        <w:ind w:left="4379" w:hanging="360"/>
+      </w:pPr>
+      <w:rPr>
+        <w:rFonts w:ascii="Wingdings" w:hAnsi="Wingdings" w:hint="default"/>
+      </w:rPr>
+    </w:lvl>
+    <w:lvl w:ilvl="6" w:tplc="04090001" w:tentative="1">
+      <w:start w:val="1"/>
+      <w:numFmt w:val="bullet"/>
+      <w:lvlText w:val=""/>
+      <w:lvlJc w:val="left"/>
+      <w:pPr>
+        <w:ind w:left="5099" w:hanging="360"/>
+      </w:pPr>
+      <w:rPr>
+        <w:rFonts w:ascii="Symbol" w:hAnsi="Symbol" w:hint="default"/>
+      </w:rPr>
+    </w:lvl>
+    <w:lvl w:ilvl="7" w:tplc="04090003" w:tentative="1">
+      <w:start w:val="1"/>
+      <w:numFmt w:val="bullet"/>
+      <w:lvlText w:val="o"/>
+      <w:lvlJc w:val="left"/>
+      <w:pPr>
+        <w:ind w:left="5819" w:hanging="360"/>
+      </w:pPr>
+      <w:rPr>
+        <w:rFonts w:ascii="Courier New" w:hAnsi="Courier New" w:cs="Courier New" w:hint="default"/>
+      </w:rPr>
+    </w:lvl>
+    <w:lvl w:ilvl="8" w:tplc="04090005" w:tentative="1">
+      <w:start w:val="1"/>
+      <w:numFmt w:val="bullet"/>
+      <w:lvlText w:val=""/>
+      <w:lvlJc w:val="left"/>
+      <w:pPr>
+        <w:ind w:left="6539" w:hanging="360"/>
+      </w:pPr>
+      <w:rPr>
+        <w:rFonts w:ascii="Wingdings" w:hAnsi="Wingdings" w:hint="default"/>
+      </w:rPr>
+    </w:lvl>
+  </w:abstractNum>
   <w:num w:numId="1">
     <w:abstractNumId w:val="0"/>
+  </w:num>
+  <w:num w:numId="2">
+    <w:abstractNumId w:val="2"/>
+  </w:num>
+  <w:num w:numId="3">
+    <w:abstractNumId w:val="1"/>
   </w:num>
 </w:numbering>
 </file>
@@ -2970,6 +3888,49 @@
       <w:contextualSpacing/>
     </w:pPr>
   </w:style>
+  <w:style w:type="character" w:styleId="CommentReference">
+    <w:name w:val="annotation reference"/>
+    <w:basedOn w:val="DefaultParagraphFont"/>
+    <w:uiPriority w:val="99"/>
+    <w:semiHidden/>
+    <w:unhideWhenUsed/>
+    <w:rsid w:val="00A53114"/>
+    <w:rPr>
+      <w:sz w:val="16"/>
+      <w:szCs w:val="16"/>
+    </w:rPr>
+  </w:style>
+  <w:style w:type="paragraph" w:styleId="CommentText">
+    <w:name w:val="annotation text"/>
+    <w:basedOn w:val="Normal"/>
+    <w:link w:val="CommentTextChar"/>
+    <w:uiPriority w:val="99"/>
+    <w:unhideWhenUsed/>
+    <w:rsid w:val="00A53114"/>
+    <w:pPr>
+      <w:widowControl/>
+      <w:autoSpaceDE/>
+      <w:autoSpaceDN/>
+      <w:adjustRightInd/>
+    </w:pPr>
+    <w:rPr>
+      <w:rFonts w:asciiTheme="minorHAnsi" w:eastAsiaTheme="minorHAnsi" w:hAnsiTheme="minorHAnsi" w:cstheme="minorBidi"/>
+      <w:sz w:val="20"/>
+      <w:szCs w:val="20"/>
+    </w:rPr>
+  </w:style>
+  <w:style w:type="character" w:customStyle="1" w:styleId="CommentTextChar">
+    <w:name w:val="Comment Text Char"/>
+    <w:basedOn w:val="DefaultParagraphFont"/>
+    <w:link w:val="CommentText"/>
+    <w:uiPriority w:val="99"/>
+    <w:rsid w:val="00A53114"/>
+    <w:rPr>
+      <w:rFonts w:eastAsiaTheme="minorHAnsi"/>
+      <w:sz w:val="20"/>
+      <w:szCs w:val="20"/>
+    </w:rPr>
+  </w:style>
 </w:styles>
 </file>
 

</xml_diff>

<commit_message>
Adding tests for Not Guilty Dialog.
</commit_message>
<xml_diff>
--- a/resources/Saved/21CRB01597_Crim_Traffic Judgment Entry.docx
+++ b/resources/Saved/21CRB01597_Crim_Traffic Judgment Entry.docx
@@ -519,6 +519,14 @@
         </w:rPr>
         <w:t xml:space="preserve"/>
       </w:r>
+      <w:r>
+        <w:rPr>
+          <w:rFonts w:ascii="Palatino Linotype" w:hAnsi="Palatino Linotype"/>
+          <w:sz w:val="20"/>
+          <w:szCs w:val="20"/>
+        </w:rPr>
+        <w:tab/>
+      </w:r>
     </w:p>
     <w:p>
       <w:pPr>
@@ -598,7 +606,7 @@
           <w:sz w:val="20"/>
           <w:szCs w:val="20"/>
         </w:rPr>
-        <w:t xml:space="preserve"> on March 24, 2022.</w:t>
+        <w:t xml:space="preserve"> on March 29, 2022.</w:t>
       </w:r>
       <w:r>
         <w:rPr>
@@ -777,9 +785,18 @@
         </w:rPr>
         <w:t xml:space="preserve"/>
       </w:r>
+      <w:r>
+        <w:rPr>
+          <w:rFonts w:ascii="Palatino Linotype" w:hAnsi="Palatino Linotype"/>
+          <w:sz w:val="20"/>
+          <w:szCs w:val="20"/>
+        </w:rPr>
+        <w:t xml:space="preserve"/>
+      </w:r>
     </w:p>
     <w:p>
       <w:pPr>
+        <w:jc w:val="both"/>
         <w:rPr>
           <w:rFonts w:ascii="Palatino Linotype" w:hAnsi="Palatino Linotype"/>
           <w:sz w:val="20"/>
@@ -795,7 +812,7 @@
         <w:tblLook w:val="04A0" w:firstRow="1" w:lastRow="0" w:firstColumn="1" w:lastColumn="0" w:noHBand="0" w:noVBand="1"/>
       </w:tblPr>
       <w:tblGrid>
-        <w:gridCol w:w="4261"/>
+        <w:gridCol w:w="4642"/>
         <w:gridCol w:w="4019"/>
       </w:tblGrid>
       <w:tr>
@@ -804,7 +821,7 @@
         </w:trPr>
         <w:tc>
           <w:tcPr>
-            <w:tcW w:w="1801" w:type="dxa"/>
+            <w:tcW w:w="2182" w:type="dxa"/>
           </w:tcPr>
           <w:p>
             <w:pPr>
@@ -886,7 +903,7 @@
         </w:trPr>
         <w:tc>
           <w:tcPr>
-            <w:tcW w:w="1801" w:type="dxa"/>
+            <w:tcW w:w="2182" w:type="dxa"/>
           </w:tcPr>
           <w:p>
             <w:pPr>
@@ -967,7 +984,7 @@
         </w:trPr>
         <w:tc>
           <w:tcPr>
-            <w:tcW w:w="1801" w:type="dxa"/>
+            <w:tcW w:w="2182" w:type="dxa"/>
           </w:tcPr>
           <w:p>
             <w:pPr>
@@ -1048,7 +1065,7 @@
         </w:trPr>
         <w:tc>
           <w:tcPr>
-            <w:tcW w:w="1801" w:type="dxa"/>
+            <w:tcW w:w="2182" w:type="dxa"/>
           </w:tcPr>
           <w:p>
             <w:pPr>
@@ -1129,7 +1146,7 @@
         </w:trPr>
         <w:tc>
           <w:tcPr>
-            <w:tcW w:w="1801" w:type="dxa"/>
+            <w:tcW w:w="2182" w:type="dxa"/>
           </w:tcPr>
           <w:p>
             <w:pPr>
@@ -1210,7 +1227,7 @@
         </w:trPr>
         <w:tc>
           <w:tcPr>
-            <w:tcW w:w="1801" w:type="dxa"/>
+            <w:tcW w:w="2182" w:type="dxa"/>
           </w:tcPr>
           <w:p>
             <w:pPr>
@@ -1280,7 +1297,7 @@
                 <w:sz w:val="20"/>
                 <w:szCs w:val="20"/>
               </w:rPr>
-              <w:t xml:space="preserve">$ 0</w:t>
+              <w:t xml:space="preserve">$ 150</w:t>
             </w:r>
           </w:p>
         </w:tc>
@@ -1291,7 +1308,7 @@
         </w:trPr>
         <w:tc>
           <w:tcPr>
-            <w:tcW w:w="1801" w:type="dxa"/>
+            <w:tcW w:w="2182" w:type="dxa"/>
           </w:tcPr>
           <w:p>
             <w:pPr>
@@ -1386,11 +1403,250 @@
           </w:p>
         </w:tc>
       </w:tr>
+      <w:tr>
+        <w:trPr>
+          <w:jc w:val="center"/>
+        </w:trPr>
+        <w:tc>
+          <w:tcPr>
+            <w:tcW w:w="2182" w:type="dxa"/>
+          </w:tcPr>
+          <w:p>
+            <w:pPr>
+              <w:tabs>
+                <w:tab w:val="left" w:pos="-1080"/>
+                <w:tab w:val="left" w:pos="-720"/>
+                <w:tab w:val="left" w:pos="0"/>
+                <w:tab w:val="left" w:pos="720"/>
+                <w:tab w:val="left" w:pos="1440"/>
+                <w:tab w:val="left" w:pos="2160"/>
+                <w:tab w:val="left" w:pos="2880"/>
+                <w:tab w:val="left" w:pos="3600"/>
+                <w:tab w:val="left" w:pos="4320"/>
+                <w:tab w:val="left" w:pos="4680"/>
+              </w:tabs>
+              <w:rPr>
+                <w:rFonts w:ascii="Palatino Linotype" w:hAnsi="Palatino Linotype"/>
+                <w:b/>
+                <w:bCs/>
+                <w:sz w:val="20"/>
+                <w:szCs w:val="20"/>
+              </w:rPr>
+            </w:pPr>
+            <w:r>
+              <w:rPr>
+                <w:rFonts w:ascii="Palatino Linotype" w:hAnsi="Palatino Linotype"/>
+                <w:b/>
+                <w:bCs/>
+                <w:sz w:val="20"/>
+                <w:szCs w:val="20"/>
+              </w:rPr>
+              <w:t>Jail Days</w:t>
+            </w:r>
+          </w:p>
+        </w:tc>
+        <w:tc>
+          <w:tcPr>
+            <w:tcW w:w="3289" w:type="dxa"/>
+          </w:tcPr>
+          <w:p>
+            <w:pPr>
+              <w:tabs>
+                <w:tab w:val="left" w:pos="-1080"/>
+                <w:tab w:val="left" w:pos="-720"/>
+                <w:tab w:val="left" w:pos="0"/>
+                <w:tab w:val="left" w:pos="720"/>
+                <w:tab w:val="left" w:pos="1440"/>
+                <w:tab w:val="left" w:pos="2160"/>
+                <w:tab w:val="left" w:pos="2880"/>
+                <w:tab w:val="left" w:pos="3600"/>
+                <w:tab w:val="left" w:pos="4320"/>
+                <w:tab w:val="left" w:pos="4680"/>
+              </w:tabs>
+              <w:rPr>
+                <w:rFonts w:ascii="Palatino Linotype" w:hAnsi="Palatino Linotype"/>
+                <w:b/>
+                <w:bCs/>
+                <w:sz w:val="20"/>
+                <w:szCs w:val="20"/>
+              </w:rPr>
+            </w:pPr>
+            <w:r>
+              <w:rPr>
+                <w:rFonts w:ascii="Palatino Linotype" w:hAnsi="Palatino Linotype"/>
+                <w:b/>
+                <w:bCs/>
+                <w:sz w:val="20"/>
+                <w:szCs w:val="20"/>
+              </w:rPr>
+              <w:t xml:space="preserve">15</w:t>
+            </w:r>
+          </w:p>
+        </w:tc>
+      </w:tr>
+      <w:tr>
+        <w:trPr>
+          <w:jc w:val="center"/>
+        </w:trPr>
+        <w:tc>
+          <w:tcPr>
+            <w:tcW w:w="2182" w:type="dxa"/>
+          </w:tcPr>
+          <w:p>
+            <w:pPr>
+              <w:tabs>
+                <w:tab w:val="left" w:pos="-1080"/>
+                <w:tab w:val="left" w:pos="-720"/>
+                <w:tab w:val="left" w:pos="0"/>
+                <w:tab w:val="left" w:pos="720"/>
+                <w:tab w:val="left" w:pos="1440"/>
+                <w:tab w:val="left" w:pos="2160"/>
+                <w:tab w:val="left" w:pos="2880"/>
+                <w:tab w:val="left" w:pos="3600"/>
+                <w:tab w:val="left" w:pos="4320"/>
+                <w:tab w:val="left" w:pos="4680"/>
+              </w:tabs>
+              <w:rPr>
+                <w:rFonts w:ascii="Palatino Linotype" w:hAnsi="Palatino Linotype"/>
+                <w:b/>
+                <w:bCs/>
+                <w:sz w:val="20"/>
+                <w:szCs w:val="20"/>
+              </w:rPr>
+            </w:pPr>
+            <w:r>
+              <w:rPr>
+                <w:rFonts w:ascii="Palatino Linotype" w:hAnsi="Palatino Linotype"/>
+                <w:b/>
+                <w:bCs/>
+                <w:sz w:val="20"/>
+                <w:szCs w:val="20"/>
+              </w:rPr>
+              <w:t>Jail Days</w:t>
+            </w:r>
+            <w:r>
+              <w:rPr>
+                <w:rFonts w:ascii="Palatino Linotype" w:hAnsi="Palatino Linotype"/>
+                <w:b/>
+                <w:bCs/>
+                <w:sz w:val="20"/>
+                <w:szCs w:val="20"/>
+              </w:rPr>
+              <w:t xml:space="preserve"> </w:t>
+            </w:r>
+            <w:r>
+              <w:rPr>
+                <w:rFonts w:ascii="Palatino Linotype" w:hAnsi="Palatino Linotype"/>
+                <w:b/>
+                <w:bCs/>
+                <w:sz w:val="20"/>
+                <w:szCs w:val="20"/>
+              </w:rPr>
+              <w:t>Suspended</w:t>
+            </w:r>
+          </w:p>
+        </w:tc>
+        <w:tc>
+          <w:tcPr>
+            <w:tcW w:w="3289" w:type="dxa"/>
+          </w:tcPr>
+          <w:p>
+            <w:pPr>
+              <w:tabs>
+                <w:tab w:val="left" w:pos="-1080"/>
+                <w:tab w:val="left" w:pos="-720"/>
+                <w:tab w:val="left" w:pos="0"/>
+                <w:tab w:val="left" w:pos="720"/>
+                <w:tab w:val="left" w:pos="1440"/>
+                <w:tab w:val="left" w:pos="2160"/>
+                <w:tab w:val="left" w:pos="2880"/>
+                <w:tab w:val="left" w:pos="3600"/>
+                <w:tab w:val="left" w:pos="4320"/>
+                <w:tab w:val="left" w:pos="4680"/>
+              </w:tabs>
+              <w:rPr>
+                <w:rFonts w:ascii="Palatino Linotype" w:hAnsi="Palatino Linotype"/>
+                <w:b/>
+                <w:bCs/>
+                <w:sz w:val="20"/>
+                <w:szCs w:val="20"/>
+              </w:rPr>
+            </w:pPr>
+            <w:r>
+              <w:rPr>
+                <w:rFonts w:ascii="Palatino Linotype" w:hAnsi="Palatino Linotype"/>
+                <w:b/>
+                <w:bCs/>
+                <w:sz w:val="20"/>
+                <w:szCs w:val="20"/>
+              </w:rPr>
+              <w:t xml:space="preserve">None</w:t>
+            </w:r>
+          </w:p>
+        </w:tc>
+      </w:tr>
     </w:tbl>
     <w:p>
       <w:pPr>
-        <w:spacing w:line="276" w:lineRule="auto"/>
         <w:jc w:val="both"/>
+        <w:rPr>
+          <w:rFonts w:ascii="Palatino Linotype" w:hAnsi="Palatino Linotype"/>
+          <w:sz w:val="20"/>
+          <w:szCs w:val="20"/>
+        </w:rPr>
+      </w:pPr>
+      <w:r>
+        <w:rPr>
+          <w:rFonts w:ascii="Palatino Linotype" w:hAnsi="Palatino Linotype"/>
+          <w:sz w:val="20"/>
+          <w:szCs w:val="20"/>
+        </w:rPr>
+        <w:t xml:space="preserve"/>
+      </w:r>
+      <w:r>
+        <w:rPr>
+          <w:rFonts w:ascii="Palatino Linotype" w:hAnsi="Palatino Linotype"/>
+          <w:sz w:val="20"/>
+          <w:szCs w:val="20"/>
+        </w:rPr>
+        <w:t xml:space="preserve"/>
+        <w:br/>
+        <w:t xml:space="preserve"/>
+      </w:r>
+      <w:r>
+        <w:rPr>
+          <w:rFonts w:ascii="Palatino Linotype" w:hAnsi="Palatino Linotype"/>
+          <w:b/>
+          <w:sz w:val="20"/>
+          <w:szCs w:val="20"/>
+        </w:rPr>
+        <w:t>Jail Continued Commitment Terms.</w:t>
+      </w:r>
+      <w:r>
+        <w:rPr>
+          <w:rFonts w:ascii="Palatino Linotype" w:hAnsi="Palatino Linotype"/>
+          <w:sz w:val="20"/>
+          <w:szCs w:val="20"/>
+        </w:rPr>
+        <w:t xml:space="preserve"> </w:t>
+      </w:r>
+      <w:r>
+        <w:rPr>
+          <w:rFonts w:ascii="Palatino Linotype" w:hAnsi="Palatino Linotype"/>
+          <w:sz w:val="20"/>
+          <w:szCs w:val="20"/>
+        </w:rPr>
+        <w:t xml:space="preserve"> </w:t>
+      </w:r>
+      <w:r>
+        <w:rPr>
+          <w:rFonts w:ascii="Palatino Linotype" w:hAnsi="Palatino Linotype"/>
+          <w:sz w:val="20"/>
+          <w:szCs w:val="20"/>
+        </w:rPr>
+        <w:t xml:space="preserve">The Defendant is currently in jail and shall serve the remainder of the jail days imposed by this order. Defendant shall receive credit for </w:t>
+      </w:r>
+      <w:r>
         <w:rPr>
           <w:rFonts w:ascii="Palatino Linotype" w:hAnsi="Palatino Linotype"/>
           <w:b/>
@@ -1398,10 +1654,355 @@
           <w:sz w:val="20"/>
           <w:szCs w:val="20"/>
         </w:rPr>
-      </w:pPr>
+        <w:t xml:space="preserve">15 </w:t>
+      </w:r>
+      <w:r>
+        <w:rPr>
+          <w:rFonts w:ascii="Palatino Linotype" w:hAnsi="Palatino Linotype"/>
+          <w:b/>
+          <w:bCs/>
+          <w:sz w:val="20"/>
+          <w:szCs w:val="20"/>
+        </w:rPr>
+        <w:t>days</w:t>
+      </w:r>
+      <w:r>
+        <w:rPr>
+          <w:rFonts w:ascii="Palatino Linotype" w:hAnsi="Palatino Linotype"/>
+          <w:bCs/>
+          <w:sz w:val="20"/>
+          <w:szCs w:val="20"/>
+        </w:rPr>
+        <w:t xml:space="preserve"> already served in jail</w:t>
+      </w:r>
+      <w:r>
+        <w:rPr>
+          <w:rFonts w:ascii="Palatino Linotype" w:hAnsi="Palatino Linotype"/>
+          <w:sz w:val="20"/>
+          <w:szCs w:val="20"/>
+        </w:rPr>
+        <w:t xml:space="preserve">. </w:t>
+      </w:r>
+      <w:r>
+        <w:rPr>
+          <w:rFonts w:ascii="Palatino Linotype" w:hAnsi="Palatino Linotype"/>
+          <w:sz w:val="20"/>
+          <w:szCs w:val="20"/>
+        </w:rPr>
+        <w:t xml:space="preserve"/>
+      </w:r>
+      <w:r>
+        <w:rPr>
+          <w:rFonts w:ascii="Palatino Linotype" w:hAnsi="Palatino Linotype"/>
+          <w:sz w:val="20"/>
+          <w:szCs w:val="20"/>
+        </w:rPr>
+        <w:t xml:space="preserve"/>
+        <w:br/>
+        <w:t xml:space="preserve"/>
+      </w:r>
+      <w:r>
+        <w:rPr>
+          <w:rFonts w:ascii="Palatino Linotype" w:hAnsi="Palatino Linotype"/>
+          <w:sz w:val="20"/>
+          <w:szCs w:val="20"/>
+        </w:rPr>
+        <w:t xml:space="preserve"/>
+      </w:r>
+      <w:r>
+        <w:rPr>
+          <w:rFonts w:ascii="Palatino Linotype" w:hAnsi="Palatino Linotype"/>
+          <w:sz w:val="20"/>
+          <w:szCs w:val="20"/>
+        </w:rPr>
+        <w:t xml:space="preserve"/>
+      </w:r>
+      <w:r>
+        <w:rPr>
+          <w:rFonts w:ascii="Palatino Linotype" w:hAnsi="Palatino Linotype"/>
+          <w:sz w:val="20"/>
+          <w:szCs w:val="20"/>
+        </w:rPr>
+        <w:t xml:space="preserve"/>
+      </w:r>
+      <w:r>
+        <w:rPr>
+          <w:rFonts w:ascii="Palatino Linotype" w:hAnsi="Palatino Linotype"/>
+          <w:sz w:val="20"/>
+          <w:szCs w:val="20"/>
+        </w:rPr>
+        <w:t xml:space="preserve"/>
+      </w:r>
+      <w:r>
+        <w:rPr>
+          <w:rFonts w:ascii="Palatino Linotype" w:hAnsi="Palatino Linotype"/>
+          <w:sz w:val="20"/>
+          <w:szCs w:val="20"/>
+        </w:rPr>
+        <w:t xml:space="preserve"/>
+      </w:r>
+      <w:r>
+        <w:rPr>
+          <w:rFonts w:ascii="Palatino Linotype" w:hAnsi="Palatino Linotype"/>
+          <w:sz w:val="20"/>
+          <w:szCs w:val="20"/>
+        </w:rPr>
+        <w:t xml:space="preserve"/>
+        <w:br/>
+        <w:t xml:space="preserve"/>
+      </w:r>
+      <w:r>
+        <w:rPr>
+          <w:rFonts w:ascii="Palatino Linotype" w:hAnsi="Palatino Linotype"/>
+          <w:b/>
+          <w:sz w:val="20"/>
+          <w:szCs w:val="20"/>
+        </w:rPr>
+        <w:t xml:space="preserve">Jail </w:t>
+      </w:r>
+      <w:r>
+        <w:rPr>
+          <w:rFonts w:ascii="Palatino Linotype" w:hAnsi="Palatino Linotype"/>
+          <w:b/>
+          <w:sz w:val="20"/>
+          <w:szCs w:val="20"/>
+        </w:rPr>
+        <w:t>Reporting</w:t>
+      </w:r>
+      <w:r>
+        <w:rPr>
+          <w:rFonts w:ascii="Palatino Linotype" w:hAnsi="Palatino Linotype"/>
+          <w:b/>
+          <w:sz w:val="20"/>
+          <w:szCs w:val="20"/>
+        </w:rPr>
+        <w:t xml:space="preserve"> Terms.  </w:t>
+      </w:r>
+      <w:r>
+        <w:rPr>
+          <w:rFonts w:ascii="Palatino Linotype" w:hAnsi="Palatino Linotype"/>
+          <w:sz w:val="20"/>
+          <w:szCs w:val="20"/>
+        </w:rPr>
+        <w:t xml:space="preserve">Defendant shall schedule the jail days imposed in this case through the Office of Community Control.</w:t>
+      </w:r>
     </w:p>
     <w:p>
       <w:pPr>
+        <w:pStyle w:val="ListParagraph"/>
+        <w:numPr>
+          <w:ilvl w:val="0"/>
+          <w:numId w:val="3"/>
+        </w:numPr>
+        <w:jc w:val="both"/>
+        <w:rPr>
+          <w:rFonts w:ascii="Palatino Linotype" w:hAnsi="Palatino Linotype"/>
+          <w:sz w:val="20"/>
+          <w:szCs w:val="20"/>
+        </w:rPr>
+      </w:pPr>
+      <w:r>
+        <w:rPr>
+          <w:rFonts w:ascii="Palatino Linotype" w:hAnsi="Palatino Linotype"/>
+          <w:sz w:val="20"/>
+          <w:szCs w:val="20"/>
+        </w:rPr>
+        <w:t>Defendant shall report to jail time</w:t>
+      </w:r>
+      <w:r>
+        <w:rPr>
+          <w:rFonts w:ascii="Palatino Linotype" w:hAnsi="Palatino Linotype"/>
+          <w:sz w:val="20"/>
+          <w:szCs w:val="20"/>
+        </w:rPr>
+        <w:t>l</w:t>
+      </w:r>
+      <w:r>
+        <w:rPr>
+          <w:rFonts w:ascii="Palatino Linotype" w:hAnsi="Palatino Linotype"/>
+          <w:sz w:val="20"/>
+          <w:szCs w:val="20"/>
+        </w:rPr>
+        <w:t>y and sober.</w:t>
+      </w:r>
+    </w:p>
+    <w:p>
+      <w:pPr>
+        <w:pStyle w:val="ListParagraph"/>
+        <w:numPr>
+          <w:ilvl w:val="0"/>
+          <w:numId w:val="3"/>
+        </w:numPr>
+        <w:jc w:val="both"/>
+        <w:rPr>
+          <w:rFonts w:ascii="Palatino Linotype" w:hAnsi="Palatino Linotype"/>
+          <w:sz w:val="20"/>
+          <w:szCs w:val="20"/>
+        </w:rPr>
+      </w:pPr>
+      <w:r>
+        <w:rPr>
+          <w:rFonts w:ascii="Palatino Linotype" w:hAnsi="Palatino Linotype"/>
+          <w:sz w:val="20"/>
+          <w:szCs w:val="20"/>
+        </w:rPr>
+        <w:t xml:space="preserve">The jail days imposed shall be served</w:t>
+      </w:r>
+      <w:r>
+        <w:rPr>
+          <w:rFonts w:ascii="Palatino Linotype" w:hAnsi="Palatino Linotype"/>
+          <w:sz w:val="20"/>
+          <w:szCs w:val="20"/>
+        </w:rPr>
+        <w:t xml:space="preserve"> as</w:t>
+      </w:r>
+      <w:r>
+        <w:rPr>
+          <w:rFonts w:ascii="Palatino Linotype" w:hAnsi="Palatino Linotype"/>
+          <w:sz w:val="20"/>
+          <w:szCs w:val="20"/>
+        </w:rPr>
+        <w:t xml:space="preserve"> consecutive days. </w:t>
+      </w:r>
+      <w:r>
+        <w:rPr>
+          <w:rFonts w:ascii="Palatino Linotype" w:hAnsi="Palatino Linotype"/>
+          <w:sz w:val="20"/>
+          <w:szCs w:val="20"/>
+        </w:rPr>
+        <w:t xml:space="preserve"/>
+      </w:r>
+      <w:r>
+        <w:rPr>
+          <w:rFonts w:ascii="Palatino Linotype" w:hAnsi="Palatino Linotype"/>
+          <w:sz w:val="20"/>
+          <w:szCs w:val="20"/>
+        </w:rPr>
+        <w:t xml:space="preserve"/>
+      </w:r>
+    </w:p>
+    <w:p>
+      <w:pPr>
+        <w:pStyle w:val="ListParagraph"/>
+        <w:numPr>
+          <w:ilvl w:val="0"/>
+          <w:numId w:val="3"/>
+        </w:numPr>
+        <w:jc w:val="both"/>
+        <w:rPr>
+          <w:rFonts w:ascii="Palatino Linotype" w:hAnsi="Palatino Linotype"/>
+          <w:sz w:val="20"/>
+          <w:szCs w:val="20"/>
+        </w:rPr>
+      </w:pPr>
+      <w:r>
+        <w:rPr>
+          <w:rFonts w:ascii="Palatino Linotype" w:hAnsi="Palatino Linotype"/>
+          <w:sz w:val="20"/>
+          <w:szCs w:val="20"/>
+        </w:rPr>
+        <w:t xml:space="preserve">Defendant is granted </w:t>
+      </w:r>
+      <w:r>
+        <w:rPr>
+          <w:rFonts w:ascii="Palatino Linotype" w:hAnsi="Palatino Linotype"/>
+          <w:b/>
+          <w:sz w:val="20"/>
+          <w:szCs w:val="20"/>
+        </w:rPr>
+        <w:t xml:space="preserve">credit for 15 days</w:t>
+      </w:r>
+      <w:r>
+        <w:rPr>
+          <w:rFonts w:ascii="Palatino Linotype" w:hAnsi="Palatino Linotype"/>
+          <w:sz w:val="20"/>
+          <w:szCs w:val="20"/>
+        </w:rPr>
+        <w:t xml:space="preserve"> already served in jail.</w:t>
+      </w:r>
+      <w:r>
+        <w:rPr>
+          <w:rFonts w:ascii="Palatino Linotype" w:hAnsi="Palatino Linotype"/>
+          <w:sz w:val="20"/>
+          <w:szCs w:val="20"/>
+        </w:rPr>
+        <w:t xml:space="preserve"/>
+      </w:r>
+    </w:p>
+    <w:p>
+      <w:pPr>
+        <w:pStyle w:val="ListParagraph"/>
+        <w:numPr>
+          <w:ilvl w:val="0"/>
+          <w:numId w:val="3"/>
+        </w:numPr>
+        <w:jc w:val="both"/>
+        <w:rPr>
+          <w:rFonts w:ascii="Palatino Linotype" w:hAnsi="Palatino Linotype"/>
+          <w:sz w:val="20"/>
+          <w:szCs w:val="20"/>
+        </w:rPr>
+      </w:pPr>
+      <w:r>
+        <w:rPr>
+          <w:rFonts w:ascii="Palatino Linotype" w:hAnsi="Palatino Linotype"/>
+          <w:sz w:val="20"/>
+          <w:szCs w:val="20"/>
+        </w:rPr>
+        <w:t xml:space="preserve">Defendant’s jail days imposed in this case shall be served concurrently to the jail days imposed in 12345.</w:t>
+      </w:r>
+    </w:p>
+    <w:p>
+      <w:pPr>
+        <w:pStyle w:val="ListParagraph"/>
+        <w:numPr>
+          <w:ilvl w:val="0"/>
+          <w:numId w:val="3"/>
+        </w:numPr>
+        <w:jc w:val="both"/>
+        <w:rPr>
+          <w:rFonts w:ascii="Palatino Linotype" w:hAnsi="Palatino Linotype"/>
+          <w:sz w:val="20"/>
+          <w:szCs w:val="20"/>
+        </w:rPr>
+      </w:pPr>
+      <w:r>
+        <w:rPr>
+          <w:rFonts w:ascii="Palatino Linotype" w:hAnsi="Palatino Linotype"/>
+          <w:sz w:val="20"/>
+          <w:szCs w:val="20"/>
+        </w:rPr>
+        <w:t>Defendant shall timely pay, or dispute, confinement costs billed pursuant to R.C. 2929.37 or be subject to certificate of judgment by the Clerk.</w:t>
+      </w:r>
+      <w:r>
+        <w:rPr>
+          <w:rFonts w:ascii="Palatino Linotype" w:hAnsi="Palatino Linotype"/>
+          <w:sz w:val="20"/>
+          <w:szCs w:val="20"/>
+        </w:rPr>
+        <w:t xml:space="preserve"> </w:t>
+      </w:r>
+      <w:r>
+        <w:rPr>
+          <w:rFonts w:ascii="Palatino Linotype" w:hAnsi="Palatino Linotype"/>
+          <w:sz w:val="20"/>
+          <w:szCs w:val="20"/>
+        </w:rPr>
+        <w:t xml:space="preserve"/>
+        <w:br/>
+        <w:t xml:space="preserve"/>
+      </w:r>
+      <w:r>
+        <w:rPr>
+          <w:rFonts w:ascii="Palatino Linotype" w:hAnsi="Palatino Linotype"/>
+          <w:sz w:val="20"/>
+          <w:szCs w:val="20"/>
+        </w:rPr>
+        <w:t xml:space="preserve"/>
+      </w:r>
+    </w:p>
+    <w:p>
+      <w:pPr>
         <w:jc w:val="both"/>
         <w:rPr>
           <w:rFonts w:ascii="Palatino Linotype" w:hAnsi="Palatino Linotype"/>
@@ -1437,7 +2038,7 @@
           <w:szCs w:val="20"/>
           <w:u w:val="single"/>
         </w:rPr>
-        <w:t>Court costs are assessed for the highest degree charge in this</w:t>
+        <w:t xml:space="preserve">Court costs are assessed for the highest degree charge in this</w:t>
       </w:r>
       <w:r>
         <w:rPr>
@@ -1457,6 +2058,31 @@
           <w:szCs w:val="20"/>
         </w:rPr>
         <w:t xml:space="preserve">. </w:t>
+      </w:r>
+      <w:r>
+        <w:rPr>
+          <w:rFonts w:ascii="Palatino Linotype" w:hAnsi="Palatino Linotype"/>
+          <w:sz w:val="20"/>
+          <w:szCs w:val="20"/>
+        </w:rPr>
+        <w:t xml:space="preserve"/>
+      </w:r>
+      <w:r>
+        <w:rPr>
+          <w:rFonts w:ascii="Palatino Linotype" w:hAnsi="Palatino Linotype"/>
+          <w:bCs/>
+          <w:sz w:val="20"/>
+          <w:szCs w:val="20"/>
+        </w:rPr>
+        <w:t xml:space="preserve"/>
+      </w:r>
+      <w:r>
+        <w:rPr>
+          <w:rFonts w:ascii="Palatino Linotype" w:hAnsi="Palatino Linotype"/>
+          <w:sz w:val="20"/>
+          <w:szCs w:val="20"/>
+        </w:rPr>
+        <w:t xml:space="preserve"/>
       </w:r>
       <w:r>
         <w:rPr>
@@ -1586,15 +2212,55 @@
           <w:sz w:val="20"/>
           <w:szCs w:val="20"/>
         </w:rPr>
-        <w:t xml:space="preserve">March 24, 2022</w:t>
-      </w:r>
-      <w:r>
-        <w:rPr>
-          <w:rFonts w:ascii="Palatino Linotype" w:hAnsi="Palatino Linotype"/>
-          <w:sz w:val="20"/>
-          <w:szCs w:val="20"/>
-        </w:rPr>
-        <w:t xml:space="preserve">. </w:t>
+        <w:t xml:space="preserve">March 29, 2022</w:t>
+      </w:r>
+      <w:r>
+        <w:rPr>
+          <w:rFonts w:ascii="Palatino Linotype" w:hAnsi="Palatino Linotype"/>
+          <w:sz w:val="20"/>
+          <w:szCs w:val="20"/>
+        </w:rPr>
+        <w:t>.</w:t>
+      </w:r>
+      <w:r>
+        <w:rPr>
+          <w:rFonts w:ascii="Palatino Linotype" w:hAnsi="Palatino Linotype"/>
+          <w:sz w:val="20"/>
+          <w:szCs w:val="20"/>
+        </w:rPr>
+        <w:t xml:space="preserve"> </w:t>
+      </w:r>
+      <w:r>
+        <w:rPr>
+          <w:rFonts w:ascii="Palatino Linotype" w:hAnsi="Palatino Linotype"/>
+          <w:sz w:val="20"/>
+          <w:szCs w:val="20"/>
+        </w:rPr>
+        <w:t xml:space="preserve"/>
+      </w:r>
+      <w:r>
+        <w:rPr>
+          <w:rFonts w:ascii="Palatino Linotype" w:hAnsi="Palatino Linotype"/>
+          <w:sz w:val="20"/>
+          <w:szCs w:val="20"/>
+        </w:rPr>
+        <w:t xml:space="preserve"/>
+      </w:r>
+      <w:r>
+        <w:rPr>
+          <w:rFonts w:ascii="Palatino Linotype" w:hAnsi="Palatino Linotype"/>
+          <w:sz w:val="20"/>
+          <w:szCs w:val="20"/>
+        </w:rPr>
+        <w:t xml:space="preserve"/>
+      </w:r>
+      <w:r>
+        <w:rPr>
+          <w:rFonts w:ascii="Palatino Linotype" w:hAnsi="Palatino Linotype"/>
+          <w:sz w:val="20"/>
+          <w:szCs w:val="20"/>
+        </w:rPr>
+        <w:t xml:space="preserve"/>
       </w:r>
       <w:r>
         <w:rPr>
@@ -1870,7 +2536,39 @@
           <w:sz w:val="16"/>
           <w:szCs w:val="16"/>
         </w:rPr>
-        <w:t>Copies served by Dep. Clerk ___________________________ on the following date ____________________ to:</w:t>
+        <w:t>Copies served by Dep. Clerk ___________</w:t>
+      </w:r>
+      <w:r>
+        <w:rPr>
+          <w:rFonts w:ascii="Palatino Linotype" w:hAnsi="Palatino Linotype"/>
+          <w:sz w:val="16"/>
+          <w:szCs w:val="16"/>
+        </w:rPr>
+        <w:t>________________</w:t>
+      </w:r>
+      <w:r>
+        <w:rPr>
+          <w:rFonts w:ascii="Palatino Linotype" w:hAnsi="Palatino Linotype"/>
+          <w:sz w:val="16"/>
+          <w:szCs w:val="16"/>
+        </w:rPr>
+        <w:t xml:space="preserve"> on the following date ___________</w:t>
+      </w:r>
+      <w:r>
+        <w:rPr>
+          <w:rFonts w:ascii="Palatino Linotype" w:hAnsi="Palatino Linotype"/>
+          <w:sz w:val="16"/>
+          <w:szCs w:val="16"/>
+        </w:rPr>
+        <w:t>_________</w:t>
+      </w:r>
+      <w:r>
+        <w:rPr>
+          <w:rFonts w:ascii="Palatino Linotype" w:hAnsi="Palatino Linotype"/>
+          <w:sz w:val="16"/>
+          <w:szCs w:val="16"/>
+        </w:rPr>
+        <w:t xml:space="preserve"> to:</w:t>
       </w:r>
     </w:p>
     <w:p>
@@ -1899,7 +2597,15 @@
           <w:sz w:val="16"/>
           <w:szCs w:val="16"/>
         </w:rPr>
-        <w:t xml:space="preserve">Prosecutor’s Office: PS    OM     EM; Defendant’s Attorney: PS     OM     EM; Jacob Ansley: PS     OM     EM;</w:t>
+        <w:t xml:space="preserve">Prosecutor’s Office: PS    </w:t>
+      </w:r>
+      <w:r>
+        <w:rPr>
+          <w:rFonts w:ascii="Palatino Linotype" w:hAnsi="Palatino Linotype"/>
+          <w:sz w:val="16"/>
+          <w:szCs w:val="16"/>
+        </w:rPr>
+        <w:t xml:space="preserve">OM     EM; Defendant’s Attorney: PS     OM     EM; Jacob Ansley: PS     OM     EM;</w:t>
       </w:r>
     </w:p>
     <w:p>
@@ -1929,6 +2635,14 @@
           <w:szCs w:val="16"/>
         </w:rPr>
         <w:t xml:space="preserve"/>
+      </w:r>
+      <w:r>
+        <w:rPr>
+          <w:rFonts w:ascii="Palatino Linotype" w:hAnsi="Palatino Linotype"/>
+          <w:sz w:val="16"/>
+          <w:szCs w:val="16"/>
+        </w:rPr>
+        <w:t xml:space="preserve">County Jail: PS   EM;</w:t>
       </w:r>
     </w:p>
     <w:p>
@@ -2002,7 +2716,12 @@
 <w:ftr xmlns:wpc="http://schemas.microsoft.com/office/word/2010/wordprocessingCanvas" xmlns:cx="http://schemas.microsoft.com/office/drawing/2014/chartex" xmlns:cx1="http://schemas.microsoft.com/office/drawing/2015/9/8/chartex" xmlns:cx2="http://schemas.microsoft.com/office/drawing/2015/10/21/chartex" xmlns:cx3="http://schemas.microsoft.com/office/drawing/2016/5/9/chartex" xmlns:cx4="http://schemas.microsoft.com/office/drawing/2016/5/10/chartex" xmlns:cx5="http://schemas.microsoft.com/office/drawing/2016/5/11/chartex" xmlns:cx6="http://schemas.microsoft.com/office/drawing/2016/5/12/chartex" xmlns:cx7="http://schemas.microsoft.com/office/drawing/2016/5/13/chartex" xmlns:cx8="http://schemas.microsoft.com/office/drawing/2016/5/14/chartex" xmlns:mc="http://schemas.openxmlformats.org/markup-compatibility/2006" xmlns:aink="http://schemas.microsoft.com/office/drawing/2016/ink" xmlns:am3d="http://schemas.microsoft.com/office/drawing/2017/model3d" xmlns:o="urn:schemas-microsoft-com:office:office" xmlns:r="http://schemas.openxmlformats.org/officeDocument/2006/relationships" xmlns:m="http://schemas.openxmlformats.org/officeDocument/2006/math" xmlns:v="urn:schemas-microsoft-com:vml" xmlns:wp14="http://schemas.microsoft.com/office/word/2010/wordprocessingDrawing" xmlns:wp="http://schemas.openxmlformats.org/drawingml/2006/wordprocessingDrawing" xmlns:w10="urn:schemas-microsoft-com:office:word" xmlns:w="http://schemas.openxmlformats.org/wordprocessingml/2006/main" xmlns:w14="http://schemas.microsoft.com/office/word/2010/wordml" xmlns:w15="http://schemas.microsoft.com/office/word/2012/wordml" xmlns:w16cex="http://schemas.microsoft.com/office/word/2018/wordml/cex" xmlns:w16cid="http://schemas.microsoft.com/office/word/2016/wordml/cid" xmlns:w16="http://schemas.microsoft.com/office/word/2018/wordml" xmlns:w16sdtdh="http://schemas.microsoft.com/office/word/2020/wordml/sdtdatahash" xmlns:w16se="http://schemas.microsoft.com/office/word/2015/wordml/symex" xmlns:wpg="http://schemas.microsoft.com/office/word/2010/wordprocessingGroup" xmlns:wpi="http://schemas.microsoft.com/office/word/2010/wordprocessingInk" xmlns:wne="http://schemas.microsoft.com/office/word/2006/wordml" xmlns:wps="http://schemas.microsoft.com/office/word/2010/wordprocessingShape" mc:Ignorable="w14 w15 w16se w16cid w16 w16cex w16sdtdh wp14">
   <w:sdt>
     <w:sdtPr>
-      <w:id w:val="-1309706245"/>
+      <w:rPr>
+        <w:rFonts w:ascii="Palatino Linotype" w:hAnsi="Palatino Linotype"/>
+        <w:sz w:val="20"/>
+        <w:szCs w:val="20"/>
+      </w:rPr>
+      <w:id w:val="-2099861789"/>
       <w:docPartObj>
         <w:docPartGallery w:val="Page Numbers (Bottom of Page)"/>
         <w:docPartUnique/>
@@ -2017,19 +2736,13 @@
             <w:sz w:val="20"/>
             <w:szCs w:val="20"/>
           </w:rPr>
-          <w:id w:val="98381352"/>
+          <w:id w:val="860082579"/>
           <w:docPartObj>
             <w:docPartGallery w:val="Page Numbers (Top of Page)"/>
             <w:docPartUnique/>
           </w:docPartObj>
         </w:sdtPr>
-        <w:sdtEndPr>
-          <w:rPr>
-            <w:rFonts w:ascii="Times New Roman" w:hAnsi="Times New Roman"/>
-            <w:sz w:val="24"/>
-            <w:szCs w:val="24"/>
-          </w:rPr>
-        </w:sdtEndPr>
+        <w:sdtEndPr/>
         <w:sdtContent>
           <w:p>
             <w:pPr>
@@ -2158,7 +2871,7 @@
                 <w:sz w:val="20"/>
                 <w:szCs w:val="20"/>
               </w:rPr>
-              <w:t>3</w:t>
+              <w:t>5</w:t>
             </w:r>
             <w:r>
               <w:rPr>
@@ -2188,39 +2901,11 @@
               </w:rPr>
               <w:t xml:space="preserve">Final Judgment Entry 21CRB01597</w:t>
             </w:r>
-          </w:p>
-          <w:p>
-            <w:pPr>
-              <w:pStyle w:val="Footer"/>
-              <w:jc w:val="right"/>
-            </w:pPr>
           </w:p>
         </w:sdtContent>
       </w:sdt>
     </w:sdtContent>
   </w:sdt>
-  <w:p>
-    <w:pPr>
-      <w:tabs>
-        <w:tab w:val="left" w:pos="-1080"/>
-        <w:tab w:val="left" w:pos="-720"/>
-        <w:tab w:val="left" w:pos="0"/>
-        <w:tab w:val="left" w:pos="720"/>
-        <w:tab w:val="left" w:pos="1440"/>
-        <w:tab w:val="left" w:pos="2160"/>
-        <w:tab w:val="left" w:pos="2880"/>
-        <w:tab w:val="left" w:pos="3600"/>
-        <w:tab w:val="left" w:pos="4320"/>
-        <w:tab w:val="left" w:pos="4680"/>
-      </w:tabs>
-      <w:jc w:val="right"/>
-      <w:rPr>
-        <w:rFonts w:ascii="Palatino Linotype" w:hAnsi="Palatino Linotype"/>
-        <w:sz w:val="20"/>
-        <w:szCs w:val="20"/>
-      </w:rPr>
-    </w:pPr>
-  </w:p>
 </w:ftr>
 </file>
 
@@ -2412,8 +3097,240 @@
       </w:rPr>
     </w:lvl>
   </w:abstractNum>
+  <w:abstractNum w:abstractNumId="1" w15:restartNumberingAfterBreak="0">
+    <w:nsid w:val="279660C9"/>
+    <w:multiLevelType w:val="hybridMultilevel"/>
+    <w:tmpl w:val="05247724"/>
+    <w:lvl w:ilvl="0" w:tplc="04090001">
+      <w:start w:val="1"/>
+      <w:numFmt w:val="bullet"/>
+      <w:lvlText w:val=""/>
+      <w:lvlJc w:val="left"/>
+      <w:pPr>
+        <w:ind w:left="720" w:hanging="360"/>
+      </w:pPr>
+      <w:rPr>
+        <w:rFonts w:ascii="Symbol" w:hAnsi="Symbol" w:hint="default"/>
+      </w:rPr>
+    </w:lvl>
+    <w:lvl w:ilvl="1" w:tplc="04090003" w:tentative="1">
+      <w:start w:val="1"/>
+      <w:numFmt w:val="bullet"/>
+      <w:lvlText w:val="o"/>
+      <w:lvlJc w:val="left"/>
+      <w:pPr>
+        <w:ind w:left="1440" w:hanging="360"/>
+      </w:pPr>
+      <w:rPr>
+        <w:rFonts w:ascii="Courier New" w:hAnsi="Courier New" w:cs="Courier New" w:hint="default"/>
+      </w:rPr>
+    </w:lvl>
+    <w:lvl w:ilvl="2" w:tplc="04090005" w:tentative="1">
+      <w:start w:val="1"/>
+      <w:numFmt w:val="bullet"/>
+      <w:lvlText w:val=""/>
+      <w:lvlJc w:val="left"/>
+      <w:pPr>
+        <w:ind w:left="2160" w:hanging="360"/>
+      </w:pPr>
+      <w:rPr>
+        <w:rFonts w:ascii="Wingdings" w:hAnsi="Wingdings" w:hint="default"/>
+      </w:rPr>
+    </w:lvl>
+    <w:lvl w:ilvl="3" w:tplc="04090001" w:tentative="1">
+      <w:start w:val="1"/>
+      <w:numFmt w:val="bullet"/>
+      <w:lvlText w:val=""/>
+      <w:lvlJc w:val="left"/>
+      <w:pPr>
+        <w:ind w:left="2880" w:hanging="360"/>
+      </w:pPr>
+      <w:rPr>
+        <w:rFonts w:ascii="Symbol" w:hAnsi="Symbol" w:hint="default"/>
+      </w:rPr>
+    </w:lvl>
+    <w:lvl w:ilvl="4" w:tplc="04090003" w:tentative="1">
+      <w:start w:val="1"/>
+      <w:numFmt w:val="bullet"/>
+      <w:lvlText w:val="o"/>
+      <w:lvlJc w:val="left"/>
+      <w:pPr>
+        <w:ind w:left="3600" w:hanging="360"/>
+      </w:pPr>
+      <w:rPr>
+        <w:rFonts w:ascii="Courier New" w:hAnsi="Courier New" w:cs="Courier New" w:hint="default"/>
+      </w:rPr>
+    </w:lvl>
+    <w:lvl w:ilvl="5" w:tplc="04090005" w:tentative="1">
+      <w:start w:val="1"/>
+      <w:numFmt w:val="bullet"/>
+      <w:lvlText w:val=""/>
+      <w:lvlJc w:val="left"/>
+      <w:pPr>
+        <w:ind w:left="4320" w:hanging="360"/>
+      </w:pPr>
+      <w:rPr>
+        <w:rFonts w:ascii="Wingdings" w:hAnsi="Wingdings" w:hint="default"/>
+      </w:rPr>
+    </w:lvl>
+    <w:lvl w:ilvl="6" w:tplc="04090001" w:tentative="1">
+      <w:start w:val="1"/>
+      <w:numFmt w:val="bullet"/>
+      <w:lvlText w:val=""/>
+      <w:lvlJc w:val="left"/>
+      <w:pPr>
+        <w:ind w:left="5040" w:hanging="360"/>
+      </w:pPr>
+      <w:rPr>
+        <w:rFonts w:ascii="Symbol" w:hAnsi="Symbol" w:hint="default"/>
+      </w:rPr>
+    </w:lvl>
+    <w:lvl w:ilvl="7" w:tplc="04090003" w:tentative="1">
+      <w:start w:val="1"/>
+      <w:numFmt w:val="bullet"/>
+      <w:lvlText w:val="o"/>
+      <w:lvlJc w:val="left"/>
+      <w:pPr>
+        <w:ind w:left="5760" w:hanging="360"/>
+      </w:pPr>
+      <w:rPr>
+        <w:rFonts w:ascii="Courier New" w:hAnsi="Courier New" w:cs="Courier New" w:hint="default"/>
+      </w:rPr>
+    </w:lvl>
+    <w:lvl w:ilvl="8" w:tplc="04090005" w:tentative="1">
+      <w:start w:val="1"/>
+      <w:numFmt w:val="bullet"/>
+      <w:lvlText w:val=""/>
+      <w:lvlJc w:val="left"/>
+      <w:pPr>
+        <w:ind w:left="6480" w:hanging="360"/>
+      </w:pPr>
+      <w:rPr>
+        <w:rFonts w:ascii="Wingdings" w:hAnsi="Wingdings" w:hint="default"/>
+      </w:rPr>
+    </w:lvl>
+  </w:abstractNum>
+  <w:abstractNum w:abstractNumId="2" w15:restartNumberingAfterBreak="0">
+    <w:nsid w:val="2E17566E"/>
+    <w:multiLevelType w:val="hybridMultilevel"/>
+    <w:tmpl w:val="00866CE6"/>
+    <w:lvl w:ilvl="0" w:tplc="04090001">
+      <w:start w:val="1"/>
+      <w:numFmt w:val="bullet"/>
+      <w:lvlText w:val=""/>
+      <w:lvlJc w:val="left"/>
+      <w:pPr>
+        <w:ind w:left="779" w:hanging="360"/>
+      </w:pPr>
+      <w:rPr>
+        <w:rFonts w:ascii="Symbol" w:hAnsi="Symbol" w:hint="default"/>
+      </w:rPr>
+    </w:lvl>
+    <w:lvl w:ilvl="1" w:tplc="04090003">
+      <w:start w:val="1"/>
+      <w:numFmt w:val="bullet"/>
+      <w:lvlText w:val="o"/>
+      <w:lvlJc w:val="left"/>
+      <w:pPr>
+        <w:ind w:left="1499" w:hanging="360"/>
+      </w:pPr>
+      <w:rPr>
+        <w:rFonts w:ascii="Courier New" w:hAnsi="Courier New" w:cs="Courier New" w:hint="default"/>
+      </w:rPr>
+    </w:lvl>
+    <w:lvl w:ilvl="2" w:tplc="04090005" w:tentative="1">
+      <w:start w:val="1"/>
+      <w:numFmt w:val="bullet"/>
+      <w:lvlText w:val=""/>
+      <w:lvlJc w:val="left"/>
+      <w:pPr>
+        <w:ind w:left="2219" w:hanging="360"/>
+      </w:pPr>
+      <w:rPr>
+        <w:rFonts w:ascii="Wingdings" w:hAnsi="Wingdings" w:hint="default"/>
+      </w:rPr>
+    </w:lvl>
+    <w:lvl w:ilvl="3" w:tplc="04090001" w:tentative="1">
+      <w:start w:val="1"/>
+      <w:numFmt w:val="bullet"/>
+      <w:lvlText w:val=""/>
+      <w:lvlJc w:val="left"/>
+      <w:pPr>
+        <w:ind w:left="2939" w:hanging="360"/>
+      </w:pPr>
+      <w:rPr>
+        <w:rFonts w:ascii="Symbol" w:hAnsi="Symbol" w:hint="default"/>
+      </w:rPr>
+    </w:lvl>
+    <w:lvl w:ilvl="4" w:tplc="04090003" w:tentative="1">
+      <w:start w:val="1"/>
+      <w:numFmt w:val="bullet"/>
+      <w:lvlText w:val="o"/>
+      <w:lvlJc w:val="left"/>
+      <w:pPr>
+        <w:ind w:left="3659" w:hanging="360"/>
+      </w:pPr>
+      <w:rPr>
+        <w:rFonts w:ascii="Courier New" w:hAnsi="Courier New" w:cs="Courier New" w:hint="default"/>
+      </w:rPr>
+    </w:lvl>
+    <w:lvl w:ilvl="5" w:tplc="04090005" w:tentative="1">
+      <w:start w:val="1"/>
+      <w:numFmt w:val="bullet"/>
+      <w:lvlText w:val=""/>
+      <w:lvlJc w:val="left"/>
+      <w:pPr>
+        <w:ind w:left="4379" w:hanging="360"/>
+      </w:pPr>
+      <w:rPr>
+        <w:rFonts w:ascii="Wingdings" w:hAnsi="Wingdings" w:hint="default"/>
+      </w:rPr>
+    </w:lvl>
+    <w:lvl w:ilvl="6" w:tplc="04090001" w:tentative="1">
+      <w:start w:val="1"/>
+      <w:numFmt w:val="bullet"/>
+      <w:lvlText w:val=""/>
+      <w:lvlJc w:val="left"/>
+      <w:pPr>
+        <w:ind w:left="5099" w:hanging="360"/>
+      </w:pPr>
+      <w:rPr>
+        <w:rFonts w:ascii="Symbol" w:hAnsi="Symbol" w:hint="default"/>
+      </w:rPr>
+    </w:lvl>
+    <w:lvl w:ilvl="7" w:tplc="04090003" w:tentative="1">
+      <w:start w:val="1"/>
+      <w:numFmt w:val="bullet"/>
+      <w:lvlText w:val="o"/>
+      <w:lvlJc w:val="left"/>
+      <w:pPr>
+        <w:ind w:left="5819" w:hanging="360"/>
+      </w:pPr>
+      <w:rPr>
+        <w:rFonts w:ascii="Courier New" w:hAnsi="Courier New" w:cs="Courier New" w:hint="default"/>
+      </w:rPr>
+    </w:lvl>
+    <w:lvl w:ilvl="8" w:tplc="04090005" w:tentative="1">
+      <w:start w:val="1"/>
+      <w:numFmt w:val="bullet"/>
+      <w:lvlText w:val=""/>
+      <w:lvlJc w:val="left"/>
+      <w:pPr>
+        <w:ind w:left="6539" w:hanging="360"/>
+      </w:pPr>
+      <w:rPr>
+        <w:rFonts w:ascii="Wingdings" w:hAnsi="Wingdings" w:hint="default"/>
+      </w:rPr>
+    </w:lvl>
+  </w:abstractNum>
   <w:num w:numId="1">
     <w:abstractNumId w:val="0"/>
+  </w:num>
+  <w:num w:numId="2">
+    <w:abstractNumId w:val="2"/>
+  </w:num>
+  <w:num w:numId="3">
+    <w:abstractNumId w:val="1"/>
   </w:num>
 </w:numbering>
 </file>
@@ -2970,6 +3887,49 @@
       <w:contextualSpacing/>
     </w:pPr>
   </w:style>
+  <w:style w:type="character" w:styleId="CommentReference">
+    <w:name w:val="annotation reference"/>
+    <w:basedOn w:val="DefaultParagraphFont"/>
+    <w:uiPriority w:val="99"/>
+    <w:semiHidden/>
+    <w:unhideWhenUsed/>
+    <w:rsid w:val="00A53114"/>
+    <w:rPr>
+      <w:sz w:val="16"/>
+      <w:szCs w:val="16"/>
+    </w:rPr>
+  </w:style>
+  <w:style w:type="paragraph" w:styleId="CommentText">
+    <w:name w:val="annotation text"/>
+    <w:basedOn w:val="Normal"/>
+    <w:link w:val="CommentTextChar"/>
+    <w:uiPriority w:val="99"/>
+    <w:unhideWhenUsed/>
+    <w:rsid w:val="00A53114"/>
+    <w:pPr>
+      <w:widowControl/>
+      <w:autoSpaceDE/>
+      <w:autoSpaceDN/>
+      <w:adjustRightInd/>
+    </w:pPr>
+    <w:rPr>
+      <w:rFonts w:asciiTheme="minorHAnsi" w:eastAsiaTheme="minorHAnsi" w:hAnsiTheme="minorHAnsi" w:cstheme="minorBidi"/>
+      <w:sz w:val="20"/>
+      <w:szCs w:val="20"/>
+    </w:rPr>
+  </w:style>
+  <w:style w:type="character" w:customStyle="1" w:styleId="CommentTextChar">
+    <w:name w:val="Comment Text Char"/>
+    <w:basedOn w:val="DefaultParagraphFont"/>
+    <w:link w:val="CommentText"/>
+    <w:uiPriority w:val="99"/>
+    <w:rsid w:val="00A53114"/>
+    <w:rPr>
+      <w:rFonts w:eastAsiaTheme="minorHAnsi"/>
+      <w:sz w:val="20"/>
+      <w:szCs w:val="20"/>
+    </w:rPr>
+  </w:style>
 </w:styles>
 </file>
 

</xml_diff>

<commit_message>
Refactored Jail Time UI and added companion cases.
Jail terms starting to work and open template.


Created test_jail_time.py file.


Adding tests.


Updated Jail UI


Added test for total jail time


Added tests to fail for jail after moving totals to jail_terms.


Total jail time is updating per tests.



Updated template jail days working.


Updated controller and view to transfer companion case info.


Updated template for other case jail days.


Updated UI for Jail.


Fixed jail days for fine plea.
</commit_message>
<xml_diff>
--- a/resources/Saved/21CRB01597_Crim_Traffic Judgment Entry.docx
+++ b/resources/Saved/21CRB01597_Crim_Traffic Judgment Entry.docx
@@ -239,7 +239,7 @@
           <w:sz w:val="20"/>
           <w:szCs w:val="20"/>
         </w:rPr>
-        <w:t>o</w:t>
+        <w:t xml:space="preserve">o</w:t>
       </w:r>
       <w:r>
         <w:rPr>
@@ -249,6 +249,7 @@
         </w:rPr>
         <w:t xml:space="preserve">.  </w:t>
       </w:r>
+      <w:proofErr w:type="gramStart"/>
       <w:r>
         <w:rPr>
           <w:rFonts w:ascii="Palatino Linotype" w:hAnsi="Palatino Linotype"/>
@@ -328,6 +329,7 @@
           <w:szCs w:val="20"/>
         </w:rPr>
       </w:pPr>
+      <w:proofErr w:type="gramStart"/>
       <w:r>
         <w:rPr>
           <w:rFonts w:ascii="Palatino Linotype" w:hAnsi="Palatino Linotype"/>
@@ -582,7 +584,7 @@
           <w:szCs w:val="20"/>
           <w:lang w:val="en-CA"/>
         </w:rPr>
-        <w:t>Defendant appeared in Court</w:t>
+        <w:t xml:space="preserve">Defendant appeared in Court</w:t>
       </w:r>
       <w:r>
         <w:rPr>
@@ -592,6 +594,7 @@
         </w:rPr>
         <w:t xml:space="preserve"> for </w:t>
       </w:r>
+      <w:proofErr w:type="gramStart"/>
       <w:r>
         <w:rPr>
           <w:rFonts w:ascii="Palatino Linotype" w:hAnsi="Palatino Linotype"/>
@@ -606,7 +609,7 @@
           <w:sz w:val="20"/>
           <w:szCs w:val="20"/>
         </w:rPr>
-        <w:t xml:space="preserve"> on March 29, 2022.</w:t>
+        <w:t xml:space="preserve"> on April 18, 2022.</w:t>
       </w:r>
       <w:r>
         <w:rPr>
@@ -623,7 +626,17 @@
           <w:sz w:val="20"/>
           <w:szCs w:val="20"/>
         </w:rPr>
-        <w:t xml:space="preserve">Defendant was represented by Chase Mallory, Private Counsel. </w:t>
+        <w:t xml:space="preserve">Defendant</w:t>
+      </w:r>
+      <w:proofErr w:type="gramEnd"/>
+      <w:r>
+        <w:rPr>
+          <w:rFonts w:ascii="Palatino Linotype" w:hAnsi="Palatino Linotype"/>
+          <w:bCs/>
+          <w:sz w:val="20"/>
+          <w:szCs w:val="20"/>
+        </w:rPr>
+        <w:t xml:space="preserve"> was represented by Chase Mallory, Private Counsel. </w:t>
       </w:r>
       <w:r>
         <w:rPr>
@@ -775,7 +788,16 @@
           <w:sz w:val="20"/>
           <w:szCs w:val="20"/>
         </w:rPr>
-        <w:t>The Court, finding that the Defendant entered the plea knowingly, intelligently, and voluntarily, accepted the plea and entered the following sentence:</w:t>
+        <w:t xml:space="preserve">The Court, finding that the Defendant entered the plea knowingly, intelligently, and voluntarily, accepted the plea and entered the following </w:t>
+      </w:r>
+      <w:proofErr w:type="gramStart"/>
+      <w:r>
+        <w:rPr>
+          <w:rFonts w:ascii="Palatino Linotype" w:hAnsi="Palatino Linotype"/>
+          <w:sz w:val="20"/>
+          <w:szCs w:val="20"/>
+        </w:rPr>
+        <w:t>sentence:</w:t>
       </w:r>
       <w:r>
         <w:rPr>
@@ -853,7 +875,7 @@
                 <w:sz w:val="20"/>
                 <w:szCs w:val="20"/>
               </w:rPr>
-              <w:t xml:space="preserve">Offense</w:t>
+              <w:t>Offense</w:t>
             </w:r>
           </w:p>
         </w:tc>
@@ -883,6 +905,7 @@
                 <w:szCs w:val="20"/>
               </w:rPr>
             </w:pPr>
+            <w:proofErr w:type="gramStart"/>
             <w:r>
               <w:rPr>
                 <w:rFonts w:ascii="Palatino Linotype" w:hAnsi="Palatino Linotype"/>
@@ -891,7 +914,6 @@
                 <w:sz w:val="20"/>
                 <w:szCs w:val="20"/>
               </w:rPr>
-              <w:lastRenderedPageBreak/>
               <w:t xml:space="preserve">Possession Of Marihuana</w:t>
             </w:r>
           </w:p>
@@ -965,6 +987,7 @@
                 <w:szCs w:val="20"/>
               </w:rPr>
             </w:pPr>
+            <w:proofErr w:type="gramStart"/>
             <w:r>
               <w:rPr>
                 <w:rFonts w:ascii="Palatino Linotype" w:hAnsi="Palatino Linotype"/>
@@ -1046,6 +1069,7 @@
                 <w:szCs w:val="20"/>
               </w:rPr>
             </w:pPr>
+            <w:proofErr w:type="gramStart"/>
             <w:r>
               <w:rPr>
                 <w:rFonts w:ascii="Palatino Linotype" w:hAnsi="Palatino Linotype"/>
@@ -1127,6 +1151,89 @@
                 <w:szCs w:val="20"/>
               </w:rPr>
             </w:pPr>
+            <w:proofErr w:type="gramStart"/>
+            <w:r>
+              <w:rPr>
+                <w:rFonts w:ascii="Palatino Linotype" w:hAnsi="Palatino Linotype"/>
+                <w:b/>
+                <w:bCs/>
+                <w:sz w:val="20"/>
+                <w:szCs w:val="20"/>
+              </w:rPr>
+              <w:t xml:space="preserve">No Contest</w:t>
+            </w:r>
+          </w:p>
+        </w:tc>
+      </w:tr>
+      <w:tr>
+        <w:trPr>
+          <w:jc w:val="center"/>
+        </w:trPr>
+        <w:tc>
+          <w:tcPr>
+            <w:tcW w:w="2182" w:type="dxa"/>
+          </w:tcPr>
+          <w:p>
+            <w:pPr>
+              <w:tabs>
+                <w:tab w:val="left" w:pos="-1080"/>
+                <w:tab w:val="left" w:pos="-720"/>
+                <w:tab w:val="left" w:pos="0"/>
+                <w:tab w:val="left" w:pos="720"/>
+                <w:tab w:val="left" w:pos="1440"/>
+                <w:tab w:val="left" w:pos="2160"/>
+                <w:tab w:val="left" w:pos="2880"/>
+                <w:tab w:val="left" w:pos="3600"/>
+                <w:tab w:val="left" w:pos="4320"/>
+                <w:tab w:val="left" w:pos="4680"/>
+              </w:tabs>
+              <w:rPr>
+                <w:rFonts w:ascii="Palatino Linotype" w:hAnsi="Palatino Linotype"/>
+                <w:b/>
+                <w:bCs/>
+                <w:sz w:val="20"/>
+                <w:szCs w:val="20"/>
+              </w:rPr>
+            </w:pPr>
+            <w:r>
+              <w:rPr>
+                <w:rFonts w:ascii="Palatino Linotype" w:hAnsi="Palatino Linotype"/>
+                <w:b/>
+                <w:bCs/>
+                <w:sz w:val="20"/>
+                <w:szCs w:val="20"/>
+              </w:rPr>
+              <w:t>Finding</w:t>
+            </w:r>
+          </w:p>
+        </w:tc>
+        <w:tc>
+          <w:tcPr>
+            <w:tcW w:w="3289" w:type="dxa"/>
+          </w:tcPr>
+          <w:p>
+            <w:pPr>
+              <w:tabs>
+                <w:tab w:val="left" w:pos="-1080"/>
+                <w:tab w:val="left" w:pos="-720"/>
+                <w:tab w:val="left" w:pos="0"/>
+                <w:tab w:val="left" w:pos="720"/>
+                <w:tab w:val="left" w:pos="1440"/>
+                <w:tab w:val="left" w:pos="2160"/>
+                <w:tab w:val="left" w:pos="2880"/>
+                <w:tab w:val="left" w:pos="3600"/>
+                <w:tab w:val="left" w:pos="4320"/>
+                <w:tab w:val="left" w:pos="4680"/>
+              </w:tabs>
+              <w:rPr>
+                <w:rFonts w:ascii="Palatino Linotype" w:hAnsi="Palatino Linotype"/>
+                <w:b/>
+                <w:bCs/>
+                <w:sz w:val="20"/>
+                <w:szCs w:val="20"/>
+              </w:rPr>
+            </w:pPr>
+            <w:proofErr w:type="gramStart"/>
             <w:r>
               <w:rPr>
                 <w:rFonts w:ascii="Palatino Linotype" w:hAnsi="Palatino Linotype"/>
@@ -1178,87 +1285,6 @@
                 <w:sz w:val="20"/>
                 <w:szCs w:val="20"/>
               </w:rPr>
-              <w:t>Finding</w:t>
-            </w:r>
-          </w:p>
-        </w:tc>
-        <w:tc>
-          <w:tcPr>
-            <w:tcW w:w="3289" w:type="dxa"/>
-          </w:tcPr>
-          <w:p>
-            <w:pPr>
-              <w:tabs>
-                <w:tab w:val="left" w:pos="-1080"/>
-                <w:tab w:val="left" w:pos="-720"/>
-                <w:tab w:val="left" w:pos="0"/>
-                <w:tab w:val="left" w:pos="720"/>
-                <w:tab w:val="left" w:pos="1440"/>
-                <w:tab w:val="left" w:pos="2160"/>
-                <w:tab w:val="left" w:pos="2880"/>
-                <w:tab w:val="left" w:pos="3600"/>
-                <w:tab w:val="left" w:pos="4320"/>
-                <w:tab w:val="left" w:pos="4680"/>
-              </w:tabs>
-              <w:rPr>
-                <w:rFonts w:ascii="Palatino Linotype" w:hAnsi="Palatino Linotype"/>
-                <w:b/>
-                <w:bCs/>
-                <w:sz w:val="20"/>
-                <w:szCs w:val="20"/>
-              </w:rPr>
-            </w:pPr>
-            <w:r>
-              <w:rPr>
-                <w:rFonts w:ascii="Palatino Linotype" w:hAnsi="Palatino Linotype"/>
-                <w:b/>
-                <w:bCs/>
-                <w:sz w:val="20"/>
-                <w:szCs w:val="20"/>
-              </w:rPr>
-              <w:t xml:space="preserve">Guilty</w:t>
-            </w:r>
-          </w:p>
-        </w:tc>
-      </w:tr>
-      <w:tr>
-        <w:trPr>
-          <w:jc w:val="center"/>
-        </w:trPr>
-        <w:tc>
-          <w:tcPr>
-            <w:tcW w:w="2182" w:type="dxa"/>
-          </w:tcPr>
-          <w:p>
-            <w:pPr>
-              <w:tabs>
-                <w:tab w:val="left" w:pos="-1080"/>
-                <w:tab w:val="left" w:pos="-720"/>
-                <w:tab w:val="left" w:pos="0"/>
-                <w:tab w:val="left" w:pos="720"/>
-                <w:tab w:val="left" w:pos="1440"/>
-                <w:tab w:val="left" w:pos="2160"/>
-                <w:tab w:val="left" w:pos="2880"/>
-                <w:tab w:val="left" w:pos="3600"/>
-                <w:tab w:val="left" w:pos="4320"/>
-                <w:tab w:val="left" w:pos="4680"/>
-              </w:tabs>
-              <w:rPr>
-                <w:rFonts w:ascii="Palatino Linotype" w:hAnsi="Palatino Linotype"/>
-                <w:b/>
-                <w:bCs/>
-                <w:sz w:val="20"/>
-                <w:szCs w:val="20"/>
-              </w:rPr>
-            </w:pPr>
-            <w:r>
-              <w:rPr>
-                <w:rFonts w:ascii="Palatino Linotype" w:hAnsi="Palatino Linotype"/>
-                <w:b/>
-                <w:bCs/>
-                <w:sz w:val="20"/>
-                <w:szCs w:val="20"/>
-              </w:rPr>
               <w:t>Fine Amount</w:t>
             </w:r>
           </w:p>
@@ -1289,107 +1315,7 @@
                 <w:szCs w:val="20"/>
               </w:rPr>
             </w:pPr>
-            <w:r>
-              <w:rPr>
-                <w:rFonts w:ascii="Palatino Linotype" w:hAnsi="Palatino Linotype"/>
-                <w:b/>
-                <w:bCs/>
-                <w:sz w:val="20"/>
-                <w:szCs w:val="20"/>
-              </w:rPr>
-              <w:t xml:space="preserve">$ 150</w:t>
-            </w:r>
-          </w:p>
-        </w:tc>
-      </w:tr>
-      <w:tr>
-        <w:trPr>
-          <w:jc w:val="center"/>
-        </w:trPr>
-        <w:tc>
-          <w:tcPr>
-            <w:tcW w:w="2182" w:type="dxa"/>
-          </w:tcPr>
-          <w:p>
-            <w:pPr>
-              <w:tabs>
-                <w:tab w:val="left" w:pos="-1080"/>
-                <w:tab w:val="left" w:pos="-720"/>
-                <w:tab w:val="left" w:pos="0"/>
-                <w:tab w:val="left" w:pos="720"/>
-                <w:tab w:val="left" w:pos="1440"/>
-                <w:tab w:val="left" w:pos="2160"/>
-                <w:tab w:val="left" w:pos="2880"/>
-                <w:tab w:val="left" w:pos="3600"/>
-                <w:tab w:val="left" w:pos="4320"/>
-                <w:tab w:val="left" w:pos="4680"/>
-              </w:tabs>
-              <w:rPr>
-                <w:rFonts w:ascii="Palatino Linotype" w:hAnsi="Palatino Linotype"/>
-                <w:b/>
-                <w:bCs/>
-                <w:sz w:val="20"/>
-                <w:szCs w:val="20"/>
-              </w:rPr>
-            </w:pPr>
-            <w:r>
-              <w:rPr>
-                <w:rFonts w:ascii="Palatino Linotype" w:hAnsi="Palatino Linotype"/>
-                <w:b/>
-                <w:bCs/>
-                <w:sz w:val="20"/>
-                <w:szCs w:val="20"/>
-              </w:rPr>
-              <w:t xml:space="preserve">Fines </w:t>
-            </w:r>
-            <w:r>
-              <w:rPr>
-                <w:rFonts w:ascii="Palatino Linotype" w:hAnsi="Palatino Linotype"/>
-                <w:b/>
-                <w:bCs/>
-                <w:sz w:val="20"/>
-                <w:szCs w:val="20"/>
-              </w:rPr>
-              <w:t>Suspend</w:t>
-            </w:r>
-            <w:r>
-              <w:rPr>
-                <w:rFonts w:ascii="Palatino Linotype" w:hAnsi="Palatino Linotype"/>
-                <w:b/>
-                <w:bCs/>
-                <w:sz w:val="20"/>
-                <w:szCs w:val="20"/>
-              </w:rPr>
-              <w:t>ed</w:t>
-            </w:r>
-          </w:p>
-        </w:tc>
-        <w:tc>
-          <w:tcPr>
-            <w:tcW w:w="3289" w:type="dxa"/>
-          </w:tcPr>
-          <w:p>
-            <w:pPr>
-              <w:tabs>
-                <w:tab w:val="left" w:pos="-1080"/>
-                <w:tab w:val="left" w:pos="-720"/>
-                <w:tab w:val="left" w:pos="0"/>
-                <w:tab w:val="left" w:pos="720"/>
-                <w:tab w:val="left" w:pos="1440"/>
-                <w:tab w:val="left" w:pos="2160"/>
-                <w:tab w:val="left" w:pos="2880"/>
-                <w:tab w:val="left" w:pos="3600"/>
-                <w:tab w:val="left" w:pos="4320"/>
-                <w:tab w:val="left" w:pos="4680"/>
-              </w:tabs>
-              <w:rPr>
-                <w:rFonts w:ascii="Palatino Linotype" w:hAnsi="Palatino Linotype"/>
-                <w:b/>
-                <w:bCs/>
-                <w:sz w:val="20"/>
-                <w:szCs w:val="20"/>
-              </w:rPr>
-            </w:pPr>
+            <w:proofErr w:type="gramStart"/>
             <w:r>
               <w:rPr>
                 <w:rFonts w:ascii="Palatino Linotype" w:hAnsi="Palatino Linotype"/>
@@ -1441,7 +1367,27 @@
                 <w:sz w:val="20"/>
                 <w:szCs w:val="20"/>
               </w:rPr>
-              <w:t>Jail Days</w:t>
+              <w:t xml:space="preserve">Fines </w:t>
+            </w:r>
+            <w:r>
+              <w:rPr>
+                <w:rFonts w:ascii="Palatino Linotype" w:hAnsi="Palatino Linotype"/>
+                <w:b/>
+                <w:bCs/>
+                <w:sz w:val="20"/>
+                <w:szCs w:val="20"/>
+              </w:rPr>
+              <w:t>Suspend</w:t>
+            </w:r>
+            <w:r>
+              <w:rPr>
+                <w:rFonts w:ascii="Palatino Linotype" w:hAnsi="Palatino Linotype"/>
+                <w:b/>
+                <w:bCs/>
+                <w:sz w:val="20"/>
+                <w:szCs w:val="20"/>
+              </w:rPr>
+              <w:t>ed</w:t>
             </w:r>
           </w:p>
         </w:tc>
@@ -1471,6 +1417,7 @@
                 <w:szCs w:val="20"/>
               </w:rPr>
             </w:pPr>
+            <w:proofErr w:type="gramStart"/>
             <w:r>
               <w:rPr>
                 <w:rFonts w:ascii="Palatino Linotype" w:hAnsi="Palatino Linotype"/>
@@ -1479,7 +1426,7 @@
                 <w:sz w:val="20"/>
                 <w:szCs w:val="20"/>
               </w:rPr>
-              <w:t xml:space="preserve">15</w:t>
+              <w:t xml:space="preserve">$ 0</w:t>
             </w:r>
           </w:p>
         </w:tc>
@@ -1524,6 +1471,88 @@
               </w:rPr>
               <w:t>Jail Days</w:t>
             </w:r>
+          </w:p>
+        </w:tc>
+        <w:tc>
+          <w:tcPr>
+            <w:tcW w:w="3289" w:type="dxa"/>
+          </w:tcPr>
+          <w:p>
+            <w:pPr>
+              <w:tabs>
+                <w:tab w:val="left" w:pos="-1080"/>
+                <w:tab w:val="left" w:pos="-720"/>
+                <w:tab w:val="left" w:pos="0"/>
+                <w:tab w:val="left" w:pos="720"/>
+                <w:tab w:val="left" w:pos="1440"/>
+                <w:tab w:val="left" w:pos="2160"/>
+                <w:tab w:val="left" w:pos="2880"/>
+                <w:tab w:val="left" w:pos="3600"/>
+                <w:tab w:val="left" w:pos="4320"/>
+                <w:tab w:val="left" w:pos="4680"/>
+              </w:tabs>
+              <w:rPr>
+                <w:rFonts w:ascii="Palatino Linotype" w:hAnsi="Palatino Linotype"/>
+                <w:b/>
+                <w:bCs/>
+                <w:sz w:val="20"/>
+                <w:szCs w:val="20"/>
+              </w:rPr>
+            </w:pPr>
+            <w:proofErr w:type="gramStart"/>
+            <w:r>
+              <w:rPr>
+                <w:rFonts w:ascii="Palatino Linotype" w:hAnsi="Palatino Linotype"/>
+                <w:b/>
+                <w:bCs/>
+                <w:sz w:val="20"/>
+                <w:szCs w:val="20"/>
+              </w:rPr>
+              <w:t xml:space="preserve">5</w:t>
+            </w:r>
+          </w:p>
+        </w:tc>
+      </w:tr>
+      <w:tr>
+        <w:trPr>
+          <w:jc w:val="center"/>
+        </w:trPr>
+        <w:tc>
+          <w:tcPr>
+            <w:tcW w:w="2182" w:type="dxa"/>
+          </w:tcPr>
+          <w:p>
+            <w:pPr>
+              <w:tabs>
+                <w:tab w:val="left" w:pos="-1080"/>
+                <w:tab w:val="left" w:pos="-720"/>
+                <w:tab w:val="left" w:pos="0"/>
+                <w:tab w:val="left" w:pos="720"/>
+                <w:tab w:val="left" w:pos="1440"/>
+                <w:tab w:val="left" w:pos="2160"/>
+                <w:tab w:val="left" w:pos="2880"/>
+                <w:tab w:val="left" w:pos="3600"/>
+                <w:tab w:val="left" w:pos="4320"/>
+                <w:tab w:val="left" w:pos="4680"/>
+              </w:tabs>
+              <w:rPr>
+                <w:rFonts w:ascii="Palatino Linotype" w:hAnsi="Palatino Linotype"/>
+                <w:b/>
+                <w:bCs/>
+                <w:sz w:val="20"/>
+                <w:szCs w:val="20"/>
+              </w:rPr>
+            </w:pPr>
+            <w:r>
+              <w:rPr>
+                <w:rFonts w:ascii="Palatino Linotype" w:hAnsi="Palatino Linotype"/>
+                <w:b/>
+                <w:bCs/>
+                <w:sz w:val="20"/>
+                <w:szCs w:val="20"/>
+              </w:rPr>
+              <w:t>Jail Days</w:t>
+            </w:r>
             <w:r>
               <w:rPr>
                 <w:rFonts w:ascii="Palatino Linotype" w:hAnsi="Palatino Linotype"/>
@@ -1572,6 +1601,7 @@
                 <w:szCs w:val="20"/>
               </w:rPr>
             </w:pPr>
+            <w:proofErr w:type="gramStart"/>
             <w:r>
               <w:rPr>
                 <w:rFonts w:ascii="Palatino Linotype" w:hAnsi="Palatino Linotype"/>
@@ -1620,31 +1650,15 @@
           <w:sz w:val="20"/>
           <w:szCs w:val="20"/>
         </w:rPr>
-        <w:t>Jail Continued Commitment Terms.</w:t>
-      </w:r>
-      <w:r>
-        <w:rPr>
-          <w:rFonts w:ascii="Palatino Linotype" w:hAnsi="Palatino Linotype"/>
-          <w:sz w:val="20"/>
-          <w:szCs w:val="20"/>
-        </w:rPr>
-        <w:t xml:space="preserve"> </w:t>
-      </w:r>
-      <w:r>
-        <w:rPr>
-          <w:rFonts w:ascii="Palatino Linotype" w:hAnsi="Palatino Linotype"/>
-          <w:sz w:val="20"/>
-          <w:szCs w:val="20"/>
-        </w:rPr>
-        <w:t xml:space="preserve"> </w:t>
-      </w:r>
-      <w:r>
-        <w:rPr>
-          <w:rFonts w:ascii="Palatino Linotype" w:hAnsi="Palatino Linotype"/>
-          <w:sz w:val="20"/>
-          <w:szCs w:val="20"/>
-        </w:rPr>
-        <w:t xml:space="preserve">The Defendant is currently in jail and shall serve the remainder of the jail days imposed by this order. Defendant shall receive credit for </w:t>
+        <w:t xml:space="preserve">Jail Continued Commitment Terms.</w:t>
+      </w:r>
+      <w:r>
+        <w:rPr>
+          <w:rFonts w:ascii="Palatino Linotype" w:hAnsi="Palatino Linotype"/>
+          <w:sz w:val="20"/>
+          <w:szCs w:val="20"/>
+        </w:rPr>
+        <w:t xml:space="preserve">  The Defendant is sentenced to</w:t>
       </w:r>
       <w:r>
         <w:rPr>
@@ -1654,8 +1668,9 @@
           <w:sz w:val="20"/>
           <w:szCs w:val="20"/>
         </w:rPr>
-        <w:t xml:space="preserve">15 </w:t>
-      </w:r>
+        <w:t xml:space="preserve"> </w:t>
+      </w:r>
+      <w:proofErr w:type="gramStart"/>
       <w:r>
         <w:rPr>
           <w:rFonts w:ascii="Palatino Linotype" w:hAnsi="Palatino Linotype"/>
@@ -1664,15 +1679,78 @@
           <w:sz w:val="20"/>
           <w:szCs w:val="20"/>
         </w:rPr>
-        <w:t>days</w:t>
-      </w:r>
-      <w:r>
-        <w:rPr>
-          <w:rFonts w:ascii="Palatino Linotype" w:hAnsi="Palatino Linotype"/>
+        <w:t xml:space="preserve">5 days</w:t>
+      </w:r>
+      <w:r>
+        <w:rPr>
+          <w:rFonts w:ascii="Palatino Linotype" w:hAnsi="Palatino Linotype"/>
+          <w:sz w:val="20"/>
+          <w:szCs w:val="20"/>
+        </w:rPr>
+        <w:t xml:space="preserve"> in jail for this case. The Defendant is currently in jail and shall serve the remainder of the jail days imposed by this order. </w:t>
+      </w:r>
+      <w:r>
+        <w:rPr>
+          <w:rFonts w:ascii="Palatino Linotype" w:hAnsi="Palatino Linotype"/>
+          <w:sz w:val="20"/>
+          <w:szCs w:val="20"/>
+        </w:rPr>
+        <w:t xml:space="preserve"/>
+      </w:r>
+      <w:r>
+        <w:rPr>
+          <w:rFonts w:ascii="Palatino Linotype" w:hAnsi="Palatino Linotype"/>
+          <w:sz w:val="20"/>
+          <w:szCs w:val="20"/>
+        </w:rPr>
+        <w:t xml:space="preserve">Defendant shall </w:t>
+      </w:r>
+      <w:r>
+        <w:rPr>
+          <w:rFonts w:ascii="Palatino Linotype" w:hAnsi="Palatino Linotype"/>
+          <w:sz w:val="20"/>
+          <w:szCs w:val="20"/>
+        </w:rPr>
+        <w:lastRenderedPageBreak/>
+        <w:t xml:space="preserve">receive credit for </w:t>
+      </w:r>
+      <w:r>
+        <w:rPr>
+          <w:rFonts w:ascii="Palatino Linotype" w:hAnsi="Palatino Linotype"/>
+          <w:b/>
           <w:bCs/>
           <w:sz w:val="20"/>
           <w:szCs w:val="20"/>
         </w:rPr>
+        <w:t xml:space="preserve">0</w:t>
+      </w:r>
+      <w:r>
+        <w:rPr>
+          <w:rFonts w:ascii="Palatino Linotype" w:hAnsi="Palatino Linotype"/>
+          <w:b/>
+          <w:bCs/>
+          <w:sz w:val="20"/>
+          <w:szCs w:val="20"/>
+        </w:rPr>
+        <w:t xml:space="preserve"> </w:t>
+      </w:r>
+      <w:r>
+        <w:rPr>
+          <w:rFonts w:ascii="Palatino Linotype" w:hAnsi="Palatino Linotype"/>
+          <w:b/>
+          <w:bCs/>
+          <w:sz w:val="20"/>
+          <w:szCs w:val="20"/>
+        </w:rPr>
+        <w:t xml:space="preserve">days</w:t>
+      </w:r>
+      <w:r>
+        <w:rPr>
+          <w:rFonts w:ascii="Palatino Linotype" w:hAnsi="Palatino Linotype"/>
+          <w:bCs/>
+          <w:sz w:val="20"/>
+          <w:szCs w:val="20"/>
+        </w:rPr>
         <w:t xml:space="preserve"> already served in jail</w:t>
       </w:r>
       <w:r>
@@ -1698,7 +1776,13 @@
           <w:szCs w:val="20"/>
         </w:rPr>
         <w:t xml:space="preserve"/>
-        <w:br/>
+      </w:r>
+      <w:r>
+        <w:rPr>
+          <w:rFonts w:ascii="Palatino Linotype" w:hAnsi="Palatino Linotype"/>
+          <w:sz w:val="20"/>
+          <w:szCs w:val="20"/>
+        </w:rPr>
         <w:t xml:space="preserve"/>
       </w:r>
       <w:r>
@@ -1708,92 +1792,14 @@
           <w:szCs w:val="20"/>
         </w:rPr>
         <w:t xml:space="preserve"/>
-      </w:r>
-      <w:r>
-        <w:rPr>
-          <w:rFonts w:ascii="Palatino Linotype" w:hAnsi="Palatino Linotype"/>
-          <w:sz w:val="20"/>
-          <w:szCs w:val="20"/>
-        </w:rPr>
-        <w:t xml:space="preserve"/>
-      </w:r>
-      <w:r>
-        <w:rPr>
-          <w:rFonts w:ascii="Palatino Linotype" w:hAnsi="Palatino Linotype"/>
-          <w:sz w:val="20"/>
-          <w:szCs w:val="20"/>
-        </w:rPr>
-        <w:t xml:space="preserve"/>
-      </w:r>
-      <w:r>
-        <w:rPr>
-          <w:rFonts w:ascii="Palatino Linotype" w:hAnsi="Palatino Linotype"/>
-          <w:sz w:val="20"/>
-          <w:szCs w:val="20"/>
-        </w:rPr>
-        <w:t xml:space="preserve"/>
-      </w:r>
-      <w:r>
-        <w:rPr>
-          <w:rFonts w:ascii="Palatino Linotype" w:hAnsi="Palatino Linotype"/>
-          <w:sz w:val="20"/>
-          <w:szCs w:val="20"/>
-        </w:rPr>
-        <w:t xml:space="preserve"/>
-      </w:r>
-      <w:r>
-        <w:rPr>
-          <w:rFonts w:ascii="Palatino Linotype" w:hAnsi="Palatino Linotype"/>
-          <w:sz w:val="20"/>
-          <w:szCs w:val="20"/>
-        </w:rPr>
-        <w:t xml:space="preserve"/>
-        <w:br/>
-        <w:t xml:space="preserve"/>
-      </w:r>
-      <w:r>
-        <w:rPr>
-          <w:rFonts w:ascii="Palatino Linotype" w:hAnsi="Palatino Linotype"/>
-          <w:b/>
-          <w:sz w:val="20"/>
-          <w:szCs w:val="20"/>
-        </w:rPr>
-        <w:t xml:space="preserve">Jail </w:t>
-      </w:r>
-      <w:r>
-        <w:rPr>
-          <w:rFonts w:ascii="Palatino Linotype" w:hAnsi="Palatino Linotype"/>
-          <w:b/>
-          <w:sz w:val="20"/>
-          <w:szCs w:val="20"/>
-        </w:rPr>
-        <w:t>Reporting</w:t>
-      </w:r>
-      <w:r>
-        <w:rPr>
-          <w:rFonts w:ascii="Palatino Linotype" w:hAnsi="Palatino Linotype"/>
-          <w:b/>
-          <w:sz w:val="20"/>
-          <w:szCs w:val="20"/>
-        </w:rPr>
-        <w:t xml:space="preserve"> Terms.  </w:t>
-      </w:r>
-      <w:r>
-        <w:rPr>
-          <w:rFonts w:ascii="Palatino Linotype" w:hAnsi="Palatino Linotype"/>
-          <w:sz w:val="20"/>
-          <w:szCs w:val="20"/>
-        </w:rPr>
-        <w:t xml:space="preserve">Defendant shall schedule the jail days imposed in this case through the Office of Community Control.</w:t>
       </w:r>
     </w:p>
     <w:p>
       <w:pPr>
-        <w:pStyle w:val="ListParagraph"/>
-        <w:numPr>
-          <w:ilvl w:val="0"/>
-          <w:numId w:val="3"/>
-        </w:numPr>
+        <w:widowControl/>
+        <w:autoSpaceDE/>
+        <w:autoSpaceDN/>
+        <w:adjustRightInd/>
         <w:jc w:val="both"/>
         <w:rPr>
           <w:rFonts w:ascii="Palatino Linotype" w:hAnsi="Palatino Linotype"/>
@@ -1801,38 +1807,9 @@
           <w:szCs w:val="20"/>
         </w:rPr>
       </w:pPr>
-      <w:r>
-        <w:rPr>
-          <w:rFonts w:ascii="Palatino Linotype" w:hAnsi="Palatino Linotype"/>
-          <w:sz w:val="20"/>
-          <w:szCs w:val="20"/>
-        </w:rPr>
-        <w:t>Defendant shall report to jail time</w:t>
-      </w:r>
-      <w:r>
-        <w:rPr>
-          <w:rFonts w:ascii="Palatino Linotype" w:hAnsi="Palatino Linotype"/>
-          <w:sz w:val="20"/>
-          <w:szCs w:val="20"/>
-        </w:rPr>
-        <w:t>l</w:t>
-      </w:r>
-      <w:r>
-        <w:rPr>
-          <w:rFonts w:ascii="Palatino Linotype" w:hAnsi="Palatino Linotype"/>
-          <w:sz w:val="20"/>
-          <w:szCs w:val="20"/>
-        </w:rPr>
-        <w:t>y and sober.</w:t>
-      </w:r>
     </w:p>
     <w:p>
       <w:pPr>
-        <w:pStyle w:val="ListParagraph"/>
-        <w:numPr>
-          <w:ilvl w:val="0"/>
-          <w:numId w:val="3"/>
-        </w:numPr>
         <w:jc w:val="both"/>
         <w:rPr>
           <w:rFonts w:ascii="Palatino Linotype" w:hAnsi="Palatino Linotype"/>
@@ -1843,26 +1820,278 @@
       <w:r>
         <w:rPr>
           <w:rFonts w:ascii="Palatino Linotype" w:hAnsi="Palatino Linotype"/>
-          <w:sz w:val="20"/>
-          <w:szCs w:val="20"/>
-        </w:rPr>
-        <w:t xml:space="preserve">The jail days imposed shall be served</w:t>
-      </w:r>
-      <w:r>
-        <w:rPr>
-          <w:rFonts w:ascii="Palatino Linotype" w:hAnsi="Palatino Linotype"/>
-          <w:sz w:val="20"/>
-          <w:szCs w:val="20"/>
-        </w:rPr>
-        <w:t xml:space="preserve"> as</w:t>
-      </w:r>
-      <w:r>
-        <w:rPr>
-          <w:rFonts w:ascii="Palatino Linotype" w:hAnsi="Palatino Linotype"/>
-          <w:sz w:val="20"/>
-          <w:szCs w:val="20"/>
-        </w:rPr>
-        <w:t xml:space="preserve"> consecutive days. </w:t>
+          <w:b/>
+          <w:bCs/>
+          <w:sz w:val="20"/>
+          <w:szCs w:val="20"/>
+        </w:rPr>
+        <w:t xml:space="preserve">Fines and Costs.  </w:t>
+      </w:r>
+      <w:r>
+        <w:rPr>
+          <w:rFonts w:ascii="Palatino Linotype" w:hAnsi="Palatino Linotype"/>
+          <w:b/>
+          <w:bCs/>
+          <w:sz w:val="20"/>
+          <w:szCs w:val="20"/>
+        </w:rPr>
+        <w:t xml:space="preserve"/>
+      </w:r>
+      <w:r>
+        <w:rPr>
+          <w:rFonts w:ascii="Palatino Linotype" w:hAnsi="Palatino Linotype"/>
+          <w:bCs/>
+          <w:sz w:val="20"/>
+          <w:szCs w:val="20"/>
+          <w:u w:val="single"/>
+        </w:rPr>
+        <w:t xml:space="preserve">Court costs are assessed for the highest degree charge in this</w:t>
+      </w:r>
+      <w:r>
+        <w:rPr>
+          <w:rFonts w:ascii="Palatino Linotype" w:hAnsi="Palatino Linotype"/>
+          <w:bCs/>
+          <w:sz w:val="20"/>
+          <w:szCs w:val="20"/>
+          <w:u w:val="single"/>
+        </w:rPr>
+        <w:t xml:space="preserve"> case</w:t>
+      </w:r>
+      <w:r>
+        <w:rPr>
+          <w:rFonts w:ascii="Palatino Linotype" w:hAnsi="Palatino Linotype"/>
+          <w:bCs/>
+          <w:sz w:val="20"/>
+          <w:szCs w:val="20"/>
+        </w:rPr>
+        <w:t xml:space="preserve">. </w:t>
+      </w:r>
+      <w:r>
+        <w:rPr>
+          <w:rFonts w:ascii="Palatino Linotype" w:hAnsi="Palatino Linotype"/>
+          <w:sz w:val="20"/>
+          <w:szCs w:val="20"/>
+        </w:rPr>
+        <w:t xml:space="preserve"/>
+      </w:r>
+      <w:r>
+        <w:rPr>
+          <w:rFonts w:ascii="Palatino Linotype" w:hAnsi="Palatino Linotype"/>
+          <w:bCs/>
+          <w:sz w:val="20"/>
+          <w:szCs w:val="20"/>
+        </w:rPr>
+        <w:t xml:space="preserve"/>
+      </w:r>
+      <w:r>
+        <w:rPr>
+          <w:rFonts w:ascii="Palatino Linotype" w:hAnsi="Palatino Linotype"/>
+          <w:sz w:val="20"/>
+          <w:szCs w:val="20"/>
+        </w:rPr>
+        <w:t xml:space="preserve"/>
+      </w:r>
+      <w:r>
+        <w:rPr>
+          <w:rFonts w:ascii="Palatino Linotype" w:hAnsi="Palatino Linotype"/>
+          <w:sz w:val="20"/>
+          <w:szCs w:val="20"/>
+        </w:rPr>
+        <w:t xml:space="preserve">Having</w:t>
+      </w:r>
+      <w:r>
+        <w:rPr>
+          <w:rFonts w:ascii="Palatino Linotype" w:hAnsi="Palatino Linotype"/>
+          <w:sz w:val="20"/>
+          <w:szCs w:val="20"/>
+        </w:rPr>
+        <w:t xml:space="preserve"> been informed of the fines </w:t>
+      </w:r>
+      <w:r>
+        <w:rPr>
+          <w:rFonts w:ascii="Palatino Linotype" w:hAnsi="Palatino Linotype"/>
+          <w:b/>
+          <w:bCs/>
+          <w:sz w:val="20"/>
+          <w:szCs w:val="20"/>
+        </w:rPr>
+        <w:t xml:space="preserve"/>
+      </w:r>
+      <w:r>
+        <w:rPr>
+          <w:rFonts w:ascii="Palatino Linotype" w:hAnsi="Palatino Linotype"/>
+          <w:sz w:val="20"/>
+          <w:szCs w:val="20"/>
+        </w:rPr>
+        <w:t xml:space="preserve">and costs</w:t>
+      </w:r>
+      <w:r>
+        <w:rPr>
+          <w:rFonts w:ascii="Palatino Linotype" w:hAnsi="Palatino Linotype"/>
+          <w:sz w:val="20"/>
+          <w:szCs w:val="20"/>
+        </w:rPr>
+        <w:t xml:space="preserve"> </w:t>
+      </w:r>
+      <w:r>
+        <w:rPr>
+          <w:rFonts w:ascii="Palatino Linotype" w:hAnsi="Palatino Linotype"/>
+          <w:sz w:val="20"/>
+          <w:szCs w:val="20"/>
+        </w:rPr>
+        <w:t xml:space="preserve">owed, Defendant expressed an ability to pay </w:t>
+      </w:r>
+      <w:r>
+        <w:rPr>
+          <w:rFonts w:ascii="Palatino Linotype" w:hAnsi="Palatino Linotype"/>
+          <w:b/>
+          <w:bCs/>
+          <w:sz w:val="20"/>
+          <w:szCs w:val="20"/>
+        </w:rPr>
+        <w:t xml:space="preserve">forthwith</w:t>
+      </w:r>
+      <w:r>
+        <w:rPr>
+          <w:rFonts w:ascii="Palatino Linotype" w:hAnsi="Palatino Linotype"/>
+          <w:sz w:val="20"/>
+          <w:szCs w:val="20"/>
+        </w:rPr>
+        <w:t xml:space="preserve">. </w:t>
+      </w:r>
+      <w:bookmarkStart w:id="0" w:name="_Hlk94196527"/>
+      <w:r>
+        <w:rPr>
+          <w:rFonts w:ascii="Palatino Linotype" w:hAnsi="Palatino Linotype"/>
+          <w:sz w:val="20"/>
+          <w:szCs w:val="20"/>
+        </w:rPr>
+        <w:t xml:space="preserve">Absent further order, the Court finds Defendant is able and shall pay</w:t>
+      </w:r>
+      <w:r>
+        <w:rPr>
+          <w:rFonts w:ascii="Palatino Linotype" w:hAnsi="Palatino Linotype"/>
+          <w:sz w:val="20"/>
+          <w:szCs w:val="20"/>
+        </w:rPr>
+        <w:t xml:space="preserve"> the fines </w:t>
+      </w:r>
+      <w:r>
+        <w:rPr>
+          <w:rFonts w:ascii="Palatino Linotype" w:hAnsi="Palatino Linotype"/>
+          <w:b/>
+          <w:bCs/>
+          <w:sz w:val="20"/>
+          <w:szCs w:val="20"/>
+        </w:rPr>
+        <w:t xml:space="preserve"/>
+      </w:r>
+      <w:r>
+        <w:rPr>
+          <w:rFonts w:ascii="Palatino Linotype" w:hAnsi="Palatino Linotype"/>
+          <w:sz w:val="20"/>
+          <w:szCs w:val="20"/>
+        </w:rPr>
+        <w:t xml:space="preserve">and costs</w:t>
+      </w:r>
+      <w:r>
+        <w:rPr>
+          <w:rFonts w:ascii="Palatino Linotype" w:hAnsi="Palatino Linotype"/>
+          <w:sz w:val="20"/>
+          <w:szCs w:val="20"/>
+        </w:rPr>
+        <w:t xml:space="preserve"> </w:t>
+      </w:r>
+      <w:r>
+        <w:rPr>
+          <w:rFonts w:ascii="Palatino Linotype" w:hAnsi="Palatino Linotype"/>
+          <w:sz w:val="20"/>
+          <w:szCs w:val="20"/>
+        </w:rPr>
+        <w:t xml:space="preserve">in full by </w:t>
+      </w:r>
+      <w:bookmarkEnd w:id="0"/>
+      <w:r>
+        <w:rPr>
+          <w:rFonts w:ascii="Palatino Linotype" w:hAnsi="Palatino Linotype"/>
+          <w:b/>
+          <w:bCs/>
+          <w:sz w:val="20"/>
+          <w:szCs w:val="20"/>
+        </w:rPr>
+        <w:t xml:space="preserve">April 18, 2022</w:t>
+      </w:r>
+      <w:r>
+        <w:rPr>
+          <w:rFonts w:ascii="Palatino Linotype" w:hAnsi="Palatino Linotype"/>
+          <w:sz w:val="20"/>
+          <w:szCs w:val="20"/>
+        </w:rPr>
+        <w:t xml:space="preserve">.</w:t>
+      </w:r>
+      <w:r>
+        <w:rPr>
+          <w:rFonts w:ascii="Palatino Linotype" w:hAnsi="Palatino Linotype"/>
+          <w:sz w:val="20"/>
+          <w:szCs w:val="20"/>
+        </w:rPr>
+        <w:t xml:space="preserve"> </w:t>
+      </w:r>
+      <w:r>
+        <w:rPr>
+          <w:rFonts w:ascii="Palatino Linotype" w:hAnsi="Palatino Linotype"/>
+          <w:sz w:val="20"/>
+          <w:szCs w:val="20"/>
+        </w:rPr>
+        <w:t xml:space="preserve"/>
+      </w:r>
+      <w:r>
+        <w:rPr>
+          <w:rFonts w:ascii="Palatino Linotype" w:hAnsi="Palatino Linotype"/>
+          <w:sz w:val="20"/>
+          <w:szCs w:val="20"/>
+        </w:rPr>
+        <w:t xml:space="preserve"/>
+      </w:r>
+      <w:r>
+        <w:rPr>
+          <w:rFonts w:ascii="Palatino Linotype" w:hAnsi="Palatino Linotype"/>
+          <w:sz w:val="20"/>
+          <w:szCs w:val="20"/>
+        </w:rPr>
+        <w:t xml:space="preserve"/>
+      </w:r>
+      <w:r>
+        <w:rPr>
+          <w:rFonts w:ascii="Palatino Linotype" w:hAnsi="Palatino Linotype"/>
+          <w:sz w:val="20"/>
+          <w:szCs w:val="20"/>
+        </w:rPr>
+        <w:t xml:space="preserve"/>
+      </w:r>
+      <w:r>
+        <w:rPr>
+          <w:rFonts w:ascii="Palatino Linotype" w:hAnsi="Palatino Linotype"/>
+          <w:sz w:val="20"/>
+          <w:szCs w:val="20"/>
+        </w:rPr>
+        <w:t xml:space="preserve"/>
+      </w:r>
+      <w:r>
+        <w:rPr>
+          <w:rFonts w:ascii="Palatino Linotype" w:hAnsi="Palatino Linotype"/>
+          <w:sz w:val="20"/>
+          <w:szCs w:val="20"/>
+        </w:rPr>
+        <w:t xml:space="preserve"/>
+      </w:r>
+      <w:r>
+        <w:rPr>
+          <w:rFonts w:ascii="Palatino Linotype" w:hAnsi="Palatino Linotype"/>
+          <w:sz w:val="20"/>
+          <w:szCs w:val="20"/>
+        </w:rPr>
+        <w:t xml:space="preserve"/>
       </w:r>
       <w:r>
         <w:rPr>
@@ -1883,11 +2112,7 @@
     </w:p>
     <w:p>
       <w:pPr>
-        <w:pStyle w:val="ListParagraph"/>
-        <w:numPr>
-          <w:ilvl w:val="0"/>
-          <w:numId w:val="3"/>
-        </w:numPr>
+        <w:spacing w:line="276" w:lineRule="auto"/>
         <w:jc w:val="both"/>
         <w:rPr>
           <w:rFonts w:ascii="Palatino Linotype" w:hAnsi="Palatino Linotype"/>
@@ -1895,427 +2120,10 @@
           <w:szCs w:val="20"/>
         </w:rPr>
       </w:pPr>
-      <w:r>
-        <w:rPr>
-          <w:rFonts w:ascii="Palatino Linotype" w:hAnsi="Palatino Linotype"/>
-          <w:sz w:val="20"/>
-          <w:szCs w:val="20"/>
-        </w:rPr>
-        <w:t xml:space="preserve">Defendant is granted </w:t>
-      </w:r>
-      <w:r>
-        <w:rPr>
-          <w:rFonts w:ascii="Palatino Linotype" w:hAnsi="Palatino Linotype"/>
-          <w:b/>
-          <w:sz w:val="20"/>
-          <w:szCs w:val="20"/>
-        </w:rPr>
-        <w:t xml:space="preserve">credit for 15 days</w:t>
-      </w:r>
-      <w:r>
-        <w:rPr>
-          <w:rFonts w:ascii="Palatino Linotype" w:hAnsi="Palatino Linotype"/>
-          <w:sz w:val="20"/>
-          <w:szCs w:val="20"/>
-        </w:rPr>
-        <w:t xml:space="preserve"> already served in jail.</w:t>
-      </w:r>
-      <w:r>
-        <w:rPr>
-          <w:rFonts w:ascii="Palatino Linotype" w:hAnsi="Palatino Linotype"/>
-          <w:sz w:val="20"/>
-          <w:szCs w:val="20"/>
-        </w:rPr>
-        <w:t xml:space="preserve"/>
-      </w:r>
     </w:p>
     <w:p>
       <w:pPr>
-        <w:pStyle w:val="ListParagraph"/>
-        <w:numPr>
-          <w:ilvl w:val="0"/>
-          <w:numId w:val="3"/>
-        </w:numPr>
-        <w:jc w:val="both"/>
-        <w:rPr>
-          <w:rFonts w:ascii="Palatino Linotype" w:hAnsi="Palatino Linotype"/>
-          <w:sz w:val="20"/>
-          <w:szCs w:val="20"/>
-        </w:rPr>
-      </w:pPr>
-      <w:r>
-        <w:rPr>
-          <w:rFonts w:ascii="Palatino Linotype" w:hAnsi="Palatino Linotype"/>
-          <w:sz w:val="20"/>
-          <w:szCs w:val="20"/>
-        </w:rPr>
-        <w:t xml:space="preserve">Defendant’s jail days imposed in this case shall be served concurrently to the jail days imposed in 12345.</w:t>
-      </w:r>
-    </w:p>
-    <w:p>
-      <w:pPr>
-        <w:pStyle w:val="ListParagraph"/>
-        <w:numPr>
-          <w:ilvl w:val="0"/>
-          <w:numId w:val="3"/>
-        </w:numPr>
-        <w:jc w:val="both"/>
-        <w:rPr>
-          <w:rFonts w:ascii="Palatino Linotype" w:hAnsi="Palatino Linotype"/>
-          <w:sz w:val="20"/>
-          <w:szCs w:val="20"/>
-        </w:rPr>
-      </w:pPr>
-      <w:r>
-        <w:rPr>
-          <w:rFonts w:ascii="Palatino Linotype" w:hAnsi="Palatino Linotype"/>
-          <w:sz w:val="20"/>
-          <w:szCs w:val="20"/>
-        </w:rPr>
-        <w:t>Defendant shall timely pay, or dispute, confinement costs billed pursuant to R.C. 2929.37 or be subject to certificate of judgment by the Clerk.</w:t>
-      </w:r>
-      <w:r>
-        <w:rPr>
-          <w:rFonts w:ascii="Palatino Linotype" w:hAnsi="Palatino Linotype"/>
-          <w:sz w:val="20"/>
-          <w:szCs w:val="20"/>
-        </w:rPr>
-        <w:t xml:space="preserve"> </w:t>
-      </w:r>
-      <w:r>
-        <w:rPr>
-          <w:rFonts w:ascii="Palatino Linotype" w:hAnsi="Palatino Linotype"/>
-          <w:sz w:val="20"/>
-          <w:szCs w:val="20"/>
-        </w:rPr>
-        <w:t xml:space="preserve"/>
-        <w:br/>
-        <w:t xml:space="preserve"/>
-      </w:r>
-      <w:r>
-        <w:rPr>
-          <w:rFonts w:ascii="Palatino Linotype" w:hAnsi="Palatino Linotype"/>
-          <w:sz w:val="20"/>
-          <w:szCs w:val="20"/>
-        </w:rPr>
-        <w:t xml:space="preserve"/>
-      </w:r>
-    </w:p>
-    <w:p>
-      <w:pPr>
-        <w:jc w:val="both"/>
-        <w:rPr>
-          <w:rFonts w:ascii="Palatino Linotype" w:hAnsi="Palatino Linotype"/>
-          <w:sz w:val="20"/>
-          <w:szCs w:val="20"/>
-        </w:rPr>
-      </w:pPr>
-      <w:r>
-        <w:rPr>
-          <w:rFonts w:ascii="Palatino Linotype" w:hAnsi="Palatino Linotype"/>
-          <w:b/>
-          <w:bCs/>
-          <w:sz w:val="20"/>
-          <w:szCs w:val="20"/>
-        </w:rPr>
-        <w:t xml:space="preserve">Fines and Costs.  </w:t>
-      </w:r>
-      <w:r>
-        <w:rPr>
-          <w:rFonts w:ascii="Palatino Linotype" w:hAnsi="Palatino Linotype"/>
-          <w:b/>
-          <w:bCs/>
-          <w:sz w:val="20"/>
-          <w:szCs w:val="20"/>
-        </w:rPr>
-        <w:t xml:space="preserve"/>
-      </w:r>
-      <w:r>
-        <w:rPr>
-          <w:rFonts w:ascii="Palatino Linotype" w:hAnsi="Palatino Linotype"/>
-          <w:bCs/>
-          <w:sz w:val="20"/>
-          <w:szCs w:val="20"/>
-          <w:u w:val="single"/>
-        </w:rPr>
-        <w:t xml:space="preserve">Court costs are assessed for the highest degree charge in this</w:t>
-      </w:r>
-      <w:r>
-        <w:rPr>
-          <w:rFonts w:ascii="Palatino Linotype" w:hAnsi="Palatino Linotype"/>
-          <w:bCs/>
-          <w:sz w:val="20"/>
-          <w:szCs w:val="20"/>
-          <w:u w:val="single"/>
-        </w:rPr>
-        <w:t xml:space="preserve"> case</w:t>
-      </w:r>
-      <w:r>
-        <w:rPr>
-          <w:rFonts w:ascii="Palatino Linotype" w:hAnsi="Palatino Linotype"/>
-          <w:bCs/>
-          <w:sz w:val="20"/>
-          <w:szCs w:val="20"/>
-        </w:rPr>
-        <w:t xml:space="preserve">. </w:t>
-      </w:r>
-      <w:r>
-        <w:rPr>
-          <w:rFonts w:ascii="Palatino Linotype" w:hAnsi="Palatino Linotype"/>
-          <w:sz w:val="20"/>
-          <w:szCs w:val="20"/>
-        </w:rPr>
-        <w:t xml:space="preserve"/>
-      </w:r>
-      <w:r>
-        <w:rPr>
-          <w:rFonts w:ascii="Palatino Linotype" w:hAnsi="Palatino Linotype"/>
-          <w:bCs/>
-          <w:sz w:val="20"/>
-          <w:szCs w:val="20"/>
-        </w:rPr>
-        <w:t xml:space="preserve"/>
-      </w:r>
-      <w:r>
-        <w:rPr>
-          <w:rFonts w:ascii="Palatino Linotype" w:hAnsi="Palatino Linotype"/>
-          <w:sz w:val="20"/>
-          <w:szCs w:val="20"/>
-        </w:rPr>
-        <w:t xml:space="preserve"/>
-      </w:r>
-      <w:r>
-        <w:rPr>
-          <w:rFonts w:ascii="Palatino Linotype" w:hAnsi="Palatino Linotype"/>
-          <w:sz w:val="20"/>
-          <w:szCs w:val="20"/>
-        </w:rPr>
-        <w:t xml:space="preserve">Having</w:t>
-      </w:r>
-      <w:r>
-        <w:rPr>
-          <w:rFonts w:ascii="Palatino Linotype" w:hAnsi="Palatino Linotype"/>
-          <w:sz w:val="20"/>
-          <w:szCs w:val="20"/>
-        </w:rPr>
-        <w:t xml:space="preserve"> been informed of the fines </w:t>
-      </w:r>
-      <w:r>
-        <w:rPr>
-          <w:rFonts w:ascii="Palatino Linotype" w:hAnsi="Palatino Linotype"/>
-          <w:b/>
-          <w:bCs/>
-          <w:sz w:val="20"/>
-          <w:szCs w:val="20"/>
-        </w:rPr>
-        <w:t xml:space="preserve"/>
-      </w:r>
-      <w:r>
-        <w:rPr>
-          <w:rFonts w:ascii="Palatino Linotype" w:hAnsi="Palatino Linotype"/>
-          <w:sz w:val="20"/>
-          <w:szCs w:val="20"/>
-        </w:rPr>
-        <w:t xml:space="preserve">and costs</w:t>
-      </w:r>
-      <w:r>
-        <w:rPr>
-          <w:rFonts w:ascii="Palatino Linotype" w:hAnsi="Palatino Linotype"/>
-          <w:sz w:val="20"/>
-          <w:szCs w:val="20"/>
-        </w:rPr>
-        <w:t xml:space="preserve"> </w:t>
-      </w:r>
-      <w:r>
-        <w:rPr>
-          <w:rFonts w:ascii="Palatino Linotype" w:hAnsi="Palatino Linotype"/>
-          <w:sz w:val="20"/>
-          <w:szCs w:val="20"/>
-        </w:rPr>
-        <w:t xml:space="preserve">owed, Defendant expressed an ability to pay </w:t>
-      </w:r>
-      <w:r>
-        <w:rPr>
-          <w:rFonts w:ascii="Palatino Linotype" w:hAnsi="Palatino Linotype"/>
-          <w:b/>
-          <w:bCs/>
-          <w:sz w:val="20"/>
-          <w:szCs w:val="20"/>
-        </w:rPr>
-        <w:t xml:space="preserve">forthwith</w:t>
-      </w:r>
-      <w:r>
-        <w:rPr>
-          <w:rFonts w:ascii="Palatino Linotype" w:hAnsi="Palatino Linotype"/>
-          <w:sz w:val="20"/>
-          <w:szCs w:val="20"/>
-        </w:rPr>
-        <w:t xml:space="preserve">. </w:t>
-      </w:r>
-      <w:bookmarkStart w:id="0" w:name="_Hlk94196527"/>
-      <w:r>
-        <w:rPr>
-          <w:rFonts w:ascii="Palatino Linotype" w:hAnsi="Palatino Linotype"/>
-          <w:sz w:val="20"/>
-          <w:szCs w:val="20"/>
-        </w:rPr>
-        <w:t xml:space="preserve">Absent further order, the Court finds Defendant is able and shall pay</w:t>
-      </w:r>
-      <w:r>
-        <w:rPr>
-          <w:rFonts w:ascii="Palatino Linotype" w:hAnsi="Palatino Linotype"/>
-          <w:sz w:val="20"/>
-          <w:szCs w:val="20"/>
-        </w:rPr>
-        <w:t xml:space="preserve"> the fines </w:t>
-      </w:r>
-      <w:r>
-        <w:rPr>
-          <w:rFonts w:ascii="Palatino Linotype" w:hAnsi="Palatino Linotype"/>
-          <w:b/>
-          <w:bCs/>
-          <w:sz w:val="20"/>
-          <w:szCs w:val="20"/>
-        </w:rPr>
-        <w:t xml:space="preserve"/>
-      </w:r>
-      <w:r>
-        <w:rPr>
-          <w:rFonts w:ascii="Palatino Linotype" w:hAnsi="Palatino Linotype"/>
-          <w:sz w:val="20"/>
-          <w:szCs w:val="20"/>
-        </w:rPr>
-        <w:t xml:space="preserve">and costs</w:t>
-      </w:r>
-      <w:r>
-        <w:rPr>
-          <w:rFonts w:ascii="Palatino Linotype" w:hAnsi="Palatino Linotype"/>
-          <w:sz w:val="20"/>
-          <w:szCs w:val="20"/>
-        </w:rPr>
-        <w:t xml:space="preserve"> </w:t>
-      </w:r>
-      <w:r>
-        <w:rPr>
-          <w:rFonts w:ascii="Palatino Linotype" w:hAnsi="Palatino Linotype"/>
-          <w:sz w:val="20"/>
-          <w:szCs w:val="20"/>
-        </w:rPr>
-        <w:t xml:space="preserve">in full by </w:t>
-      </w:r>
-      <w:bookmarkEnd w:id="0"/>
-      <w:r>
-        <w:rPr>
-          <w:rFonts w:ascii="Palatino Linotype" w:hAnsi="Palatino Linotype"/>
-          <w:b/>
-          <w:bCs/>
-          <w:sz w:val="20"/>
-          <w:szCs w:val="20"/>
-        </w:rPr>
-        <w:t xml:space="preserve">March 29, 2022</w:t>
-      </w:r>
-      <w:r>
-        <w:rPr>
-          <w:rFonts w:ascii="Palatino Linotype" w:hAnsi="Palatino Linotype"/>
-          <w:sz w:val="20"/>
-          <w:szCs w:val="20"/>
-        </w:rPr>
-        <w:t>.</w:t>
-      </w:r>
-      <w:r>
-        <w:rPr>
-          <w:rFonts w:ascii="Palatino Linotype" w:hAnsi="Palatino Linotype"/>
-          <w:sz w:val="20"/>
-          <w:szCs w:val="20"/>
-        </w:rPr>
-        <w:t xml:space="preserve"> </w:t>
-      </w:r>
-      <w:r>
-        <w:rPr>
-          <w:rFonts w:ascii="Palatino Linotype" w:hAnsi="Palatino Linotype"/>
-          <w:sz w:val="20"/>
-          <w:szCs w:val="20"/>
-        </w:rPr>
-        <w:t xml:space="preserve"/>
-      </w:r>
-      <w:r>
-        <w:rPr>
-          <w:rFonts w:ascii="Palatino Linotype" w:hAnsi="Palatino Linotype"/>
-          <w:sz w:val="20"/>
-          <w:szCs w:val="20"/>
-        </w:rPr>
-        <w:t xml:space="preserve"/>
-      </w:r>
-      <w:r>
-        <w:rPr>
-          <w:rFonts w:ascii="Palatino Linotype" w:hAnsi="Palatino Linotype"/>
-          <w:sz w:val="20"/>
-          <w:szCs w:val="20"/>
-        </w:rPr>
-        <w:t xml:space="preserve"/>
-      </w:r>
-      <w:r>
-        <w:rPr>
-          <w:rFonts w:ascii="Palatino Linotype" w:hAnsi="Palatino Linotype"/>
-          <w:sz w:val="20"/>
-          <w:szCs w:val="20"/>
-        </w:rPr>
-        <w:t xml:space="preserve"/>
-      </w:r>
-      <w:r>
-        <w:rPr>
-          <w:rFonts w:ascii="Palatino Linotype" w:hAnsi="Palatino Linotype"/>
-          <w:sz w:val="20"/>
-          <w:szCs w:val="20"/>
-        </w:rPr>
-        <w:t xml:space="preserve"/>
-      </w:r>
-      <w:r>
-        <w:rPr>
-          <w:rFonts w:ascii="Palatino Linotype" w:hAnsi="Palatino Linotype"/>
-          <w:sz w:val="20"/>
-          <w:szCs w:val="20"/>
-        </w:rPr>
-        <w:t xml:space="preserve"/>
-      </w:r>
-      <w:r>
-        <w:rPr>
-          <w:rFonts w:ascii="Palatino Linotype" w:hAnsi="Palatino Linotype"/>
-          <w:sz w:val="20"/>
-          <w:szCs w:val="20"/>
-        </w:rPr>
-        <w:t xml:space="preserve"/>
-      </w:r>
-      <w:r>
-        <w:rPr>
-          <w:rFonts w:ascii="Palatino Linotype" w:hAnsi="Palatino Linotype"/>
-          <w:sz w:val="20"/>
-          <w:szCs w:val="20"/>
-        </w:rPr>
-        <w:t xml:space="preserve"/>
-      </w:r>
-      <w:r>
-        <w:rPr>
-          <w:rFonts w:ascii="Palatino Linotype" w:hAnsi="Palatino Linotype"/>
-          <w:sz w:val="20"/>
-          <w:szCs w:val="20"/>
-        </w:rPr>
-        <w:t xml:space="preserve"/>
-      </w:r>
-    </w:p>
-    <w:p>
-      <w:pPr>
-        <w:spacing w:line="276" w:lineRule="auto"/>
-        <w:jc w:val="both"/>
-        <w:rPr>
-          <w:rFonts w:ascii="Palatino Linotype" w:hAnsi="Palatino Linotype"/>
-          <w:sz w:val="20"/>
-          <w:szCs w:val="20"/>
-        </w:rPr>
-      </w:pPr>
-    </w:p>
-    <w:p>
-      <w:pPr>
+        <w:keepNext/>
         <w:tabs>
           <w:tab w:val="left" w:pos="-1080"/>
           <w:tab w:val="left" w:pos="-720"/>
@@ -2342,6 +2150,7 @@
           <w:sz w:val="20"/>
           <w:szCs w:val="20"/>
         </w:rPr>
+        <w:lastRenderedPageBreak/>
         <w:tab/>
       </w:r>
       <w:r>
@@ -2406,11 +2215,14 @@
           <w:sz w:val="20"/>
           <w:szCs w:val="20"/>
         </w:rPr>
-        <w:t>____________________________________</w:t>
+        <w:t xml:space="preserve">____________________________________</w:t>
       </w:r>
     </w:p>
     <w:p>
       <w:pPr>
+        <w:keepNext/>
+        <w:keepLines/>
+        <w:widowControl/>
         <w:tabs>
           <w:tab w:val="left" w:pos="-1080"/>
           <w:tab w:val="left" w:pos="-720"/>
@@ -2439,6 +2251,7 @@
         </w:rPr>
         <w:tab/>
       </w:r>
+      <w:proofErr w:type="gramStart"/>
       <w:r>
         <w:rPr>
           <w:rFonts w:ascii="Palatino Linotype" w:hAnsi="Palatino Linotype"/>
@@ -2560,7 +2373,7 @@
           <w:sz w:val="16"/>
           <w:szCs w:val="16"/>
         </w:rPr>
-        <w:t>_________</w:t>
+        <w:t xml:space="preserve">_________</w:t>
       </w:r>
       <w:r>
         <w:rPr>
@@ -2605,7 +2418,16 @@
           <w:sz w:val="16"/>
           <w:szCs w:val="16"/>
         </w:rPr>
-        <w:t xml:space="preserve">OM     EM; Defendant’s Attorney: PS     OM     EM; Jacob Ansley: PS     OM     EM;</w:t>
+        <w:t xml:space="preserve">OM     EM; Defendant’s Attorney: PS     OM     EM; </w:t>
+      </w:r>
+      <w:proofErr w:type="gramStart"/>
+      <w:r>
+        <w:rPr>
+          <w:rFonts w:ascii="Palatino Linotype" w:hAnsi="Palatino Linotype"/>
+          <w:sz w:val="16"/>
+          <w:szCs w:val="16"/>
+        </w:rPr>
+        <w:t xml:space="preserve">Jacob Ansley: PS     OM     EM;</w:t>
       </w:r>
     </w:p>
     <w:p>
@@ -2642,7 +2464,7 @@
           <w:sz w:val="16"/>
           <w:szCs w:val="16"/>
         </w:rPr>
-        <w:t xml:space="preserve">County Jail: PS   EM;</w:t>
+        <w:t xml:space="preserve"/>
       </w:r>
     </w:p>
     <w:p>
@@ -3323,14 +3145,130 @@
       </w:rPr>
     </w:lvl>
   </w:abstractNum>
-  <w:num w:numId="1">
+  <w:abstractNum w:abstractNumId="3" w15:restartNumberingAfterBreak="0">
+    <w:nsid w:val="6AB4408D"/>
+    <w:multiLevelType w:val="hybridMultilevel"/>
+    <w:tmpl w:val="3EDAA4CC"/>
+    <w:lvl w:ilvl="0" w:tplc="04090001">
+      <w:start w:val="1"/>
+      <w:numFmt w:val="bullet"/>
+      <w:lvlText w:val=""/>
+      <w:lvlJc w:val="left"/>
+      <w:pPr>
+        <w:ind w:left="720" w:hanging="360"/>
+      </w:pPr>
+      <w:rPr>
+        <w:rFonts w:ascii="Symbol" w:hAnsi="Symbol" w:hint="default"/>
+      </w:rPr>
+    </w:lvl>
+    <w:lvl w:ilvl="1" w:tplc="04090003" w:tentative="1">
+      <w:start w:val="1"/>
+      <w:numFmt w:val="bullet"/>
+      <w:lvlText w:val="o"/>
+      <w:lvlJc w:val="left"/>
+      <w:pPr>
+        <w:ind w:left="1440" w:hanging="360"/>
+      </w:pPr>
+      <w:rPr>
+        <w:rFonts w:ascii="Courier New" w:hAnsi="Courier New" w:cs="Courier New" w:hint="default"/>
+      </w:rPr>
+    </w:lvl>
+    <w:lvl w:ilvl="2" w:tplc="04090005" w:tentative="1">
+      <w:start w:val="1"/>
+      <w:numFmt w:val="bullet"/>
+      <w:lvlText w:val=""/>
+      <w:lvlJc w:val="left"/>
+      <w:pPr>
+        <w:ind w:left="2160" w:hanging="360"/>
+      </w:pPr>
+      <w:rPr>
+        <w:rFonts w:ascii="Wingdings" w:hAnsi="Wingdings" w:hint="default"/>
+      </w:rPr>
+    </w:lvl>
+    <w:lvl w:ilvl="3" w:tplc="04090001" w:tentative="1">
+      <w:start w:val="1"/>
+      <w:numFmt w:val="bullet"/>
+      <w:lvlText w:val=""/>
+      <w:lvlJc w:val="left"/>
+      <w:pPr>
+        <w:ind w:left="2880" w:hanging="360"/>
+      </w:pPr>
+      <w:rPr>
+        <w:rFonts w:ascii="Symbol" w:hAnsi="Symbol" w:hint="default"/>
+      </w:rPr>
+    </w:lvl>
+    <w:lvl w:ilvl="4" w:tplc="04090003" w:tentative="1">
+      <w:start w:val="1"/>
+      <w:numFmt w:val="bullet"/>
+      <w:lvlText w:val="o"/>
+      <w:lvlJc w:val="left"/>
+      <w:pPr>
+        <w:ind w:left="3600" w:hanging="360"/>
+      </w:pPr>
+      <w:rPr>
+        <w:rFonts w:ascii="Courier New" w:hAnsi="Courier New" w:cs="Courier New" w:hint="default"/>
+      </w:rPr>
+    </w:lvl>
+    <w:lvl w:ilvl="5" w:tplc="04090005" w:tentative="1">
+      <w:start w:val="1"/>
+      <w:numFmt w:val="bullet"/>
+      <w:lvlText w:val=""/>
+      <w:lvlJc w:val="left"/>
+      <w:pPr>
+        <w:ind w:left="4320" w:hanging="360"/>
+      </w:pPr>
+      <w:rPr>
+        <w:rFonts w:ascii="Wingdings" w:hAnsi="Wingdings" w:hint="default"/>
+      </w:rPr>
+    </w:lvl>
+    <w:lvl w:ilvl="6" w:tplc="04090001" w:tentative="1">
+      <w:start w:val="1"/>
+      <w:numFmt w:val="bullet"/>
+      <w:lvlText w:val=""/>
+      <w:lvlJc w:val="left"/>
+      <w:pPr>
+        <w:ind w:left="5040" w:hanging="360"/>
+      </w:pPr>
+      <w:rPr>
+        <w:rFonts w:ascii="Symbol" w:hAnsi="Symbol" w:hint="default"/>
+      </w:rPr>
+    </w:lvl>
+    <w:lvl w:ilvl="7" w:tplc="04090003" w:tentative="1">
+      <w:start w:val="1"/>
+      <w:numFmt w:val="bullet"/>
+      <w:lvlText w:val="o"/>
+      <w:lvlJc w:val="left"/>
+      <w:pPr>
+        <w:ind w:left="5760" w:hanging="360"/>
+      </w:pPr>
+      <w:rPr>
+        <w:rFonts w:ascii="Courier New" w:hAnsi="Courier New" w:cs="Courier New" w:hint="default"/>
+      </w:rPr>
+    </w:lvl>
+    <w:lvl w:ilvl="8" w:tplc="04090005" w:tentative="1">
+      <w:start w:val="1"/>
+      <w:numFmt w:val="bullet"/>
+      <w:lvlText w:val=""/>
+      <w:lvlJc w:val="left"/>
+      <w:pPr>
+        <w:ind w:left="6480" w:hanging="360"/>
+      </w:pPr>
+      <w:rPr>
+        <w:rFonts w:ascii="Wingdings" w:hAnsi="Wingdings" w:hint="default"/>
+      </w:rPr>
+    </w:lvl>
+  </w:abstractNum>
+  <w:num w:numId="1" w16cid:durableId="672611946">
     <w:abstractNumId w:val="0"/>
   </w:num>
-  <w:num w:numId="2">
+  <w:num w:numId="2" w16cid:durableId="979965123">
     <w:abstractNumId w:val="2"/>
   </w:num>
-  <w:num w:numId="3">
+  <w:num w:numId="3" w16cid:durableId="410079332">
     <w:abstractNumId w:val="1"/>
+  </w:num>
+  <w:num w:numId="4" w16cid:durableId="28342642">
+    <w:abstractNumId w:val="3"/>
   </w:num>
 </w:numbering>
 </file>

</xml_diff>